<commit_message>
doc and readmd updated
</commit_message>
<xml_diff>
--- a/DSK_ML_Classification_System_Technical_Report.docx
+++ b/DSK_ML_Classification_System_Technical_Report.docx
@@ -1,6 +1,6 @@
 
 <file path=word/document.xml><?xml version="1.0" encoding="utf-8"?>
-<w:document xmlns:wpc="http://schemas.microsoft.com/office/word/2010/wordprocessingCanvas" xmlns:cx="http://schemas.microsoft.com/office/drawing/2014/chartex" xmlns:cx1="http://schemas.microsoft.com/office/drawing/2015/9/8/chartex" xmlns:cx2="http://schemas.microsoft.com/office/drawing/2015/10/21/chartex" xmlns:cx3="http://schemas.microsoft.com/office/drawing/2016/5/9/chartex" xmlns:cx4="http://schemas.microsoft.com/office/drawing/2016/5/10/chartex" xmlns:cx5="http://schemas.microsoft.com/office/drawing/2016/5/11/chartex" xmlns:cx6="http://schemas.microsoft.com/office/drawing/2016/5/12/chartex" xmlns:cx7="http://schemas.microsoft.com/office/drawing/2016/5/13/chartex" xmlns:cx8="http://schemas.microsoft.com/office/drawing/2016/5/14/chartex" xmlns:mc="http://schemas.openxmlformats.org/markup-compatibility/2006" xmlns:aink="http://schemas.microsoft.com/office/drawing/2016/ink" xmlns:am3d="http://schemas.microsoft.com/office/drawing/2017/model3d" xmlns:o="urn:schemas-microsoft-com:office:office" xmlns:r="http://schemas.openxmlformats.org/officeDocument/2006/relationships" xmlns:m="http://schemas.openxmlformats.org/officeDocument/2006/math" xmlns:v="urn:schemas-microsoft-com:vml" xmlns:wp14="http://schemas.microsoft.com/office/word/2010/wordprocessingDrawing" xmlns:wp="http://schemas.openxmlformats.org/drawingml/2006/wordprocessingDrawing" xmlns:w10="urn:schemas-microsoft-com:office:word" xmlns:w="http://schemas.openxmlformats.org/wordprocessingml/2006/main" xmlns:w14="http://schemas.microsoft.com/office/word/2010/wordml" xmlns:w15="http://schemas.microsoft.com/office/word/2012/wordml" xmlns:w16cid="http://schemas.microsoft.com/office/word/2016/wordml/cid" xmlns:w16se="http://schemas.microsoft.com/office/word/2015/wordml/symex" xmlns:wpg="http://schemas.microsoft.com/office/word/2010/wordprocessingGroup" xmlns:wpi="http://schemas.microsoft.com/office/word/2010/wordprocessingInk" xmlns:wne="http://schemas.microsoft.com/office/word/2006/wordml" xmlns:wps="http://schemas.microsoft.com/office/word/2010/wordprocessingShape" mc:Ignorable="w14 w15 w16se w16cid wp14">
+<w:document xmlns:wpc="http://schemas.microsoft.com/office/word/2010/wordprocessingCanvas" xmlns:cx="http://schemas.microsoft.com/office/drawing/2014/chartex" xmlns:cx1="http://schemas.microsoft.com/office/drawing/2015/9/8/chartex" xmlns:cx2="http://schemas.microsoft.com/office/drawing/2015/10/21/chartex" xmlns:cx3="http://schemas.microsoft.com/office/drawing/2016/5/9/chartex" xmlns:cx4="http://schemas.microsoft.com/office/drawing/2016/5/10/chartex" xmlns:cx5="http://schemas.microsoft.com/office/drawing/2016/5/11/chartex" xmlns:cx6="http://schemas.microsoft.com/office/drawing/2016/5/12/chartex" xmlns:cx7="http://schemas.microsoft.com/office/drawing/2016/5/13/chartex" xmlns:cx8="http://schemas.microsoft.com/office/drawing/2016/5/14/chartex" xmlns:mc="http://schemas.openxmlformats.org/markup-compatibility/2006" xmlns:aink="http://schemas.microsoft.com/office/drawing/2016/ink" xmlns:am3d="http://schemas.microsoft.com/office/drawing/2017/model3d" xmlns:o="urn:schemas-microsoft-com:office:office" xmlns:oel="http://schemas.microsoft.com/office/2019/extlst" xmlns:r="http://schemas.openxmlformats.org/officeDocument/2006/relationships" xmlns:m="http://schemas.openxmlformats.org/officeDocument/2006/math" xmlns:v="urn:schemas-microsoft-com:vml" xmlns:wp14="http://schemas.microsoft.com/office/word/2010/wordprocessingDrawing" xmlns:wp="http://schemas.openxmlformats.org/drawingml/2006/wordprocessingDrawing" xmlns:w10="urn:schemas-microsoft-com:office:word" xmlns:w="http://schemas.openxmlformats.org/wordprocessingml/2006/main" xmlns:w14="http://schemas.microsoft.com/office/word/2010/wordml" xmlns:w15="http://schemas.microsoft.com/office/word/2012/wordml" xmlns:w16cex="http://schemas.microsoft.com/office/word/2018/wordml/cex" xmlns:w16cid="http://schemas.microsoft.com/office/word/2016/wordml/cid" xmlns:w16="http://schemas.microsoft.com/office/word/2018/wordml" xmlns:w16du="http://schemas.microsoft.com/office/word/2023/wordml/word16du" xmlns:w16sdtdh="http://schemas.microsoft.com/office/word/2020/wordml/sdtdatahash" xmlns:w16sdtfl="http://schemas.microsoft.com/office/word/2024/wordml/sdtformatlock" xmlns:w16se="http://schemas.microsoft.com/office/word/2015/wordml/symex" xmlns:wpg="http://schemas.microsoft.com/office/word/2010/wordprocessingGroup" xmlns:wpi="http://schemas.microsoft.com/office/word/2010/wordprocessingInk" xmlns:wne="http://schemas.microsoft.com/office/word/2006/wordml" xmlns:wps="http://schemas.microsoft.com/office/word/2010/wordprocessingShape" mc:Ignorable="w14 w15 w16se w16cid w16 w16cex w16sdtdh w16sdtfl w16du wp14">
   <w:body>
     <w:p>
       <w:pPr>
@@ -72,7 +72,7 @@
           <w:lang w:eastAsia="it-IT"/>
         </w:rPr>
         <w:pict w14:anchorId="14548CC2">
-          <v:rect id="_x0000_i1025" style="width:0;height:1.5pt" o:hralign="center" o:hrstd="t" o:hr="t" fillcolor="#a0a0a0" stroked="f"/>
+          <v:rect id="_x0000_i1026" style="width:0;height:1.5pt" o:hralign="center" o:hrstd="t" o:hr="t" fillcolor="#a0a0a0" stroked="f"/>
         </w:pict>
       </w:r>
     </w:p>
@@ -84,18 +84,18 @@
           <w:rFonts w:ascii="Times New Roman" w:eastAsia="Times New Roman" w:hAnsi="Times New Roman" w:cs="Times New Roman"/>
           <w:b/>
           <w:bCs/>
-          <w:sz w:val="36"/>
-          <w:szCs w:val="36"/>
-          <w:lang w:val="en-US" w:eastAsia="it-IT"/>
-        </w:rPr>
-      </w:pPr>
-      <w:r>
-        <w:rPr>
-          <w:rFonts w:ascii="Times New Roman" w:eastAsia="Times New Roman" w:hAnsi="Times New Roman" w:cs="Times New Roman"/>
-          <w:b/>
-          <w:bCs/>
-          <w:sz w:val="36"/>
-          <w:szCs w:val="36"/>
+          <w:sz w:val="32"/>
+          <w:szCs w:val="32"/>
+          <w:lang w:val="en-US" w:eastAsia="it-IT"/>
+        </w:rPr>
+      </w:pPr>
+      <w:r>
+        <w:rPr>
+          <w:rFonts w:ascii="Times New Roman" w:eastAsia="Times New Roman" w:hAnsi="Times New Roman" w:cs="Times New Roman"/>
+          <w:b/>
+          <w:bCs/>
+          <w:sz w:val="32"/>
+          <w:szCs w:val="32"/>
           <w:lang w:val="en-US" w:eastAsia="it-IT"/>
         </w:rPr>
         <w:t>Executive Summary</w:t>
@@ -104,6 +104,8 @@
     <w:p>
       <w:pPr>
         <w:spacing w:before="100" w:beforeAutospacing="1" w:after="100" w:afterAutospacing="1" w:line="240" w:lineRule="auto"/>
+        <w:ind w:firstLine="708"/>
+        <w:jc w:val="both"/>
         <w:rPr>
           <w:rFonts w:ascii="Times New Roman" w:eastAsia="Times New Roman" w:hAnsi="Times New Roman" w:cs="Times New Roman"/>
           <w:sz w:val="24"/>
@@ -151,29 +153,16 @@
           <w:lang w:eastAsia="it-IT"/>
         </w:rPr>
       </w:pPr>
-      <w:proofErr w:type="spellStart"/>
-      <w:r>
-        <w:rPr>
-          <w:rFonts w:ascii="Times New Roman" w:eastAsia="Times New Roman" w:hAnsi="Times New Roman" w:cs="Times New Roman"/>
-          <w:b/>
-          <w:bCs/>
-          <w:sz w:val="24"/>
-          <w:szCs w:val="24"/>
-          <w:lang w:eastAsia="it-IT"/>
-        </w:rPr>
-        <w:t>Key</w:t>
-      </w:r>
-      <w:proofErr w:type="spellEnd"/>
-      <w:r>
-        <w:rPr>
-          <w:rFonts w:ascii="Times New Roman" w:eastAsia="Times New Roman" w:hAnsi="Times New Roman" w:cs="Times New Roman"/>
-          <w:b/>
-          <w:bCs/>
-          <w:sz w:val="24"/>
-          <w:szCs w:val="24"/>
-          <w:lang w:eastAsia="it-IT"/>
-        </w:rPr>
-        <w:t xml:space="preserve"> Results:</w:t>
+      <w:r>
+        <w:rPr>
+          <w:rFonts w:ascii="Times New Roman" w:eastAsia="Times New Roman" w:hAnsi="Times New Roman" w:cs="Times New Roman"/>
+          <w:b/>
+          <w:bCs/>
+          <w:sz w:val="24"/>
+          <w:szCs w:val="24"/>
+          <w:lang w:eastAsia="it-IT"/>
+        </w:rPr>
+        <w:t>Key Results:</w:t>
       </w:r>
     </w:p>
     <w:p>
@@ -254,70 +243,26 @@
           <w:lang w:eastAsia="it-IT"/>
         </w:rPr>
       </w:pPr>
-      <w:proofErr w:type="spellStart"/>
-      <w:r>
-        <w:rPr>
-          <w:rFonts w:ascii="Times New Roman" w:eastAsia="Times New Roman" w:hAnsi="Times New Roman" w:cs="Times New Roman"/>
-          <w:sz w:val="24"/>
-          <w:szCs w:val="24"/>
-          <w:lang w:eastAsia="it-IT"/>
-        </w:rPr>
-        <w:t>Successfully</w:t>
-      </w:r>
-      <w:proofErr w:type="spellEnd"/>
-      <w:r>
-        <w:rPr>
-          <w:rFonts w:ascii="Times New Roman" w:eastAsia="Times New Roman" w:hAnsi="Times New Roman" w:cs="Times New Roman"/>
-          <w:sz w:val="24"/>
-          <w:szCs w:val="24"/>
-          <w:lang w:eastAsia="it-IT"/>
-        </w:rPr>
-        <w:t xml:space="preserve"> </w:t>
-      </w:r>
-      <w:proofErr w:type="spellStart"/>
-      <w:r>
-        <w:rPr>
-          <w:rFonts w:ascii="Times New Roman" w:eastAsia="Times New Roman" w:hAnsi="Times New Roman" w:cs="Times New Roman"/>
-          <w:sz w:val="24"/>
-          <w:szCs w:val="24"/>
-          <w:lang w:eastAsia="it-IT"/>
-        </w:rPr>
-        <w:t>handles</w:t>
-      </w:r>
-      <w:proofErr w:type="spellEnd"/>
-      <w:r>
-        <w:rPr>
-          <w:rFonts w:ascii="Times New Roman" w:eastAsia="Times New Roman" w:hAnsi="Times New Roman" w:cs="Times New Roman"/>
-          <w:sz w:val="24"/>
-          <w:szCs w:val="24"/>
-          <w:lang w:eastAsia="it-IT"/>
-        </w:rPr>
-        <w:t xml:space="preserve"> </w:t>
-      </w:r>
-      <w:r>
-        <w:rPr>
-          <w:rFonts w:ascii="Times New Roman" w:eastAsia="Times New Roman" w:hAnsi="Times New Roman" w:cs="Times New Roman"/>
-          <w:b/>
-          <w:bCs/>
-          <w:sz w:val="24"/>
-          <w:szCs w:val="24"/>
-          <w:lang w:eastAsia="it-IT"/>
-        </w:rPr>
-        <w:t xml:space="preserve">13 department </w:t>
-      </w:r>
-      <w:proofErr w:type="spellStart"/>
-      <w:r>
-        <w:rPr>
-          <w:rFonts w:ascii="Times New Roman" w:eastAsia="Times New Roman" w:hAnsi="Times New Roman" w:cs="Times New Roman"/>
-          <w:b/>
-          <w:bCs/>
-          <w:sz w:val="24"/>
-          <w:szCs w:val="24"/>
-          <w:lang w:eastAsia="it-IT"/>
-        </w:rPr>
-        <w:t>categories</w:t>
-      </w:r>
-      <w:proofErr w:type="spellEnd"/>
+      <w:r>
+        <w:rPr>
+          <w:rFonts w:ascii="Times New Roman" w:eastAsia="Times New Roman" w:hAnsi="Times New Roman" w:cs="Times New Roman"/>
+          <w:sz w:val="24"/>
+          <w:szCs w:val="24"/>
+          <w:lang w:eastAsia="it-IT"/>
+        </w:rPr>
+        <w:t xml:space="preserve">Successfully handles </w:t>
+      </w:r>
+      <w:r>
+        <w:rPr>
+          <w:rFonts w:ascii="Times New Roman" w:eastAsia="Times New Roman" w:hAnsi="Times New Roman" w:cs="Times New Roman"/>
+          <w:b/>
+          <w:bCs/>
+          <w:sz w:val="24"/>
+          <w:szCs w:val="24"/>
+          <w:lang w:eastAsia="it-IT"/>
+        </w:rPr>
+        <w:t>13 department categories</w:t>
+      </w:r>
     </w:p>
     <w:p>
       <w:pPr>
@@ -405,7 +350,7 @@
           <w:lang w:eastAsia="it-IT"/>
         </w:rPr>
         <w:pict w14:anchorId="0AA8A913">
-          <v:rect id="_x0000_i1026" style="width:0;height:1.5pt" o:hralign="center" o:hrstd="t" o:hr="t" fillcolor="#a0a0a0" stroked="f"/>
+          <v:rect id="_x0000_i1027" style="width:0;height:1.5pt" o:hralign="center" o:hrstd="t" o:hr="t" fillcolor="#a0a0a0" stroked="f"/>
         </w:pict>
       </w:r>
     </w:p>
@@ -431,7 +376,18 @@
           <w:szCs w:val="36"/>
           <w:lang w:val="en-US" w:eastAsia="it-IT"/>
         </w:rPr>
-        <w:t>1. Problem Definition and Dataset Analysis</w:t>
+        <w:t xml:space="preserve">1. </w:t>
+      </w:r>
+      <w:r>
+        <w:rPr>
+          <w:rFonts w:ascii="Times New Roman" w:eastAsia="Times New Roman" w:hAnsi="Times New Roman" w:cs="Times New Roman"/>
+          <w:b/>
+          <w:bCs/>
+          <w:sz w:val="32"/>
+          <w:szCs w:val="32"/>
+          <w:lang w:val="en-US" w:eastAsia="it-IT"/>
+        </w:rPr>
+        <w:t>Problem Definition and Dataset Analysis</w:t>
       </w:r>
     </w:p>
     <w:p>
@@ -442,18 +398,18 @@
           <w:rFonts w:ascii="Times New Roman" w:eastAsia="Times New Roman" w:hAnsi="Times New Roman" w:cs="Times New Roman"/>
           <w:b/>
           <w:bCs/>
-          <w:sz w:val="27"/>
-          <w:szCs w:val="27"/>
-          <w:lang w:val="en-US" w:eastAsia="it-IT"/>
-        </w:rPr>
-      </w:pPr>
-      <w:r>
-        <w:rPr>
-          <w:rFonts w:ascii="Times New Roman" w:eastAsia="Times New Roman" w:hAnsi="Times New Roman" w:cs="Times New Roman"/>
-          <w:b/>
-          <w:bCs/>
-          <w:sz w:val="27"/>
-          <w:szCs w:val="27"/>
+          <w:sz w:val="28"/>
+          <w:szCs w:val="28"/>
+          <w:lang w:val="en-US" w:eastAsia="it-IT"/>
+        </w:rPr>
+      </w:pPr>
+      <w:r>
+        <w:rPr>
+          <w:rFonts w:ascii="Times New Roman" w:eastAsia="Times New Roman" w:hAnsi="Times New Roman" w:cs="Times New Roman"/>
+          <w:b/>
+          <w:bCs/>
+          <w:sz w:val="28"/>
+          <w:szCs w:val="28"/>
           <w:lang w:val="en-US" w:eastAsia="it-IT"/>
         </w:rPr>
         <w:t>1.1 Business Challenge</w:t>
@@ -462,6 +418,8 @@
     <w:p>
       <w:pPr>
         <w:spacing w:before="100" w:beforeAutospacing="1" w:after="100" w:afterAutospacing="1" w:line="240" w:lineRule="auto"/>
+        <w:ind w:firstLine="708"/>
+        <w:jc w:val="both"/>
         <w:rPr>
           <w:rFonts w:ascii="Times New Roman" w:eastAsia="Times New Roman" w:hAnsi="Times New Roman" w:cs="Times New Roman"/>
           <w:sz w:val="24"/>
@@ -487,35 +445,22 @@
           <w:rFonts w:ascii="Times New Roman" w:eastAsia="Times New Roman" w:hAnsi="Times New Roman" w:cs="Times New Roman"/>
           <w:b/>
           <w:bCs/>
-          <w:sz w:val="27"/>
-          <w:szCs w:val="27"/>
-          <w:lang w:eastAsia="it-IT"/>
-        </w:rPr>
-      </w:pPr>
-      <w:r>
-        <w:rPr>
-          <w:rFonts w:ascii="Times New Roman" w:eastAsia="Times New Roman" w:hAnsi="Times New Roman" w:cs="Times New Roman"/>
-          <w:b/>
-          <w:bCs/>
-          <w:sz w:val="27"/>
-          <w:szCs w:val="27"/>
-          <w:lang w:eastAsia="it-IT"/>
-        </w:rPr>
-        <w:t xml:space="preserve">1.2 Dataset </w:t>
-      </w:r>
-      <w:proofErr w:type="spellStart"/>
-      <w:r>
-        <w:rPr>
-          <w:rFonts w:ascii="Times New Roman" w:eastAsia="Times New Roman" w:hAnsi="Times New Roman" w:cs="Times New Roman"/>
-          <w:b/>
-          <w:bCs/>
-          <w:sz w:val="27"/>
-          <w:szCs w:val="27"/>
-          <w:lang w:eastAsia="it-IT"/>
-        </w:rPr>
-        <w:t>Overview</w:t>
-      </w:r>
-      <w:proofErr w:type="spellEnd"/>
+          <w:sz w:val="28"/>
+          <w:szCs w:val="28"/>
+          <w:lang w:eastAsia="it-IT"/>
+        </w:rPr>
+      </w:pPr>
+      <w:r>
+        <w:rPr>
+          <w:rFonts w:ascii="Times New Roman" w:eastAsia="Times New Roman" w:hAnsi="Times New Roman" w:cs="Times New Roman"/>
+          <w:b/>
+          <w:bCs/>
+          <w:sz w:val="28"/>
+          <w:szCs w:val="28"/>
+          <w:lang w:eastAsia="it-IT"/>
+        </w:rPr>
+        <w:t>1.2 Dataset Overview</w:t>
+      </w:r>
     </w:p>
     <w:p>
       <w:pPr>
@@ -549,59 +494,8 @@
           <w:szCs w:val="24"/>
           <w:lang w:eastAsia="it-IT"/>
         </w:rPr>
-        <w:t xml:space="preserve"> 1,962 </w:t>
-      </w:r>
-      <w:proofErr w:type="spellStart"/>
-      <w:r>
-        <w:rPr>
-          <w:rFonts w:ascii="Times New Roman" w:eastAsia="Times New Roman" w:hAnsi="Times New Roman" w:cs="Times New Roman"/>
-          <w:sz w:val="24"/>
-          <w:szCs w:val="24"/>
-          <w:lang w:eastAsia="it-IT"/>
-        </w:rPr>
-        <w:t>customer</w:t>
-      </w:r>
-      <w:proofErr w:type="spellEnd"/>
-      <w:r>
-        <w:rPr>
-          <w:rFonts w:ascii="Times New Roman" w:eastAsia="Times New Roman" w:hAnsi="Times New Roman" w:cs="Times New Roman"/>
-          <w:sz w:val="24"/>
-          <w:szCs w:val="24"/>
-          <w:lang w:eastAsia="it-IT"/>
-        </w:rPr>
-        <w:t xml:space="preserve"> </w:t>
-      </w:r>
-      <w:proofErr w:type="spellStart"/>
-      <w:r>
-        <w:rPr>
-          <w:rFonts w:ascii="Times New Roman" w:eastAsia="Times New Roman" w:hAnsi="Times New Roman" w:cs="Times New Roman"/>
-          <w:sz w:val="24"/>
-          <w:szCs w:val="24"/>
-          <w:lang w:eastAsia="it-IT"/>
-        </w:rPr>
-        <w:t>questions</w:t>
-      </w:r>
-      <w:proofErr w:type="spellEnd"/>
-      <w:r>
-        <w:rPr>
-          <w:rFonts w:ascii="Times New Roman" w:eastAsia="Times New Roman" w:hAnsi="Times New Roman" w:cs="Times New Roman"/>
-          <w:sz w:val="24"/>
-          <w:szCs w:val="24"/>
-          <w:lang w:eastAsia="it-IT"/>
-        </w:rPr>
-        <w:t xml:space="preserve"> in </w:t>
-      </w:r>
-      <w:proofErr w:type="spellStart"/>
-      <w:r>
-        <w:rPr>
-          <w:rFonts w:ascii="Times New Roman" w:eastAsia="Times New Roman" w:hAnsi="Times New Roman" w:cs="Times New Roman"/>
-          <w:sz w:val="24"/>
-          <w:szCs w:val="24"/>
-          <w:lang w:eastAsia="it-IT"/>
-        </w:rPr>
-        <w:t>Bulgarian</w:t>
-      </w:r>
-      <w:proofErr w:type="spellEnd"/>
+        <w:t xml:space="preserve"> 1,962 customer questions in Bulgarian</w:t>
+      </w:r>
     </w:p>
     <w:p>
       <w:pPr>
@@ -727,55 +621,7 @@
           <w:szCs w:val="24"/>
           <w:lang w:eastAsia="it-IT"/>
         </w:rPr>
-        <w:t xml:space="preserve">Data </w:t>
-      </w:r>
-      <w:proofErr w:type="spellStart"/>
-      <w:r>
-        <w:rPr>
-          <w:rFonts w:ascii="Times New Roman" w:eastAsia="Times New Roman" w:hAnsi="Times New Roman" w:cs="Times New Roman"/>
-          <w:b/>
-          <w:bCs/>
-          <w:sz w:val="24"/>
-          <w:szCs w:val="24"/>
-          <w:lang w:eastAsia="it-IT"/>
-        </w:rPr>
-        <w:t>Quality</w:t>
-      </w:r>
-      <w:proofErr w:type="spellEnd"/>
-      <w:r>
-        <w:rPr>
-          <w:rFonts w:ascii="Times New Roman" w:eastAsia="Times New Roman" w:hAnsi="Times New Roman" w:cs="Times New Roman"/>
-          <w:b/>
-          <w:bCs/>
-          <w:sz w:val="24"/>
-          <w:szCs w:val="24"/>
-          <w:lang w:eastAsia="it-IT"/>
-        </w:rPr>
-        <w:t xml:space="preserve"> </w:t>
-      </w:r>
-      <w:proofErr w:type="spellStart"/>
-      <w:r>
-        <w:rPr>
-          <w:rFonts w:ascii="Times New Roman" w:eastAsia="Times New Roman" w:hAnsi="Times New Roman" w:cs="Times New Roman"/>
-          <w:b/>
-          <w:bCs/>
-          <w:sz w:val="24"/>
-          <w:szCs w:val="24"/>
-          <w:lang w:eastAsia="it-IT"/>
-        </w:rPr>
-        <w:t>Assessment</w:t>
-      </w:r>
-      <w:proofErr w:type="spellEnd"/>
-      <w:r>
-        <w:rPr>
-          <w:rFonts w:ascii="Times New Roman" w:eastAsia="Times New Roman" w:hAnsi="Times New Roman" w:cs="Times New Roman"/>
-          <w:b/>
-          <w:bCs/>
-          <w:sz w:val="24"/>
-          <w:szCs w:val="24"/>
-          <w:lang w:eastAsia="it-IT"/>
-        </w:rPr>
-        <w:t>:</w:t>
+        <w:t>Data Quality Assessment:</w:t>
       </w:r>
     </w:p>
     <w:p>
@@ -799,39 +645,8 @@
           <w:szCs w:val="24"/>
           <w:lang w:eastAsia="it-IT"/>
         </w:rPr>
-        <w:t xml:space="preserve">Zero duplicate </w:t>
-      </w:r>
-      <w:proofErr w:type="spellStart"/>
-      <w:r>
-        <w:rPr>
-          <w:rFonts w:ascii="Times New Roman" w:eastAsia="Times New Roman" w:hAnsi="Times New Roman" w:cs="Times New Roman"/>
-          <w:sz w:val="24"/>
-          <w:szCs w:val="24"/>
-          <w:lang w:eastAsia="it-IT"/>
-        </w:rPr>
-        <w:t>questions</w:t>
-      </w:r>
-      <w:proofErr w:type="spellEnd"/>
-      <w:r>
-        <w:rPr>
-          <w:rFonts w:ascii="Times New Roman" w:eastAsia="Times New Roman" w:hAnsi="Times New Roman" w:cs="Times New Roman"/>
-          <w:sz w:val="24"/>
-          <w:szCs w:val="24"/>
-          <w:lang w:eastAsia="it-IT"/>
-        </w:rPr>
-        <w:t xml:space="preserve"> </w:t>
-      </w:r>
-      <w:proofErr w:type="spellStart"/>
-      <w:r>
-        <w:rPr>
-          <w:rFonts w:ascii="Times New Roman" w:eastAsia="Times New Roman" w:hAnsi="Times New Roman" w:cs="Times New Roman"/>
-          <w:sz w:val="24"/>
-          <w:szCs w:val="24"/>
-          <w:lang w:eastAsia="it-IT"/>
-        </w:rPr>
-        <w:t>initially</w:t>
-      </w:r>
-      <w:proofErr w:type="spellEnd"/>
+        <w:t>Zero duplicate questions initially</w:t>
+      </w:r>
     </w:p>
     <w:p>
       <w:pPr>
@@ -899,7 +714,7 @@
           <w:lang w:eastAsia="it-IT"/>
         </w:rPr>
         <w:pict w14:anchorId="036AF308">
-          <v:rect id="_x0000_i1036" style="width:0;height:1.5pt" o:hralign="center" o:bullet="t" o:hrstd="t" o:hr="t" fillcolor="#a0a0a0" stroked="f"/>
+          <v:rect id="_x0000_i1028" style="width:0;height:1.5pt" o:hralign="center" o:bullet="t" o:hrstd="t" o:hr="t" fillcolor="#a0a0a0" stroked="f"/>
         </w:pict>
       </w:r>
     </w:p>
@@ -922,18 +737,18 @@
           <w:rFonts w:ascii="Times New Roman" w:eastAsia="Times New Roman" w:hAnsi="Times New Roman" w:cs="Times New Roman"/>
           <w:b/>
           <w:bCs/>
-          <w:sz w:val="36"/>
-          <w:szCs w:val="36"/>
-          <w:lang w:val="en-US" w:eastAsia="it-IT"/>
-        </w:rPr>
-      </w:pPr>
-      <w:r>
-        <w:rPr>
-          <w:rFonts w:ascii="Times New Roman" w:eastAsia="Times New Roman" w:hAnsi="Times New Roman" w:cs="Times New Roman"/>
-          <w:b/>
-          <w:bCs/>
-          <w:sz w:val="36"/>
-          <w:szCs w:val="36"/>
+          <w:sz w:val="32"/>
+          <w:szCs w:val="32"/>
+          <w:lang w:val="en-US" w:eastAsia="it-IT"/>
+        </w:rPr>
+      </w:pPr>
+      <w:r>
+        <w:rPr>
+          <w:rFonts w:ascii="Times New Roman" w:eastAsia="Times New Roman" w:hAnsi="Times New Roman" w:cs="Times New Roman"/>
+          <w:b/>
+          <w:bCs/>
+          <w:sz w:val="32"/>
+          <w:szCs w:val="32"/>
           <w:lang w:val="en-US" w:eastAsia="it-IT"/>
         </w:rPr>
         <w:lastRenderedPageBreak/>
@@ -948,18 +763,18 @@
           <w:rFonts w:ascii="Times New Roman" w:eastAsia="Times New Roman" w:hAnsi="Times New Roman" w:cs="Times New Roman"/>
           <w:b/>
           <w:bCs/>
-          <w:sz w:val="27"/>
-          <w:szCs w:val="27"/>
-          <w:lang w:val="en-US" w:eastAsia="it-IT"/>
-        </w:rPr>
-      </w:pPr>
-      <w:r>
-        <w:rPr>
-          <w:rFonts w:ascii="Times New Roman" w:eastAsia="Times New Roman" w:hAnsi="Times New Roman" w:cs="Times New Roman"/>
-          <w:b/>
-          <w:bCs/>
-          <w:sz w:val="27"/>
-          <w:szCs w:val="27"/>
+          <w:sz w:val="28"/>
+          <w:szCs w:val="28"/>
+          <w:lang w:val="en-US" w:eastAsia="it-IT"/>
+        </w:rPr>
+      </w:pPr>
+      <w:r>
+        <w:rPr>
+          <w:rFonts w:ascii="Times New Roman" w:eastAsia="Times New Roman" w:hAnsi="Times New Roman" w:cs="Times New Roman"/>
+          <w:b/>
+          <w:bCs/>
+          <w:sz w:val="28"/>
+          <w:szCs w:val="28"/>
           <w:lang w:val="en-US" w:eastAsia="it-IT"/>
         </w:rPr>
         <w:t>2.1 Class Imbalance Challenge</w:t>
@@ -968,6 +783,7 @@
     <w:p>
       <w:pPr>
         <w:spacing w:before="100" w:beforeAutospacing="1" w:after="100" w:afterAutospacing="1" w:line="240" w:lineRule="auto"/>
+        <w:ind w:firstLine="708"/>
         <w:rPr>
           <w:rFonts w:ascii="Times New Roman" w:eastAsia="Times New Roman" w:hAnsi="Times New Roman" w:cs="Times New Roman"/>
           <w:sz w:val="24"/>
@@ -1002,42 +818,47 @@
           <w:szCs w:val="24"/>
           <w:lang w:val="en-US" w:eastAsia="it-IT"/>
         </w:rPr>
-        <w:t xml:space="preserve"> between largest and smallest classes.</w:t>
-      </w:r>
-    </w:p>
-    <w:p>
-      <w:pPr>
-        <w:spacing w:before="100" w:beforeAutospacing="1" w:after="100" w:afterAutospacing="1" w:line="240" w:lineRule="auto"/>
-        <w:rPr>
-          <w:rFonts w:ascii="Times New Roman" w:eastAsia="Times New Roman" w:hAnsi="Times New Roman" w:cs="Times New Roman"/>
-          <w:sz w:val="24"/>
-          <w:szCs w:val="24"/>
-          <w:lang w:eastAsia="it-IT"/>
-        </w:rPr>
-      </w:pPr>
-      <w:proofErr w:type="spellStart"/>
-      <w:r>
-        <w:rPr>
-          <w:rFonts w:ascii="Times New Roman" w:eastAsia="Times New Roman" w:hAnsi="Times New Roman" w:cs="Times New Roman"/>
-          <w:b/>
-          <w:bCs/>
-          <w:sz w:val="24"/>
-          <w:szCs w:val="24"/>
-          <w:lang w:eastAsia="it-IT"/>
-        </w:rPr>
-        <w:t>Problematic</w:t>
-      </w:r>
-      <w:proofErr w:type="spellEnd"/>
-      <w:r>
-        <w:rPr>
-          <w:rFonts w:ascii="Times New Roman" w:eastAsia="Times New Roman" w:hAnsi="Times New Roman" w:cs="Times New Roman"/>
-          <w:b/>
-          <w:bCs/>
-          <w:sz w:val="24"/>
-          <w:szCs w:val="24"/>
-          <w:lang w:eastAsia="it-IT"/>
-        </w:rPr>
-        <w:t xml:space="preserve"> Classes:</w:t>
+        <w:t xml:space="preserve"> between </w:t>
+      </w:r>
+      <w:r>
+        <w:rPr>
+          <w:rFonts w:ascii="Times New Roman" w:eastAsia="Times New Roman" w:hAnsi="Times New Roman" w:cs="Times New Roman"/>
+          <w:sz w:val="24"/>
+          <w:szCs w:val="24"/>
+          <w:lang w:val="en-US" w:eastAsia="it-IT"/>
+        </w:rPr>
+        <w:t xml:space="preserve">the </w:t>
+      </w:r>
+      <w:r>
+        <w:rPr>
+          <w:rFonts w:ascii="Times New Roman" w:eastAsia="Times New Roman" w:hAnsi="Times New Roman" w:cs="Times New Roman"/>
+          <w:sz w:val="24"/>
+          <w:szCs w:val="24"/>
+          <w:lang w:val="en-US" w:eastAsia="it-IT"/>
+        </w:rPr>
+        <w:t>largest and smallest classes.</w:t>
+      </w:r>
+    </w:p>
+    <w:p>
+      <w:pPr>
+        <w:spacing w:before="100" w:beforeAutospacing="1" w:after="100" w:afterAutospacing="1" w:line="240" w:lineRule="auto"/>
+        <w:rPr>
+          <w:rFonts w:ascii="Times New Roman" w:eastAsia="Times New Roman" w:hAnsi="Times New Roman" w:cs="Times New Roman"/>
+          <w:sz w:val="24"/>
+          <w:szCs w:val="24"/>
+          <w:lang w:eastAsia="it-IT"/>
+        </w:rPr>
+      </w:pPr>
+      <w:r>
+        <w:rPr>
+          <w:rFonts w:ascii="Times New Roman" w:eastAsia="Times New Roman" w:hAnsi="Times New Roman" w:cs="Times New Roman"/>
+          <w:b/>
+          <w:bCs/>
+          <w:sz w:val="24"/>
+          <w:szCs w:val="24"/>
+          <w:lang w:eastAsia="it-IT"/>
+        </w:rPr>
+        <w:t>Problematic Classes:</w:t>
       </w:r>
     </w:p>
     <w:p>
@@ -1072,7 +893,6 @@
         </w:rPr>
         <w:t xml:space="preserve"> </w:t>
       </w:r>
-      <w:proofErr w:type="spellStart"/>
       <w:r>
         <w:rPr>
           <w:rFonts w:ascii="Times New Roman" w:eastAsia="Times New Roman" w:hAnsi="Times New Roman" w:cs="Times New Roman"/>
@@ -1082,7 +902,6 @@
         </w:rPr>
         <w:t>Лизинг</w:t>
       </w:r>
-      <w:proofErr w:type="spellEnd"/>
       <w:r>
         <w:rPr>
           <w:rFonts w:ascii="Times New Roman" w:eastAsia="Times New Roman" w:hAnsi="Times New Roman" w:cs="Times New Roman"/>
@@ -1138,27 +957,7 @@
           <w:szCs w:val="24"/>
           <w:lang w:eastAsia="it-IT"/>
         </w:rPr>
-        <w:t xml:space="preserve">ПРАВНО: 34 samples (borderline </w:t>
-      </w:r>
-      <w:proofErr w:type="spellStart"/>
-      <w:r>
-        <w:rPr>
-          <w:rFonts w:ascii="Times New Roman" w:eastAsia="Times New Roman" w:hAnsi="Times New Roman" w:cs="Times New Roman"/>
-          <w:sz w:val="24"/>
-          <w:szCs w:val="24"/>
-          <w:lang w:eastAsia="it-IT"/>
-        </w:rPr>
-        <w:t>trainable</w:t>
-      </w:r>
-      <w:proofErr w:type="spellEnd"/>
-      <w:r>
-        <w:rPr>
-          <w:rFonts w:ascii="Times New Roman" w:eastAsia="Times New Roman" w:hAnsi="Times New Roman" w:cs="Times New Roman"/>
-          <w:sz w:val="24"/>
-          <w:szCs w:val="24"/>
-          <w:lang w:eastAsia="it-IT"/>
-        </w:rPr>
-        <w:t>)</w:t>
+        <w:t>ПРАВНО: 34 samples (borderline trainable)</w:t>
       </w:r>
     </w:p>
     <w:p>
@@ -1169,45 +968,21 @@
           <w:rFonts w:ascii="Times New Roman" w:eastAsia="Times New Roman" w:hAnsi="Times New Roman" w:cs="Times New Roman"/>
           <w:b/>
           <w:bCs/>
-          <w:sz w:val="27"/>
-          <w:szCs w:val="27"/>
-          <w:lang w:eastAsia="it-IT"/>
-        </w:rPr>
-      </w:pPr>
-      <w:r>
-        <w:rPr>
-          <w:rFonts w:ascii="Times New Roman" w:eastAsia="Times New Roman" w:hAnsi="Times New Roman" w:cs="Times New Roman"/>
-          <w:b/>
-          <w:bCs/>
-          <w:sz w:val="27"/>
-          <w:szCs w:val="27"/>
-          <w:lang w:eastAsia="it-IT"/>
-        </w:rPr>
-        <w:t xml:space="preserve">2.2 Class </w:t>
-      </w:r>
-      <w:proofErr w:type="spellStart"/>
-      <w:r>
-        <w:rPr>
-          <w:rFonts w:ascii="Times New Roman" w:eastAsia="Times New Roman" w:hAnsi="Times New Roman" w:cs="Times New Roman"/>
-          <w:b/>
-          <w:bCs/>
-          <w:sz w:val="27"/>
-          <w:szCs w:val="27"/>
-          <w:lang w:eastAsia="it-IT"/>
-        </w:rPr>
-        <w:t>Consolidation</w:t>
-      </w:r>
-      <w:proofErr w:type="spellEnd"/>
-      <w:r>
-        <w:rPr>
-          <w:rFonts w:ascii="Times New Roman" w:eastAsia="Times New Roman" w:hAnsi="Times New Roman" w:cs="Times New Roman"/>
-          <w:b/>
-          <w:bCs/>
-          <w:sz w:val="27"/>
-          <w:szCs w:val="27"/>
-          <w:lang w:eastAsia="it-IT"/>
-        </w:rPr>
-        <w:t xml:space="preserve"> Solution</w:t>
+          <w:sz w:val="28"/>
+          <w:szCs w:val="28"/>
+          <w:lang w:eastAsia="it-IT"/>
+        </w:rPr>
+      </w:pPr>
+      <w:r>
+        <w:rPr>
+          <w:rFonts w:ascii="Times New Roman" w:eastAsia="Times New Roman" w:hAnsi="Times New Roman" w:cs="Times New Roman"/>
+          <w:b/>
+          <w:bCs/>
+          <w:sz w:val="28"/>
+          <w:szCs w:val="28"/>
+          <w:lang w:eastAsia="it-IT"/>
+        </w:rPr>
+        <w:t>2.2 Class Consolidation Solution</w:t>
       </w:r>
     </w:p>
     <w:p>
@@ -1320,7 +1095,6 @@
         </w:rPr>
         <w:t xml:space="preserve"> </w:t>
       </w:r>
-      <w:proofErr w:type="spellStart"/>
       <w:r>
         <w:rPr>
           <w:rFonts w:ascii="Times New Roman" w:eastAsia="Times New Roman" w:hAnsi="Times New Roman" w:cs="Times New Roman"/>
@@ -1330,7 +1104,6 @@
         </w:rPr>
         <w:t>Лизинг</w:t>
       </w:r>
-      <w:proofErr w:type="spellEnd"/>
       <w:r>
         <w:rPr>
           <w:rFonts w:ascii="Times New Roman" w:eastAsia="Times New Roman" w:hAnsi="Times New Roman" w:cs="Times New Roman"/>
@@ -1390,29 +1163,16 @@
           <w:lang w:eastAsia="it-IT"/>
         </w:rPr>
       </w:pPr>
-      <w:proofErr w:type="spellStart"/>
-      <w:r>
-        <w:rPr>
-          <w:rFonts w:ascii="Times New Roman" w:eastAsia="Times New Roman" w:hAnsi="Times New Roman" w:cs="Times New Roman"/>
-          <w:b/>
-          <w:bCs/>
-          <w:sz w:val="24"/>
-          <w:szCs w:val="24"/>
-          <w:lang w:eastAsia="it-IT"/>
-        </w:rPr>
-        <w:t>Improved</w:t>
-      </w:r>
-      <w:proofErr w:type="spellEnd"/>
-      <w:r>
-        <w:rPr>
-          <w:rFonts w:ascii="Times New Roman" w:eastAsia="Times New Roman" w:hAnsi="Times New Roman" w:cs="Times New Roman"/>
-          <w:b/>
-          <w:bCs/>
-          <w:sz w:val="24"/>
-          <w:szCs w:val="24"/>
-          <w:lang w:eastAsia="it-IT"/>
-        </w:rPr>
-        <w:t xml:space="preserve"> ratio:</w:t>
+      <w:r>
+        <w:rPr>
+          <w:rFonts w:ascii="Times New Roman" w:eastAsia="Times New Roman" w:hAnsi="Times New Roman" w:cs="Times New Roman"/>
+          <w:b/>
+          <w:bCs/>
+          <w:sz w:val="24"/>
+          <w:szCs w:val="24"/>
+          <w:lang w:eastAsia="it-IT"/>
+        </w:rPr>
+        <w:t>Improved ratio:</w:t>
       </w:r>
       <w:r>
         <w:rPr>
@@ -1432,59 +1192,22 @@
           <w:rFonts w:ascii="Times New Roman" w:eastAsia="Times New Roman" w:hAnsi="Times New Roman" w:cs="Times New Roman"/>
           <w:b/>
           <w:bCs/>
-          <w:sz w:val="27"/>
-          <w:szCs w:val="27"/>
-          <w:lang w:eastAsia="it-IT"/>
-        </w:rPr>
-      </w:pPr>
-      <w:r>
-        <w:rPr>
-          <w:rFonts w:ascii="Times New Roman" w:eastAsia="Times New Roman" w:hAnsi="Times New Roman" w:cs="Times New Roman"/>
-          <w:b/>
-          <w:bCs/>
-          <w:sz w:val="27"/>
-          <w:szCs w:val="27"/>
-          <w:lang w:eastAsia="it-IT"/>
-        </w:rPr>
-        <w:t xml:space="preserve">2.3 </w:t>
-      </w:r>
-      <w:proofErr w:type="spellStart"/>
-      <w:r>
-        <w:rPr>
-          <w:rFonts w:ascii="Times New Roman" w:eastAsia="Times New Roman" w:hAnsi="Times New Roman" w:cs="Times New Roman"/>
-          <w:b/>
-          <w:bCs/>
-          <w:sz w:val="27"/>
-          <w:szCs w:val="27"/>
-          <w:lang w:eastAsia="it-IT"/>
-        </w:rPr>
-        <w:t>Bulgarian</w:t>
-      </w:r>
-      <w:proofErr w:type="spellEnd"/>
-      <w:r>
-        <w:rPr>
-          <w:rFonts w:ascii="Times New Roman" w:eastAsia="Times New Roman" w:hAnsi="Times New Roman" w:cs="Times New Roman"/>
-          <w:b/>
-          <w:bCs/>
-          <w:sz w:val="27"/>
-          <w:szCs w:val="27"/>
-          <w:lang w:eastAsia="it-IT"/>
-        </w:rPr>
-        <w:t xml:space="preserve"> Text </w:t>
-      </w:r>
-      <w:proofErr w:type="spellStart"/>
-      <w:r>
-        <w:rPr>
-          <w:rFonts w:ascii="Times New Roman" w:eastAsia="Times New Roman" w:hAnsi="Times New Roman" w:cs="Times New Roman"/>
-          <w:b/>
-          <w:bCs/>
-          <w:sz w:val="27"/>
-          <w:szCs w:val="27"/>
-          <w:lang w:eastAsia="it-IT"/>
-        </w:rPr>
-        <w:t>Preprocessing</w:t>
-      </w:r>
-      <w:proofErr w:type="spellEnd"/>
+          <w:sz w:val="28"/>
+          <w:szCs w:val="28"/>
+          <w:lang w:eastAsia="it-IT"/>
+        </w:rPr>
+      </w:pPr>
+      <w:r>
+        <w:rPr>
+          <w:rFonts w:ascii="Times New Roman" w:eastAsia="Times New Roman" w:hAnsi="Times New Roman" w:cs="Times New Roman"/>
+          <w:b/>
+          <w:bCs/>
+          <w:sz w:val="28"/>
+          <w:szCs w:val="28"/>
+          <w:lang w:eastAsia="it-IT"/>
+        </w:rPr>
+        <w:t>2.3 Bulgarian Text Preprocessing</w:t>
+      </w:r>
     </w:p>
     <w:p>
       <w:pPr>
@@ -1551,59 +1274,8 @@
           <w:szCs w:val="24"/>
           <w:lang w:eastAsia="it-IT"/>
         </w:rPr>
-        <w:t xml:space="preserve">Handle </w:t>
-      </w:r>
-      <w:proofErr w:type="spellStart"/>
-      <w:r>
-        <w:rPr>
-          <w:rFonts w:ascii="Times New Roman" w:eastAsia="Times New Roman" w:hAnsi="Times New Roman" w:cs="Times New Roman"/>
-          <w:sz w:val="24"/>
-          <w:szCs w:val="24"/>
-          <w:lang w:eastAsia="it-IT"/>
-        </w:rPr>
-        <w:t>excessive</w:t>
-      </w:r>
-      <w:proofErr w:type="spellEnd"/>
-      <w:r>
-        <w:rPr>
-          <w:rFonts w:ascii="Times New Roman" w:eastAsia="Times New Roman" w:hAnsi="Times New Roman" w:cs="Times New Roman"/>
-          <w:sz w:val="24"/>
-          <w:szCs w:val="24"/>
-          <w:lang w:eastAsia="it-IT"/>
-        </w:rPr>
-        <w:t xml:space="preserve"> </w:t>
-      </w:r>
-      <w:proofErr w:type="spellStart"/>
-      <w:r>
-        <w:rPr>
-          <w:rFonts w:ascii="Times New Roman" w:eastAsia="Times New Roman" w:hAnsi="Times New Roman" w:cs="Times New Roman"/>
-          <w:sz w:val="24"/>
-          <w:szCs w:val="24"/>
-          <w:lang w:eastAsia="it-IT"/>
-        </w:rPr>
-        <w:t>punctuation</w:t>
-      </w:r>
-      <w:proofErr w:type="spellEnd"/>
-      <w:r>
-        <w:rPr>
-          <w:rFonts w:ascii="Times New Roman" w:eastAsia="Times New Roman" w:hAnsi="Times New Roman" w:cs="Times New Roman"/>
-          <w:sz w:val="24"/>
-          <w:szCs w:val="24"/>
-          <w:lang w:eastAsia="it-IT"/>
-        </w:rPr>
-        <w:t xml:space="preserve"> and </w:t>
-      </w:r>
-      <w:proofErr w:type="spellStart"/>
-      <w:r>
-        <w:rPr>
-          <w:rFonts w:ascii="Times New Roman" w:eastAsia="Times New Roman" w:hAnsi="Times New Roman" w:cs="Times New Roman"/>
-          <w:sz w:val="24"/>
-          <w:szCs w:val="24"/>
-          <w:lang w:eastAsia="it-IT"/>
-        </w:rPr>
-        <w:t>quotes</w:t>
-      </w:r>
-      <w:proofErr w:type="spellEnd"/>
+        <w:t>Handle excessive punctuation and quotes</w:t>
+      </w:r>
     </w:p>
     <w:p>
       <w:pPr>
@@ -1619,37 +1291,15 @@
           <w:lang w:eastAsia="it-IT"/>
         </w:rPr>
       </w:pPr>
-      <w:proofErr w:type="spellStart"/>
-      <w:r>
-        <w:rPr>
-          <w:rFonts w:ascii="Times New Roman" w:eastAsia="Times New Roman" w:hAnsi="Times New Roman" w:cs="Times New Roman"/>
-          <w:sz w:val="24"/>
-          <w:szCs w:val="24"/>
-          <w:lang w:eastAsia="it-IT"/>
-        </w:rPr>
-        <w:t>Bulgarian-specific</w:t>
-      </w:r>
-      <w:proofErr w:type="spellEnd"/>
-      <w:r>
-        <w:rPr>
-          <w:rFonts w:ascii="Times New Roman" w:eastAsia="Times New Roman" w:hAnsi="Times New Roman" w:cs="Times New Roman"/>
-          <w:sz w:val="24"/>
-          <w:szCs w:val="24"/>
-          <w:lang w:eastAsia="it-IT"/>
-        </w:rPr>
-        <w:t xml:space="preserve"> character </w:t>
-      </w:r>
-      <w:proofErr w:type="spellStart"/>
-      <w:r>
-        <w:rPr>
-          <w:rFonts w:ascii="Times New Roman" w:eastAsia="Times New Roman" w:hAnsi="Times New Roman" w:cs="Times New Roman"/>
-          <w:sz w:val="24"/>
-          <w:szCs w:val="24"/>
-          <w:lang w:eastAsia="it-IT"/>
-        </w:rPr>
-        <w:t>normalization</w:t>
-      </w:r>
-      <w:proofErr w:type="spellEnd"/>
+      <w:r>
+        <w:rPr>
+          <w:rFonts w:ascii="Times New Roman" w:eastAsia="Times New Roman" w:hAnsi="Times New Roman" w:cs="Times New Roman"/>
+          <w:sz w:val="24"/>
+          <w:szCs w:val="24"/>
+          <w:lang w:eastAsia="it-IT"/>
+        </w:rPr>
+        <w:t>Bulgarian-specific character normalization</w:t>
+      </w:r>
     </w:p>
     <w:p>
       <w:pPr>
@@ -1694,18 +1344,18 @@
           <w:rFonts w:ascii="Times New Roman" w:eastAsia="Times New Roman" w:hAnsi="Times New Roman" w:cs="Times New Roman"/>
           <w:b/>
           <w:bCs/>
-          <w:sz w:val="27"/>
-          <w:szCs w:val="27"/>
-          <w:lang w:val="en-US" w:eastAsia="it-IT"/>
-        </w:rPr>
-      </w:pPr>
-      <w:r>
-        <w:rPr>
-          <w:rFonts w:ascii="Times New Roman" w:eastAsia="Times New Roman" w:hAnsi="Times New Roman" w:cs="Times New Roman"/>
-          <w:b/>
-          <w:bCs/>
-          <w:sz w:val="27"/>
-          <w:szCs w:val="27"/>
+          <w:sz w:val="28"/>
+          <w:szCs w:val="28"/>
+          <w:lang w:val="en-US" w:eastAsia="it-IT"/>
+        </w:rPr>
+      </w:pPr>
+      <w:r>
+        <w:rPr>
+          <w:rFonts w:ascii="Times New Roman" w:eastAsia="Times New Roman" w:hAnsi="Times New Roman" w:cs="Times New Roman"/>
+          <w:b/>
+          <w:bCs/>
+          <w:sz w:val="28"/>
+          <w:szCs w:val="28"/>
           <w:lang w:val="en-US" w:eastAsia="it-IT"/>
         </w:rPr>
         <w:t>2.4 Train/Test Split</w:t>
@@ -1774,27 +1424,7 @@
           <w:szCs w:val="24"/>
           <w:lang w:eastAsia="it-IT"/>
         </w:rPr>
-        <w:t xml:space="preserve"> 1,565 </w:t>
-      </w:r>
-      <w:proofErr w:type="spellStart"/>
-      <w:r>
-        <w:rPr>
-          <w:rFonts w:ascii="Times New Roman" w:eastAsia="Times New Roman" w:hAnsi="Times New Roman" w:cs="Times New Roman"/>
-          <w:sz w:val="24"/>
-          <w:szCs w:val="24"/>
-          <w:lang w:eastAsia="it-IT"/>
-        </w:rPr>
-        <w:t>questions</w:t>
-      </w:r>
-      <w:proofErr w:type="spellEnd"/>
-      <w:r>
-        <w:rPr>
-          <w:rFonts w:ascii="Times New Roman" w:eastAsia="Times New Roman" w:hAnsi="Times New Roman" w:cs="Times New Roman"/>
-          <w:sz w:val="24"/>
-          <w:szCs w:val="24"/>
-          <w:lang w:eastAsia="it-IT"/>
-        </w:rPr>
-        <w:t xml:space="preserve"> (80%)</w:t>
+        <w:t xml:space="preserve"> 1,565 questions (80%)</w:t>
       </w:r>
     </w:p>
     <w:p>
@@ -1829,27 +1459,7 @@
           <w:szCs w:val="24"/>
           <w:lang w:eastAsia="it-IT"/>
         </w:rPr>
-        <w:t xml:space="preserve"> 392 </w:t>
-      </w:r>
-      <w:proofErr w:type="spellStart"/>
-      <w:r>
-        <w:rPr>
-          <w:rFonts w:ascii="Times New Roman" w:eastAsia="Times New Roman" w:hAnsi="Times New Roman" w:cs="Times New Roman"/>
-          <w:sz w:val="24"/>
-          <w:szCs w:val="24"/>
-          <w:lang w:eastAsia="it-IT"/>
-        </w:rPr>
-        <w:t>questions</w:t>
-      </w:r>
-      <w:proofErr w:type="spellEnd"/>
-      <w:r>
-        <w:rPr>
-          <w:rFonts w:ascii="Times New Roman" w:eastAsia="Times New Roman" w:hAnsi="Times New Roman" w:cs="Times New Roman"/>
-          <w:sz w:val="24"/>
-          <w:szCs w:val="24"/>
-          <w:lang w:eastAsia="it-IT"/>
-        </w:rPr>
-        <w:t xml:space="preserve"> (20%)</w:t>
+        <w:t xml:space="preserve"> 392 questions (20%)</w:t>
       </w:r>
     </w:p>
     <w:p>
@@ -1870,7 +1480,7 @@
           <w:lang w:eastAsia="it-IT"/>
         </w:rPr>
         <w:pict w14:anchorId="38FA2511">
-          <v:rect id="_x0000_i1028" style="width:0;height:1.5pt" o:hralign="center" o:hrstd="t" o:hr="t" fillcolor="#a0a0a0" stroked="f"/>
+          <v:rect id="_x0000_i1029" style="width:0;height:1.5pt" o:hralign="center" o:hrstd="t" o:hr="t" fillcolor="#a0a0a0" stroked="f"/>
         </w:pict>
       </w:r>
     </w:p>
@@ -1882,18 +1492,18 @@
           <w:rFonts w:ascii="Times New Roman" w:eastAsia="Times New Roman" w:hAnsi="Times New Roman" w:cs="Times New Roman"/>
           <w:b/>
           <w:bCs/>
-          <w:sz w:val="36"/>
-          <w:szCs w:val="36"/>
-          <w:lang w:val="en-US" w:eastAsia="it-IT"/>
-        </w:rPr>
-      </w:pPr>
-      <w:r>
-        <w:rPr>
-          <w:rFonts w:ascii="Times New Roman" w:eastAsia="Times New Roman" w:hAnsi="Times New Roman" w:cs="Times New Roman"/>
-          <w:b/>
-          <w:bCs/>
-          <w:sz w:val="36"/>
-          <w:szCs w:val="36"/>
+          <w:sz w:val="32"/>
+          <w:szCs w:val="32"/>
+          <w:lang w:val="en-US" w:eastAsia="it-IT"/>
+        </w:rPr>
+      </w:pPr>
+      <w:r>
+        <w:rPr>
+          <w:rFonts w:ascii="Times New Roman" w:eastAsia="Times New Roman" w:hAnsi="Times New Roman" w:cs="Times New Roman"/>
+          <w:b/>
+          <w:bCs/>
+          <w:sz w:val="32"/>
+          <w:szCs w:val="32"/>
           <w:lang w:val="en-US" w:eastAsia="it-IT"/>
         </w:rPr>
         <w:t>3. Model Development and Selection</w:t>
@@ -1907,18 +1517,18 @@
           <w:rFonts w:ascii="Times New Roman" w:eastAsia="Times New Roman" w:hAnsi="Times New Roman" w:cs="Times New Roman"/>
           <w:b/>
           <w:bCs/>
-          <w:sz w:val="27"/>
-          <w:szCs w:val="27"/>
-          <w:lang w:val="en-US" w:eastAsia="it-IT"/>
-        </w:rPr>
-      </w:pPr>
-      <w:r>
-        <w:rPr>
-          <w:rFonts w:ascii="Times New Roman" w:eastAsia="Times New Roman" w:hAnsi="Times New Roman" w:cs="Times New Roman"/>
-          <w:b/>
-          <w:bCs/>
-          <w:sz w:val="27"/>
-          <w:szCs w:val="27"/>
+          <w:sz w:val="28"/>
+          <w:szCs w:val="28"/>
+          <w:lang w:val="en-US" w:eastAsia="it-IT"/>
+        </w:rPr>
+      </w:pPr>
+      <w:r>
+        <w:rPr>
+          <w:rFonts w:ascii="Times New Roman" w:eastAsia="Times New Roman" w:hAnsi="Times New Roman" w:cs="Times New Roman"/>
+          <w:b/>
+          <w:bCs/>
+          <w:sz w:val="28"/>
+          <w:szCs w:val="28"/>
           <w:lang w:val="en-US" w:eastAsia="it-IT"/>
         </w:rPr>
         <w:t>3.1 Feature Engineering</w:t>
@@ -1976,27 +1586,7 @@
           <w:szCs w:val="24"/>
           <w:lang w:eastAsia="it-IT"/>
         </w:rPr>
-        <w:t xml:space="preserve">Max features: 5,000 → 3,198 </w:t>
-      </w:r>
-      <w:proofErr w:type="spellStart"/>
-      <w:r>
-        <w:rPr>
-          <w:rFonts w:ascii="Times New Roman" w:eastAsia="Times New Roman" w:hAnsi="Times New Roman" w:cs="Times New Roman"/>
-          <w:sz w:val="24"/>
-          <w:szCs w:val="24"/>
-          <w:lang w:eastAsia="it-IT"/>
-        </w:rPr>
-        <w:t>vocabulary</w:t>
-      </w:r>
-      <w:proofErr w:type="spellEnd"/>
-      <w:r>
-        <w:rPr>
-          <w:rFonts w:ascii="Times New Roman" w:eastAsia="Times New Roman" w:hAnsi="Times New Roman" w:cs="Times New Roman"/>
-          <w:sz w:val="24"/>
-          <w:szCs w:val="24"/>
-          <w:lang w:eastAsia="it-IT"/>
-        </w:rPr>
-        <w:t xml:space="preserve"> size</w:t>
+        <w:t>Max features: 5,000 → 3,198 vocabulary size</w:t>
       </w:r>
     </w:p>
     <w:p>
@@ -2020,27 +1610,7 @@
           <w:szCs w:val="24"/>
           <w:lang w:eastAsia="it-IT"/>
         </w:rPr>
-        <w:t>N-</w:t>
-      </w:r>
-      <w:proofErr w:type="spellStart"/>
-      <w:r>
-        <w:rPr>
-          <w:rFonts w:ascii="Times New Roman" w:eastAsia="Times New Roman" w:hAnsi="Times New Roman" w:cs="Times New Roman"/>
-          <w:sz w:val="24"/>
-          <w:szCs w:val="24"/>
-          <w:lang w:eastAsia="it-IT"/>
-        </w:rPr>
-        <w:t>gram</w:t>
-      </w:r>
-      <w:proofErr w:type="spellEnd"/>
-      <w:r>
-        <w:rPr>
-          <w:rFonts w:ascii="Times New Roman" w:eastAsia="Times New Roman" w:hAnsi="Times New Roman" w:cs="Times New Roman"/>
-          <w:sz w:val="24"/>
-          <w:szCs w:val="24"/>
-          <w:lang w:eastAsia="it-IT"/>
-        </w:rPr>
-        <w:t xml:space="preserve"> range: (1,2) for context</w:t>
+        <w:t>N-gram range: (1,2) for context</w:t>
       </w:r>
     </w:p>
     <w:p>
@@ -2075,18 +1645,18 @@
           <w:rFonts w:ascii="Times New Roman" w:eastAsia="Times New Roman" w:hAnsi="Times New Roman" w:cs="Times New Roman"/>
           <w:b/>
           <w:bCs/>
-          <w:sz w:val="27"/>
-          <w:szCs w:val="27"/>
-          <w:lang w:val="en-US" w:eastAsia="it-IT"/>
-        </w:rPr>
-      </w:pPr>
-      <w:r>
-        <w:rPr>
-          <w:rFonts w:ascii="Times New Roman" w:eastAsia="Times New Roman" w:hAnsi="Times New Roman" w:cs="Times New Roman"/>
-          <w:b/>
-          <w:bCs/>
-          <w:sz w:val="27"/>
-          <w:szCs w:val="27"/>
+          <w:sz w:val="28"/>
+          <w:szCs w:val="28"/>
+          <w:lang w:val="en-US" w:eastAsia="it-IT"/>
+        </w:rPr>
+      </w:pPr>
+      <w:r>
+        <w:rPr>
+          <w:rFonts w:ascii="Times New Roman" w:eastAsia="Times New Roman" w:hAnsi="Times New Roman" w:cs="Times New Roman"/>
+          <w:b/>
+          <w:bCs/>
+          <w:sz w:val="28"/>
+          <w:szCs w:val="28"/>
           <w:lang w:val="en-US" w:eastAsia="it-IT"/>
         </w:rPr>
         <w:lastRenderedPageBreak/>
@@ -2117,6 +1687,14 @@
       <w:tblPr>
         <w:tblW w:w="0" w:type="auto"/>
         <w:tblCellSpacing w:w="15" w:type="dxa"/>
+        <w:tblBorders>
+          <w:top w:val="single" w:sz="4" w:space="0" w:color="auto"/>
+          <w:left w:val="single" w:sz="4" w:space="0" w:color="auto"/>
+          <w:bottom w:val="single" w:sz="4" w:space="0" w:color="auto"/>
+          <w:right w:val="single" w:sz="4" w:space="0" w:color="auto"/>
+          <w:insideH w:val="single" w:sz="4" w:space="0" w:color="auto"/>
+          <w:insideV w:val="single" w:sz="4" w:space="0" w:color="auto"/>
+        </w:tblBorders>
         <w:tblCellMar>
           <w:top w:w="15" w:type="dxa"/>
           <w:left w:w="15" w:type="dxa"/>
@@ -2126,10 +1704,10 @@
         <w:tblLook w:val="04A0" w:firstRow="1" w:lastRow="0" w:firstColumn="1" w:lastColumn="0" w:noHBand="0" w:noVBand="1"/>
       </w:tblPr>
       <w:tblGrid>
-        <w:gridCol w:w="2069"/>
-        <w:gridCol w:w="1533"/>
-        <w:gridCol w:w="1054"/>
-        <w:gridCol w:w="1222"/>
+        <w:gridCol w:w="2089"/>
+        <w:gridCol w:w="1553"/>
+        <w:gridCol w:w="1074"/>
+        <w:gridCol w:w="1242"/>
       </w:tblGrid>
       <w:tr>
         <w:trPr>
@@ -2196,21 +1774,8 @@
                 <w:szCs w:val="24"/>
                 <w:lang w:eastAsia="it-IT"/>
               </w:rPr>
-              <w:t xml:space="preserve">Test </w:t>
+              <w:t>Test Accuracy</w:t>
             </w:r>
-            <w:proofErr w:type="spellStart"/>
-            <w:r>
-              <w:rPr>
-                <w:rFonts w:ascii="Times New Roman" w:eastAsia="Times New Roman" w:hAnsi="Times New Roman" w:cs="Times New Roman"/>
-                <w:b/>
-                <w:bCs/>
-                <w:sz w:val="24"/>
-                <w:szCs w:val="24"/>
-                <w:lang w:eastAsia="it-IT"/>
-              </w:rPr>
-              <w:t>Accuracy</w:t>
-            </w:r>
-            <w:proofErr w:type="spellEnd"/>
           </w:p>
         </w:tc>
         <w:tc>
@@ -2241,21 +1806,8 @@
                 <w:szCs w:val="24"/>
                 <w:lang w:eastAsia="it-IT"/>
               </w:rPr>
-              <w:t xml:space="preserve">CV </w:t>
+              <w:t>CV Mean</w:t>
             </w:r>
-            <w:proofErr w:type="spellStart"/>
-            <w:r>
-              <w:rPr>
-                <w:rFonts w:ascii="Times New Roman" w:eastAsia="Times New Roman" w:hAnsi="Times New Roman" w:cs="Times New Roman"/>
-                <w:b/>
-                <w:bCs/>
-                <w:sz w:val="24"/>
-                <w:szCs w:val="24"/>
-                <w:lang w:eastAsia="it-IT"/>
-              </w:rPr>
-              <w:t>Mean</w:t>
-            </w:r>
-            <w:proofErr w:type="spellEnd"/>
           </w:p>
         </w:tc>
         <w:tc>
@@ -2277,7 +1829,6 @@
                 <w:lang w:eastAsia="it-IT"/>
               </w:rPr>
             </w:pPr>
-            <w:proofErr w:type="spellStart"/>
             <w:r>
               <w:rPr>
                 <w:rFonts w:ascii="Times New Roman" w:eastAsia="Times New Roman" w:hAnsi="Times New Roman" w:cs="Times New Roman"/>
@@ -2289,7 +1840,6 @@
               </w:rPr>
               <w:t>Overfitting</w:t>
             </w:r>
-            <w:proofErr w:type="spellEnd"/>
           </w:p>
         </w:tc>
       </w:tr>
@@ -2313,7 +1863,6 @@
                 <w:lang w:eastAsia="it-IT"/>
               </w:rPr>
             </w:pPr>
-            <w:proofErr w:type="spellStart"/>
             <w:r>
               <w:rPr>
                 <w:rFonts w:ascii="Times New Roman" w:eastAsia="Times New Roman" w:hAnsi="Times New Roman" w:cs="Times New Roman"/>
@@ -2323,33 +1872,8 @@
                 <w:szCs w:val="24"/>
                 <w:lang w:eastAsia="it-IT"/>
               </w:rPr>
-              <w:t>Logistic</w:t>
+              <w:t>Logistic Regression</w:t>
             </w:r>
-            <w:proofErr w:type="spellEnd"/>
-            <w:r>
-              <w:rPr>
-                <w:rFonts w:ascii="Times New Roman" w:eastAsia="Times New Roman" w:hAnsi="Times New Roman" w:cs="Times New Roman"/>
-                <w:b/>
-                <w:bCs/>
-                <w:sz w:val="24"/>
-                <w:szCs w:val="24"/>
-                <w:lang w:eastAsia="it-IT"/>
-              </w:rPr>
-              <w:t xml:space="preserve"> </w:t>
-            </w:r>
-            <w:proofErr w:type="spellStart"/>
-            <w:r>
-              <w:rPr>
-                <w:rFonts w:ascii="Times New Roman" w:eastAsia="Times New Roman" w:hAnsi="Times New Roman" w:cs="Times New Roman"/>
-                <w:b/>
-                <w:bCs/>
-                <w:sz w:val="24"/>
-                <w:szCs w:val="24"/>
-                <w:lang w:eastAsia="it-IT"/>
-              </w:rPr>
-              <w:t>Regression</w:t>
-            </w:r>
-            <w:proofErr w:type="spellEnd"/>
           </w:p>
         </w:tc>
         <w:tc>
@@ -2691,19 +2215,8 @@
                 <w:szCs w:val="24"/>
                 <w:lang w:eastAsia="it-IT"/>
               </w:rPr>
-              <w:t xml:space="preserve">Random </w:t>
+              <w:t>Random Forest</w:t>
             </w:r>
-            <w:proofErr w:type="spellStart"/>
-            <w:r>
-              <w:rPr>
-                <w:rFonts w:ascii="Times New Roman" w:eastAsia="Times New Roman" w:hAnsi="Times New Roman" w:cs="Times New Roman"/>
-                <w:sz w:val="24"/>
-                <w:szCs w:val="24"/>
-                <w:lang w:eastAsia="it-IT"/>
-              </w:rPr>
-              <w:t>Forest</w:t>
-            </w:r>
-            <w:proofErr w:type="spellEnd"/>
           </w:p>
         </w:tc>
         <w:tc>
@@ -2815,19 +2328,8 @@
                 <w:szCs w:val="24"/>
                 <w:lang w:eastAsia="it-IT"/>
               </w:rPr>
-              <w:t xml:space="preserve">Extra </w:t>
+              <w:t>Extra Trees</w:t>
             </w:r>
-            <w:proofErr w:type="spellStart"/>
-            <w:r>
-              <w:rPr>
-                <w:rFonts w:ascii="Times New Roman" w:eastAsia="Times New Roman" w:hAnsi="Times New Roman" w:cs="Times New Roman"/>
-                <w:sz w:val="24"/>
-                <w:szCs w:val="24"/>
-                <w:lang w:eastAsia="it-IT"/>
-              </w:rPr>
-              <w:t>Trees</w:t>
-            </w:r>
-            <w:proofErr w:type="spellEnd"/>
           </w:p>
         </w:tc>
         <w:tc>
@@ -2932,7 +2434,6 @@
                 <w:lang w:eastAsia="it-IT"/>
               </w:rPr>
             </w:pPr>
-            <w:proofErr w:type="spellStart"/>
             <w:r>
               <w:rPr>
                 <w:rFonts w:ascii="Times New Roman" w:eastAsia="Times New Roman" w:hAnsi="Times New Roman" w:cs="Times New Roman"/>
@@ -2940,29 +2441,8 @@
                 <w:szCs w:val="24"/>
                 <w:lang w:eastAsia="it-IT"/>
               </w:rPr>
-              <w:t>Naive</w:t>
+              <w:t>Naive Bayes</w:t>
             </w:r>
-            <w:proofErr w:type="spellEnd"/>
-            <w:r>
-              <w:rPr>
-                <w:rFonts w:ascii="Times New Roman" w:eastAsia="Times New Roman" w:hAnsi="Times New Roman" w:cs="Times New Roman"/>
-                <w:sz w:val="24"/>
-                <w:szCs w:val="24"/>
-                <w:lang w:eastAsia="it-IT"/>
-              </w:rPr>
-              <w:t xml:space="preserve"> </w:t>
-            </w:r>
-            <w:proofErr w:type="spellStart"/>
-            <w:r>
-              <w:rPr>
-                <w:rFonts w:ascii="Times New Roman" w:eastAsia="Times New Roman" w:hAnsi="Times New Roman" w:cs="Times New Roman"/>
-                <w:sz w:val="24"/>
-                <w:szCs w:val="24"/>
-                <w:lang w:eastAsia="it-IT"/>
-              </w:rPr>
-              <w:t>Bayes</w:t>
-            </w:r>
-            <w:proofErr w:type="spellEnd"/>
           </w:p>
         </w:tc>
         <w:tc>
@@ -3056,45 +2536,21 @@
           <w:rFonts w:ascii="Times New Roman" w:eastAsia="Times New Roman" w:hAnsi="Times New Roman" w:cs="Times New Roman"/>
           <w:b/>
           <w:bCs/>
-          <w:sz w:val="27"/>
-          <w:szCs w:val="27"/>
-          <w:lang w:eastAsia="it-IT"/>
-        </w:rPr>
-      </w:pPr>
-      <w:r>
-        <w:rPr>
-          <w:rFonts w:ascii="Times New Roman" w:eastAsia="Times New Roman" w:hAnsi="Times New Roman" w:cs="Times New Roman"/>
-          <w:b/>
-          <w:bCs/>
-          <w:sz w:val="27"/>
-          <w:szCs w:val="27"/>
-          <w:lang w:eastAsia="it-IT"/>
-        </w:rPr>
-        <w:t xml:space="preserve">3.3 </w:t>
-      </w:r>
-      <w:proofErr w:type="spellStart"/>
-      <w:r>
-        <w:rPr>
-          <w:rFonts w:ascii="Times New Roman" w:eastAsia="Times New Roman" w:hAnsi="Times New Roman" w:cs="Times New Roman"/>
-          <w:b/>
-          <w:bCs/>
-          <w:sz w:val="27"/>
-          <w:szCs w:val="27"/>
-          <w:lang w:eastAsia="it-IT"/>
-        </w:rPr>
-        <w:t>Hyperparameter</w:t>
-      </w:r>
-      <w:proofErr w:type="spellEnd"/>
-      <w:r>
-        <w:rPr>
-          <w:rFonts w:ascii="Times New Roman" w:eastAsia="Times New Roman" w:hAnsi="Times New Roman" w:cs="Times New Roman"/>
-          <w:b/>
-          <w:bCs/>
-          <w:sz w:val="27"/>
-          <w:szCs w:val="27"/>
-          <w:lang w:eastAsia="it-IT"/>
-        </w:rPr>
-        <w:t xml:space="preserve"> Optimization</w:t>
+          <w:sz w:val="28"/>
+          <w:szCs w:val="28"/>
+          <w:lang w:eastAsia="it-IT"/>
+        </w:rPr>
+      </w:pPr>
+      <w:r>
+        <w:rPr>
+          <w:rFonts w:ascii="Times New Roman" w:eastAsia="Times New Roman" w:hAnsi="Times New Roman" w:cs="Times New Roman"/>
+          <w:b/>
+          <w:bCs/>
+          <w:sz w:val="28"/>
+          <w:szCs w:val="28"/>
+          <w:lang w:eastAsia="it-IT"/>
+        </w:rPr>
+        <w:t>3.3 Hyperparameter Optimization</w:t>
       </w:r>
     </w:p>
     <w:p>
@@ -3121,6 +2577,14 @@
       <w:tblPr>
         <w:tblW w:w="0" w:type="auto"/>
         <w:tblCellSpacing w:w="15" w:type="dxa"/>
+        <w:tblBorders>
+          <w:top w:val="single" w:sz="4" w:space="0" w:color="auto"/>
+          <w:left w:val="single" w:sz="4" w:space="0" w:color="auto"/>
+          <w:bottom w:val="single" w:sz="4" w:space="0" w:color="auto"/>
+          <w:right w:val="single" w:sz="4" w:space="0" w:color="auto"/>
+          <w:insideH w:val="single" w:sz="4" w:space="0" w:color="auto"/>
+          <w:insideV w:val="single" w:sz="4" w:space="0" w:color="auto"/>
+        </w:tblBorders>
         <w:tblCellMar>
           <w:top w:w="15" w:type="dxa"/>
           <w:left w:w="15" w:type="dxa"/>
@@ -3130,10 +2594,10 @@
         <w:tblLook w:val="04A0" w:firstRow="1" w:lastRow="0" w:firstColumn="1" w:lastColumn="0" w:noHBand="0" w:noVBand="1"/>
       </w:tblPr>
       <w:tblGrid>
-        <w:gridCol w:w="2069"/>
-        <w:gridCol w:w="1334"/>
-        <w:gridCol w:w="1134"/>
-        <w:gridCol w:w="2142"/>
+        <w:gridCol w:w="2089"/>
+        <w:gridCol w:w="1354"/>
+        <w:gridCol w:w="1154"/>
+        <w:gridCol w:w="2162"/>
       </w:tblGrid>
       <w:tr>
         <w:trPr>
@@ -3191,7 +2655,6 @@
                 <w:lang w:eastAsia="it-IT"/>
               </w:rPr>
             </w:pPr>
-            <w:proofErr w:type="spellStart"/>
             <w:r>
               <w:rPr>
                 <w:rFonts w:ascii="Times New Roman" w:eastAsia="Times New Roman" w:hAnsi="Times New Roman" w:cs="Times New Roman"/>
@@ -3201,19 +2664,7 @@
                 <w:szCs w:val="24"/>
                 <w:lang w:eastAsia="it-IT"/>
               </w:rPr>
-              <w:t>Original</w:t>
-            </w:r>
-            <w:proofErr w:type="spellEnd"/>
-            <w:r>
-              <w:rPr>
-                <w:rFonts w:ascii="Times New Roman" w:eastAsia="Times New Roman" w:hAnsi="Times New Roman" w:cs="Times New Roman"/>
-                <w:b/>
-                <w:bCs/>
-                <w:sz w:val="24"/>
-                <w:szCs w:val="24"/>
-                <w:lang w:eastAsia="it-IT"/>
-              </w:rPr>
-              <w:t xml:space="preserve"> CV</w:t>
+              <w:t>Original CV</w:t>
             </w:r>
           </w:p>
         </w:tc>
@@ -3236,7 +2687,6 @@
                 <w:lang w:eastAsia="it-IT"/>
               </w:rPr>
             </w:pPr>
-            <w:proofErr w:type="spellStart"/>
             <w:r>
               <w:rPr>
                 <w:rFonts w:ascii="Times New Roman" w:eastAsia="Times New Roman" w:hAnsi="Times New Roman" w:cs="Times New Roman"/>
@@ -3246,19 +2696,7 @@
                 <w:szCs w:val="24"/>
                 <w:lang w:eastAsia="it-IT"/>
               </w:rPr>
-              <w:t>Tuned</w:t>
-            </w:r>
-            <w:proofErr w:type="spellEnd"/>
-            <w:r>
-              <w:rPr>
-                <w:rFonts w:ascii="Times New Roman" w:eastAsia="Times New Roman" w:hAnsi="Times New Roman" w:cs="Times New Roman"/>
-                <w:b/>
-                <w:bCs/>
-                <w:sz w:val="24"/>
-                <w:szCs w:val="24"/>
-                <w:lang w:eastAsia="it-IT"/>
-              </w:rPr>
-              <w:t xml:space="preserve"> CV</w:t>
+              <w:t>Tuned CV</w:t>
             </w:r>
           </w:p>
         </w:tc>
@@ -3281,7 +2719,6 @@
                 <w:lang w:eastAsia="it-IT"/>
               </w:rPr>
             </w:pPr>
-            <w:proofErr w:type="spellStart"/>
             <w:r>
               <w:rPr>
                 <w:rFonts w:ascii="Times New Roman" w:eastAsia="Times New Roman" w:hAnsi="Times New Roman" w:cs="Times New Roman"/>
@@ -3291,33 +2728,8 @@
                 <w:szCs w:val="24"/>
                 <w:lang w:eastAsia="it-IT"/>
               </w:rPr>
-              <w:t>Final</w:t>
+              <w:t>Final Test Accuracy</w:t>
             </w:r>
-            <w:proofErr w:type="spellEnd"/>
-            <w:r>
-              <w:rPr>
-                <w:rFonts w:ascii="Times New Roman" w:eastAsia="Times New Roman" w:hAnsi="Times New Roman" w:cs="Times New Roman"/>
-                <w:b/>
-                <w:bCs/>
-                <w:sz w:val="24"/>
-                <w:szCs w:val="24"/>
-                <w:lang w:eastAsia="it-IT"/>
-              </w:rPr>
-              <w:t xml:space="preserve"> Test </w:t>
-            </w:r>
-            <w:proofErr w:type="spellStart"/>
-            <w:r>
-              <w:rPr>
-                <w:rFonts w:ascii="Times New Roman" w:eastAsia="Times New Roman" w:hAnsi="Times New Roman" w:cs="Times New Roman"/>
-                <w:b/>
-                <w:bCs/>
-                <w:sz w:val="24"/>
-                <w:szCs w:val="24"/>
-                <w:lang w:eastAsia="it-IT"/>
-              </w:rPr>
-              <w:t>Accuracy</w:t>
-            </w:r>
-            <w:proofErr w:type="spellEnd"/>
           </w:p>
         </w:tc>
       </w:tr>
@@ -3341,7 +2753,6 @@
                 <w:lang w:eastAsia="it-IT"/>
               </w:rPr>
             </w:pPr>
-            <w:proofErr w:type="spellStart"/>
             <w:r>
               <w:rPr>
                 <w:rFonts w:ascii="Times New Roman" w:eastAsia="Times New Roman" w:hAnsi="Times New Roman" w:cs="Times New Roman"/>
@@ -3351,33 +2762,8 @@
                 <w:szCs w:val="24"/>
                 <w:lang w:eastAsia="it-IT"/>
               </w:rPr>
-              <w:t>Logistic</w:t>
+              <w:t>Logistic Regression</w:t>
             </w:r>
-            <w:proofErr w:type="spellEnd"/>
-            <w:r>
-              <w:rPr>
-                <w:rFonts w:ascii="Times New Roman" w:eastAsia="Times New Roman" w:hAnsi="Times New Roman" w:cs="Times New Roman"/>
-                <w:b/>
-                <w:bCs/>
-                <w:sz w:val="24"/>
-                <w:szCs w:val="24"/>
-                <w:lang w:eastAsia="it-IT"/>
-              </w:rPr>
-              <w:t xml:space="preserve"> </w:t>
-            </w:r>
-            <w:proofErr w:type="spellStart"/>
-            <w:r>
-              <w:rPr>
-                <w:rFonts w:ascii="Times New Roman" w:eastAsia="Times New Roman" w:hAnsi="Times New Roman" w:cs="Times New Roman"/>
-                <w:b/>
-                <w:bCs/>
-                <w:sz w:val="24"/>
-                <w:szCs w:val="24"/>
-                <w:lang w:eastAsia="it-IT"/>
-              </w:rPr>
-              <w:t>Regression</w:t>
-            </w:r>
-            <w:proofErr w:type="spellEnd"/>
           </w:p>
         </w:tc>
         <w:tc>
@@ -3762,7 +3148,7 @@
           <w:lang w:eastAsia="it-IT"/>
         </w:rPr>
         <w:pict w14:anchorId="6F6CC8A0">
-          <v:rect id="_x0000_i1029" style="width:0;height:1.5pt" o:hralign="center" o:hrstd="t" o:hr="t" fillcolor="#a0a0a0" stroked="f"/>
+          <v:rect id="_x0000_i1030" style="width:0;height:1.5pt" o:hralign="center" o:hrstd="t" o:hr="t" fillcolor="#a0a0a0" stroked="f"/>
         </w:pict>
       </w:r>
     </w:p>
@@ -3774,18 +3160,18 @@
           <w:rFonts w:ascii="Times New Roman" w:eastAsia="Times New Roman" w:hAnsi="Times New Roman" w:cs="Times New Roman"/>
           <w:b/>
           <w:bCs/>
-          <w:sz w:val="36"/>
-          <w:szCs w:val="36"/>
-          <w:lang w:val="en-US" w:eastAsia="it-IT"/>
-        </w:rPr>
-      </w:pPr>
-      <w:r>
-        <w:rPr>
-          <w:rFonts w:ascii="Times New Roman" w:eastAsia="Times New Roman" w:hAnsi="Times New Roman" w:cs="Times New Roman"/>
-          <w:b/>
-          <w:bCs/>
-          <w:sz w:val="36"/>
-          <w:szCs w:val="36"/>
+          <w:sz w:val="32"/>
+          <w:szCs w:val="32"/>
+          <w:lang w:val="en-US" w:eastAsia="it-IT"/>
+        </w:rPr>
+      </w:pPr>
+      <w:r>
+        <w:rPr>
+          <w:rFonts w:ascii="Times New Roman" w:eastAsia="Times New Roman" w:hAnsi="Times New Roman" w:cs="Times New Roman"/>
+          <w:b/>
+          <w:bCs/>
+          <w:sz w:val="32"/>
+          <w:szCs w:val="32"/>
           <w:lang w:val="en-US" w:eastAsia="it-IT"/>
         </w:rPr>
         <w:t>4. Advanced Model Analysis and Error Investigation</w:t>
@@ -3799,18 +3185,18 @@
           <w:rFonts w:ascii="Times New Roman" w:eastAsia="Times New Roman" w:hAnsi="Times New Roman" w:cs="Times New Roman"/>
           <w:b/>
           <w:bCs/>
-          <w:sz w:val="27"/>
-          <w:szCs w:val="27"/>
-          <w:lang w:val="en-US" w:eastAsia="it-IT"/>
-        </w:rPr>
-      </w:pPr>
-      <w:r>
-        <w:rPr>
-          <w:rFonts w:ascii="Times New Roman" w:eastAsia="Times New Roman" w:hAnsi="Times New Roman" w:cs="Times New Roman"/>
-          <w:b/>
-          <w:bCs/>
-          <w:sz w:val="27"/>
-          <w:szCs w:val="27"/>
+          <w:sz w:val="28"/>
+          <w:szCs w:val="28"/>
+          <w:lang w:val="en-US" w:eastAsia="it-IT"/>
+        </w:rPr>
+      </w:pPr>
+      <w:r>
+        <w:rPr>
+          <w:rFonts w:ascii="Times New Roman" w:eastAsia="Times New Roman" w:hAnsi="Times New Roman" w:cs="Times New Roman"/>
+          <w:b/>
+          <w:bCs/>
+          <w:sz w:val="28"/>
+          <w:szCs w:val="28"/>
           <w:lang w:val="en-US" w:eastAsia="it-IT"/>
         </w:rPr>
         <w:t>4.1 Final Model Performance</w:t>
@@ -3859,55 +3245,7 @@
           <w:szCs w:val="24"/>
           <w:lang w:eastAsia="it-IT"/>
         </w:rPr>
-        <w:t>Cross-</w:t>
-      </w:r>
-      <w:proofErr w:type="spellStart"/>
-      <w:r>
-        <w:rPr>
-          <w:rFonts w:ascii="Times New Roman" w:eastAsia="Times New Roman" w:hAnsi="Times New Roman" w:cs="Times New Roman"/>
-          <w:b/>
-          <w:bCs/>
-          <w:sz w:val="24"/>
-          <w:szCs w:val="24"/>
-          <w:lang w:eastAsia="it-IT"/>
-        </w:rPr>
-        <w:t>validation</w:t>
-      </w:r>
-      <w:proofErr w:type="spellEnd"/>
-      <w:r>
-        <w:rPr>
-          <w:rFonts w:ascii="Times New Roman" w:eastAsia="Times New Roman" w:hAnsi="Times New Roman" w:cs="Times New Roman"/>
-          <w:b/>
-          <w:bCs/>
-          <w:sz w:val="24"/>
-          <w:szCs w:val="24"/>
-          <w:lang w:eastAsia="it-IT"/>
-        </w:rPr>
-        <w:t xml:space="preserve"> </w:t>
-      </w:r>
-      <w:proofErr w:type="spellStart"/>
-      <w:r>
-        <w:rPr>
-          <w:rFonts w:ascii="Times New Roman" w:eastAsia="Times New Roman" w:hAnsi="Times New Roman" w:cs="Times New Roman"/>
-          <w:b/>
-          <w:bCs/>
-          <w:sz w:val="24"/>
-          <w:szCs w:val="24"/>
-          <w:lang w:eastAsia="it-IT"/>
-        </w:rPr>
-        <w:t>accuracy</w:t>
-      </w:r>
-      <w:proofErr w:type="spellEnd"/>
-      <w:r>
-        <w:rPr>
-          <w:rFonts w:ascii="Times New Roman" w:eastAsia="Times New Roman" w:hAnsi="Times New Roman" w:cs="Times New Roman"/>
-          <w:b/>
-          <w:bCs/>
-          <w:sz w:val="24"/>
-          <w:szCs w:val="24"/>
-          <w:lang w:eastAsia="it-IT"/>
-        </w:rPr>
-        <w:t>:</w:t>
+        <w:t>Cross-validation accuracy:</w:t>
       </w:r>
       <w:r>
         <w:rPr>
@@ -3942,31 +3280,7 @@
           <w:szCs w:val="24"/>
           <w:lang w:eastAsia="it-IT"/>
         </w:rPr>
-        <w:t xml:space="preserve">Test set </w:t>
-      </w:r>
-      <w:proofErr w:type="spellStart"/>
-      <w:r>
-        <w:rPr>
-          <w:rFonts w:ascii="Times New Roman" w:eastAsia="Times New Roman" w:hAnsi="Times New Roman" w:cs="Times New Roman"/>
-          <w:b/>
-          <w:bCs/>
-          <w:sz w:val="24"/>
-          <w:szCs w:val="24"/>
-          <w:lang w:eastAsia="it-IT"/>
-        </w:rPr>
-        <w:t>accuracy</w:t>
-      </w:r>
-      <w:proofErr w:type="spellEnd"/>
-      <w:r>
-        <w:rPr>
-          <w:rFonts w:ascii="Times New Roman" w:eastAsia="Times New Roman" w:hAnsi="Times New Roman" w:cs="Times New Roman"/>
-          <w:b/>
-          <w:bCs/>
-          <w:sz w:val="24"/>
-          <w:szCs w:val="24"/>
-          <w:lang w:eastAsia="it-IT"/>
-        </w:rPr>
-        <w:t>:</w:t>
+        <w:t>Test set accuracy:</w:t>
       </w:r>
       <w:r>
         <w:rPr>
@@ -4016,23 +3330,24 @@
     <w:p>
       <w:pPr>
         <w:spacing w:before="100" w:beforeAutospacing="1" w:after="100" w:afterAutospacing="1" w:line="240" w:lineRule="auto"/>
+        <w:jc w:val="both"/>
         <w:outlineLvl w:val="2"/>
         <w:rPr>
           <w:rFonts w:ascii="Times New Roman" w:eastAsia="Times New Roman" w:hAnsi="Times New Roman" w:cs="Times New Roman"/>
           <w:b/>
           <w:bCs/>
-          <w:sz w:val="27"/>
-          <w:szCs w:val="27"/>
-          <w:lang w:val="en-US" w:eastAsia="it-IT"/>
-        </w:rPr>
-      </w:pPr>
-      <w:r>
-        <w:rPr>
-          <w:rFonts w:ascii="Times New Roman" w:eastAsia="Times New Roman" w:hAnsi="Times New Roman" w:cs="Times New Roman"/>
-          <w:b/>
-          <w:bCs/>
-          <w:sz w:val="27"/>
-          <w:szCs w:val="27"/>
+          <w:sz w:val="28"/>
+          <w:szCs w:val="28"/>
+          <w:lang w:val="en-US" w:eastAsia="it-IT"/>
+        </w:rPr>
+      </w:pPr>
+      <w:r>
+        <w:rPr>
+          <w:rFonts w:ascii="Times New Roman" w:eastAsia="Times New Roman" w:hAnsi="Times New Roman" w:cs="Times New Roman"/>
+          <w:b/>
+          <w:bCs/>
+          <w:sz w:val="28"/>
+          <w:szCs w:val="28"/>
           <w:lang w:val="en-US" w:eastAsia="it-IT"/>
         </w:rPr>
         <w:t>4.2 Confusion Matrix Analysis</w:t>
@@ -4041,6 +3356,8 @@
     <w:p>
       <w:pPr>
         <w:spacing w:before="100" w:beforeAutospacing="1" w:after="100" w:afterAutospacing="1" w:line="240" w:lineRule="auto"/>
+        <w:ind w:firstLine="708"/>
+        <w:jc w:val="both"/>
         <w:rPr>
           <w:rFonts w:ascii="Times New Roman" w:eastAsia="Times New Roman" w:hAnsi="Times New Roman" w:cs="Times New Roman"/>
           <w:sz w:val="24"/>
@@ -4060,7 +3377,7 @@
     </w:p>
     <w:p>
       <w:pPr>
-        <w:spacing w:before="100" w:beforeAutospacing="1" w:after="100" w:afterAutospacing="1" w:line="240" w:lineRule="auto"/>
+        <w:spacing w:before="100" w:beforeAutospacing="1" w:after="0" w:line="240" w:lineRule="auto"/>
         <w:rPr>
           <w:rFonts w:ascii="Times New Roman" w:eastAsia="Times New Roman" w:hAnsi="Times New Roman" w:cs="Times New Roman"/>
           <w:sz w:val="24"/>
@@ -4129,11 +3446,10 @@
     </w:p>
     <w:p>
       <w:pPr>
-        <w:spacing w:before="100" w:beforeAutospacing="1" w:after="100" w:afterAutospacing="1" w:line="240" w:lineRule="auto"/>
-        <w:rPr>
-          <w:rFonts w:ascii="Times New Roman" w:eastAsia="Times New Roman" w:hAnsi="Times New Roman" w:cs="Times New Roman"/>
-          <w:sz w:val="24"/>
-          <w:szCs w:val="24"/>
+        <w:spacing w:after="100" w:afterAutospacing="1" w:line="240" w:lineRule="auto"/>
+        <w:jc w:val="center"/>
+        <w:rPr>
+          <w:rFonts w:ascii="Times New Roman" w:eastAsia="Times New Roman" w:hAnsi="Times New Roman" w:cs="Times New Roman"/>
           <w:lang w:val="en-US" w:eastAsia="it-IT"/>
         </w:rPr>
       </w:pPr>
@@ -4143,8 +3459,6 @@
           <w:b/>
           <w:bCs/>
           <w:noProof/>
-          <w:sz w:val="24"/>
-          <w:szCs w:val="24"/>
           <w:lang w:eastAsia="it-IT"/>
         </w:rPr>
         <mc:AlternateContent>
@@ -4217,72 +3531,40 @@
       <w:r>
         <w:rPr>
           <w:rFonts w:ascii="Times New Roman" w:eastAsia="Times New Roman" w:hAnsi="Times New Roman" w:cs="Times New Roman"/>
-          <w:i/>
-          <w:iCs/>
-          <w:sz w:val="24"/>
-          <w:szCs w:val="24"/>
-          <w:lang w:val="en-US" w:eastAsia="it-IT"/>
-        </w:rPr>
-        <w:t>Figure 1: Confusion Matrix showing actual vs predicted department classifications</w:t>
-      </w:r>
-    </w:p>
-    <w:p>
-      <w:pPr>
-        <w:spacing w:before="100" w:beforeAutospacing="1" w:after="100" w:afterAutospacing="1" w:line="240" w:lineRule="auto"/>
-        <w:rPr>
-          <w:rFonts w:ascii="Times New Roman" w:eastAsia="Times New Roman" w:hAnsi="Times New Roman" w:cs="Times New Roman"/>
-          <w:sz w:val="24"/>
-          <w:szCs w:val="24"/>
-          <w:lang w:eastAsia="it-IT"/>
-        </w:rPr>
-      </w:pPr>
-      <w:proofErr w:type="spellStart"/>
-      <w:r>
-        <w:rPr>
-          <w:rFonts w:ascii="Times New Roman" w:eastAsia="Times New Roman" w:hAnsi="Times New Roman" w:cs="Times New Roman"/>
-          <w:b/>
-          <w:bCs/>
-          <w:sz w:val="24"/>
-          <w:szCs w:val="24"/>
-          <w:lang w:eastAsia="it-IT"/>
-        </w:rPr>
-        <w:t>Key</w:t>
-      </w:r>
-      <w:proofErr w:type="spellEnd"/>
-      <w:r>
-        <w:rPr>
-          <w:rFonts w:ascii="Times New Roman" w:eastAsia="Times New Roman" w:hAnsi="Times New Roman" w:cs="Times New Roman"/>
-          <w:b/>
-          <w:bCs/>
-          <w:sz w:val="24"/>
-          <w:szCs w:val="24"/>
-          <w:lang w:eastAsia="it-IT"/>
-        </w:rPr>
-        <w:t xml:space="preserve"> </w:t>
-      </w:r>
-      <w:proofErr w:type="spellStart"/>
-      <w:r>
-        <w:rPr>
-          <w:rFonts w:ascii="Times New Roman" w:eastAsia="Times New Roman" w:hAnsi="Times New Roman" w:cs="Times New Roman"/>
-          <w:b/>
-          <w:bCs/>
-          <w:sz w:val="24"/>
-          <w:szCs w:val="24"/>
-          <w:lang w:eastAsia="it-IT"/>
-        </w:rPr>
-        <w:t>Findings</w:t>
-      </w:r>
-      <w:proofErr w:type="spellEnd"/>
-      <w:r>
-        <w:rPr>
-          <w:rFonts w:ascii="Times New Roman" w:eastAsia="Times New Roman" w:hAnsi="Times New Roman" w:cs="Times New Roman"/>
-          <w:b/>
-          <w:bCs/>
-          <w:sz w:val="24"/>
-          <w:szCs w:val="24"/>
-          <w:lang w:eastAsia="it-IT"/>
-        </w:rPr>
-        <w:t>:</w:t>
+          <w:b/>
+          <w:bCs/>
+          <w:lang w:val="en-US" w:eastAsia="it-IT"/>
+        </w:rPr>
+        <w:t>Figure 1:</w:t>
+      </w:r>
+      <w:r>
+        <w:rPr>
+          <w:rFonts w:ascii="Times New Roman" w:eastAsia="Times New Roman" w:hAnsi="Times New Roman" w:cs="Times New Roman"/>
+          <w:lang w:val="en-US" w:eastAsia="it-IT"/>
+        </w:rPr>
+        <w:t xml:space="preserve"> Confusion Matrix showing actual vs predicted department classifications</w:t>
+      </w:r>
+    </w:p>
+    <w:p>
+      <w:pPr>
+        <w:spacing w:before="100" w:beforeAutospacing="1" w:after="100" w:afterAutospacing="1" w:line="240" w:lineRule="auto"/>
+        <w:rPr>
+          <w:rFonts w:ascii="Times New Roman" w:eastAsia="Times New Roman" w:hAnsi="Times New Roman" w:cs="Times New Roman"/>
+          <w:sz w:val="24"/>
+          <w:szCs w:val="24"/>
+          <w:lang w:eastAsia="it-IT"/>
+        </w:rPr>
+      </w:pPr>
+      <w:r>
+        <w:rPr>
+          <w:rFonts w:ascii="Times New Roman" w:eastAsia="Times New Roman" w:hAnsi="Times New Roman" w:cs="Times New Roman"/>
+          <w:b/>
+          <w:bCs/>
+          <w:sz w:val="24"/>
+          <w:szCs w:val="24"/>
+          <w:lang w:eastAsia="it-IT"/>
+        </w:rPr>
+        <w:t>Key Findings:</w:t>
       </w:r>
     </w:p>
     <w:p>
@@ -4292,6 +3574,7 @@
           <w:numId w:val="10"/>
         </w:numPr>
         <w:spacing w:before="100" w:beforeAutospacing="1" w:after="100" w:afterAutospacing="1" w:line="240" w:lineRule="auto"/>
+        <w:jc w:val="both"/>
         <w:rPr>
           <w:rFonts w:ascii="Times New Roman" w:eastAsia="Times New Roman" w:hAnsi="Times New Roman" w:cs="Times New Roman"/>
           <w:sz w:val="24"/>
@@ -4317,9 +3600,26 @@
           <w:szCs w:val="24"/>
           <w:lang w:val="en-US" w:eastAsia="it-IT"/>
         </w:rPr>
-        <w:t>: Strong performance on majority classes like "</w:t>
-      </w:r>
-      <w:proofErr w:type="spellStart"/>
+        <w:t xml:space="preserve">: Strong performance on </w:t>
+      </w:r>
+      <w:r>
+        <w:rPr>
+          <w:rFonts w:ascii="Times New Roman" w:eastAsia="Times New Roman" w:hAnsi="Times New Roman" w:cs="Times New Roman"/>
+          <w:sz w:val="24"/>
+          <w:szCs w:val="24"/>
+          <w:lang w:val="en-US" w:eastAsia="it-IT"/>
+        </w:rPr>
+        <w:t xml:space="preserve">the </w:t>
+      </w:r>
+      <w:r>
+        <w:rPr>
+          <w:rFonts w:ascii="Times New Roman" w:eastAsia="Times New Roman" w:hAnsi="Times New Roman" w:cs="Times New Roman"/>
+          <w:sz w:val="24"/>
+          <w:szCs w:val="24"/>
+          <w:lang w:val="en-US" w:eastAsia="it-IT"/>
+        </w:rPr>
+        <w:t>majority classes like "</w:t>
+      </w:r>
       <w:r>
         <w:rPr>
           <w:rFonts w:ascii="Times New Roman" w:eastAsia="Times New Roman" w:hAnsi="Times New Roman" w:cs="Times New Roman"/>
@@ -4329,7 +3629,6 @@
         </w:rPr>
         <w:t>Пазар</w:t>
       </w:r>
-      <w:proofErr w:type="spellEnd"/>
       <w:r>
         <w:rPr>
           <w:rFonts w:ascii="Times New Roman" w:eastAsia="Times New Roman" w:hAnsi="Times New Roman" w:cs="Times New Roman"/>
@@ -4339,7 +3638,6 @@
         </w:rPr>
         <w:t xml:space="preserve"> </w:t>
       </w:r>
-      <w:proofErr w:type="spellStart"/>
       <w:r>
         <w:rPr>
           <w:rFonts w:ascii="Times New Roman" w:eastAsia="Times New Roman" w:hAnsi="Times New Roman" w:cs="Times New Roman"/>
@@ -4349,7 +3647,6 @@
         </w:rPr>
         <w:t>Ежедневно</w:t>
       </w:r>
-      <w:proofErr w:type="spellEnd"/>
       <w:r>
         <w:rPr>
           <w:rFonts w:ascii="Times New Roman" w:eastAsia="Times New Roman" w:hAnsi="Times New Roman" w:cs="Times New Roman"/>
@@ -4359,7 +3656,6 @@
         </w:rPr>
         <w:t xml:space="preserve"> </w:t>
       </w:r>
-      <w:proofErr w:type="spellStart"/>
       <w:r>
         <w:rPr>
           <w:rFonts w:ascii="Times New Roman" w:eastAsia="Times New Roman" w:hAnsi="Times New Roman" w:cs="Times New Roman"/>
@@ -4369,7 +3665,6 @@
         </w:rPr>
         <w:t>банкиране</w:t>
       </w:r>
-      <w:proofErr w:type="spellEnd"/>
       <w:r>
         <w:rPr>
           <w:rFonts w:ascii="Times New Roman" w:eastAsia="Times New Roman" w:hAnsi="Times New Roman" w:cs="Times New Roman"/>
@@ -4387,6 +3682,7 @@
           <w:numId w:val="10"/>
         </w:numPr>
         <w:spacing w:before="100" w:beforeAutospacing="1" w:after="100" w:afterAutospacing="1" w:line="240" w:lineRule="auto"/>
+        <w:jc w:val="both"/>
         <w:rPr>
           <w:rFonts w:ascii="Times New Roman" w:eastAsia="Times New Roman" w:hAnsi="Times New Roman" w:cs="Times New Roman"/>
           <w:sz w:val="24"/>
@@ -4414,7 +3710,6 @@
         </w:rPr>
         <w:t>: Similar departments often confused (e.g., different "</w:t>
       </w:r>
-      <w:proofErr w:type="spellStart"/>
       <w:r>
         <w:rPr>
           <w:rFonts w:ascii="Times New Roman" w:eastAsia="Times New Roman" w:hAnsi="Times New Roman" w:cs="Times New Roman"/>
@@ -4424,7 +3719,6 @@
         </w:rPr>
         <w:t>Пазар</w:t>
       </w:r>
-      <w:proofErr w:type="spellEnd"/>
       <w:r>
         <w:rPr>
           <w:rFonts w:ascii="Times New Roman" w:eastAsia="Times New Roman" w:hAnsi="Times New Roman" w:cs="Times New Roman"/>
@@ -4442,6 +3736,7 @@
           <w:numId w:val="10"/>
         </w:numPr>
         <w:spacing w:before="100" w:beforeAutospacing="1" w:after="100" w:afterAutospacing="1" w:line="240" w:lineRule="auto"/>
+        <w:jc w:val="both"/>
         <w:rPr>
           <w:rFonts w:ascii="Times New Roman" w:eastAsia="Times New Roman" w:hAnsi="Times New Roman" w:cs="Times New Roman"/>
           <w:sz w:val="24"/>
@@ -4478,18 +3773,18 @@
           <w:rFonts w:ascii="Times New Roman" w:eastAsia="Times New Roman" w:hAnsi="Times New Roman" w:cs="Times New Roman"/>
           <w:b/>
           <w:bCs/>
-          <w:sz w:val="27"/>
-          <w:szCs w:val="27"/>
-          <w:lang w:val="en-US" w:eastAsia="it-IT"/>
-        </w:rPr>
-      </w:pPr>
-      <w:r>
-        <w:rPr>
-          <w:rFonts w:ascii="Times New Roman" w:eastAsia="Times New Roman" w:hAnsi="Times New Roman" w:cs="Times New Roman"/>
-          <w:b/>
-          <w:bCs/>
-          <w:sz w:val="27"/>
-          <w:szCs w:val="27"/>
+          <w:sz w:val="28"/>
+          <w:szCs w:val="28"/>
+          <w:lang w:val="en-US" w:eastAsia="it-IT"/>
+        </w:rPr>
+      </w:pPr>
+      <w:r>
+        <w:rPr>
+          <w:rFonts w:ascii="Times New Roman" w:eastAsia="Times New Roman" w:hAnsi="Times New Roman" w:cs="Times New Roman"/>
+          <w:b/>
+          <w:bCs/>
+          <w:sz w:val="28"/>
+          <w:szCs w:val="28"/>
           <w:lang w:val="en-US" w:eastAsia="it-IT"/>
         </w:rPr>
         <w:t>4.3 Per-Department Performance Analysis</w:t>
@@ -4498,6 +3793,8 @@
     <w:p>
       <w:pPr>
         <w:spacing w:before="100" w:beforeAutospacing="1" w:after="100" w:afterAutospacing="1" w:line="240" w:lineRule="auto"/>
+        <w:ind w:firstLine="708"/>
+        <w:jc w:val="both"/>
         <w:rPr>
           <w:rFonts w:ascii="Times New Roman" w:eastAsia="Times New Roman" w:hAnsi="Times New Roman" w:cs="Times New Roman"/>
           <w:sz w:val="24"/>
@@ -4586,11 +3883,10 @@
     </w:p>
     <w:p>
       <w:pPr>
-        <w:spacing w:before="100" w:beforeAutospacing="1" w:after="100" w:afterAutospacing="1" w:line="240" w:lineRule="auto"/>
-        <w:rPr>
-          <w:rFonts w:ascii="Times New Roman" w:eastAsia="Times New Roman" w:hAnsi="Times New Roman" w:cs="Times New Roman"/>
-          <w:sz w:val="24"/>
-          <w:szCs w:val="24"/>
+        <w:spacing w:before="100" w:beforeAutospacing="1" w:after="0" w:line="276" w:lineRule="auto"/>
+        <w:jc w:val="center"/>
+        <w:rPr>
+          <w:rFonts w:ascii="Times New Roman" w:eastAsia="Times New Roman" w:hAnsi="Times New Roman" w:cs="Times New Roman"/>
           <w:lang w:val="en-US" w:eastAsia="it-IT"/>
         </w:rPr>
       </w:pPr>
@@ -4674,59 +3970,59 @@
       <w:r>
         <w:rPr>
           <w:rFonts w:ascii="Times New Roman" w:eastAsia="Times New Roman" w:hAnsi="Times New Roman" w:cs="Times New Roman"/>
-          <w:i/>
-          <w:iCs/>
-          <w:sz w:val="24"/>
-          <w:szCs w:val="24"/>
-          <w:lang w:val="en-US" w:eastAsia="it-IT"/>
-        </w:rPr>
-        <w:t>Figure 2: Left - F1 scores by department; Right - Precision vs Recall scatter plot (bubble size = support)</w:t>
-      </w:r>
-    </w:p>
-    <w:p>
-      <w:pPr>
-        <w:spacing w:before="100" w:beforeAutospacing="1" w:after="100" w:afterAutospacing="1" w:line="240" w:lineRule="auto"/>
-        <w:rPr>
-          <w:rFonts w:ascii="Times New Roman" w:eastAsia="Times New Roman" w:hAnsi="Times New Roman" w:cs="Times New Roman"/>
-          <w:sz w:val="24"/>
-          <w:szCs w:val="24"/>
-          <w:lang w:eastAsia="it-IT"/>
-        </w:rPr>
-      </w:pPr>
-      <w:r>
-        <w:rPr>
-          <w:rFonts w:ascii="Times New Roman" w:eastAsia="Times New Roman" w:hAnsi="Times New Roman" w:cs="Times New Roman"/>
-          <w:b/>
-          <w:bCs/>
-          <w:sz w:val="24"/>
-          <w:szCs w:val="24"/>
-          <w:lang w:eastAsia="it-IT"/>
-        </w:rPr>
-        <w:t xml:space="preserve">Performance </w:t>
-      </w:r>
-      <w:proofErr w:type="spellStart"/>
-      <w:r>
-        <w:rPr>
-          <w:rFonts w:ascii="Times New Roman" w:eastAsia="Times New Roman" w:hAnsi="Times New Roman" w:cs="Times New Roman"/>
-          <w:b/>
-          <w:bCs/>
-          <w:sz w:val="24"/>
-          <w:szCs w:val="24"/>
-          <w:lang w:eastAsia="it-IT"/>
-        </w:rPr>
-        <w:t>Categories</w:t>
-      </w:r>
-      <w:proofErr w:type="spellEnd"/>
-      <w:r>
-        <w:rPr>
-          <w:rFonts w:ascii="Times New Roman" w:eastAsia="Times New Roman" w:hAnsi="Times New Roman" w:cs="Times New Roman"/>
-          <w:b/>
-          <w:bCs/>
-          <w:sz w:val="24"/>
-          <w:szCs w:val="24"/>
-          <w:lang w:eastAsia="it-IT"/>
-        </w:rPr>
-        <w:t>:</w:t>
+          <w:b/>
+          <w:bCs/>
+          <w:lang w:val="en-US" w:eastAsia="it-IT"/>
+        </w:rPr>
+        <w:t>Figure 2:</w:t>
+      </w:r>
+      <w:r>
+        <w:rPr>
+          <w:rFonts w:ascii="Times New Roman" w:eastAsia="Times New Roman" w:hAnsi="Times New Roman" w:cs="Times New Roman"/>
+          <w:lang w:val="en-US" w:eastAsia="it-IT"/>
+        </w:rPr>
+        <w:t xml:space="preserve"> Left - F1 scores by department; Right - Precision vs Recall scatter plot </w:t>
+      </w:r>
+    </w:p>
+    <w:p>
+      <w:pPr>
+        <w:spacing w:after="100" w:afterAutospacing="1" w:line="276" w:lineRule="auto"/>
+        <w:jc w:val="center"/>
+        <w:rPr>
+          <w:rFonts w:ascii="Times New Roman" w:eastAsia="Times New Roman" w:hAnsi="Times New Roman" w:cs="Times New Roman"/>
+          <w:sz w:val="24"/>
+          <w:szCs w:val="24"/>
+          <w:lang w:val="en-US" w:eastAsia="it-IT"/>
+        </w:rPr>
+      </w:pPr>
+      <w:r>
+        <w:rPr>
+          <w:rFonts w:ascii="Times New Roman" w:eastAsia="Times New Roman" w:hAnsi="Times New Roman" w:cs="Times New Roman"/>
+          <w:lang w:val="en-US" w:eastAsia="it-IT"/>
+        </w:rPr>
+        <w:t>(bubble size = support)</w:t>
+      </w:r>
+    </w:p>
+    <w:p>
+      <w:pPr>
+        <w:spacing w:before="100" w:beforeAutospacing="1" w:after="100" w:afterAutospacing="1" w:line="240" w:lineRule="auto"/>
+        <w:rPr>
+          <w:rFonts w:ascii="Times New Roman" w:eastAsia="Times New Roman" w:hAnsi="Times New Roman" w:cs="Times New Roman"/>
+          <w:sz w:val="24"/>
+          <w:szCs w:val="24"/>
+          <w:lang w:eastAsia="it-IT"/>
+        </w:rPr>
+      </w:pPr>
+      <w:r>
+        <w:rPr>
+          <w:rFonts w:ascii="Times New Roman" w:eastAsia="Times New Roman" w:hAnsi="Times New Roman" w:cs="Times New Roman"/>
+          <w:b/>
+          <w:bCs/>
+          <w:sz w:val="24"/>
+          <w:szCs w:val="24"/>
+          <w:lang w:eastAsia="it-IT"/>
+        </w:rPr>
+        <w:t>Performance Categories:</w:t>
       </w:r>
     </w:p>
     <w:p>
@@ -4736,6 +4032,7 @@
           <w:numId w:val="11"/>
         </w:numPr>
         <w:spacing w:before="100" w:beforeAutospacing="1" w:after="100" w:afterAutospacing="1" w:line="240" w:lineRule="auto"/>
+        <w:jc w:val="both"/>
         <w:rPr>
           <w:rFonts w:ascii="Times New Roman" w:eastAsia="Times New Roman" w:hAnsi="Times New Roman" w:cs="Times New Roman"/>
           <w:sz w:val="24"/>
@@ -4771,6 +4068,7 @@
           <w:numId w:val="11"/>
         </w:numPr>
         <w:spacing w:before="100" w:beforeAutospacing="1" w:after="100" w:afterAutospacing="1" w:line="240" w:lineRule="auto"/>
+        <w:jc w:val="both"/>
         <w:rPr>
           <w:rFonts w:ascii="Times New Roman" w:eastAsia="Times New Roman" w:hAnsi="Times New Roman" w:cs="Times New Roman"/>
           <w:sz w:val="24"/>
@@ -4806,6 +4104,7 @@
           <w:numId w:val="11"/>
         </w:numPr>
         <w:spacing w:before="100" w:beforeAutospacing="1" w:after="100" w:afterAutospacing="1" w:line="240" w:lineRule="auto"/>
+        <w:jc w:val="both"/>
         <w:rPr>
           <w:rFonts w:ascii="Times New Roman" w:eastAsia="Times New Roman" w:hAnsi="Times New Roman" w:cs="Times New Roman"/>
           <w:sz w:val="24"/>
@@ -4862,18 +4161,18 @@
           <w:rFonts w:ascii="Times New Roman" w:eastAsia="Times New Roman" w:hAnsi="Times New Roman" w:cs="Times New Roman"/>
           <w:b/>
           <w:bCs/>
-          <w:sz w:val="27"/>
-          <w:szCs w:val="27"/>
-          <w:lang w:val="en-US" w:eastAsia="it-IT"/>
-        </w:rPr>
-      </w:pPr>
-      <w:r>
-        <w:rPr>
-          <w:rFonts w:ascii="Times New Roman" w:eastAsia="Times New Roman" w:hAnsi="Times New Roman" w:cs="Times New Roman"/>
-          <w:b/>
-          <w:bCs/>
-          <w:sz w:val="27"/>
-          <w:szCs w:val="27"/>
+          <w:sz w:val="28"/>
+          <w:szCs w:val="28"/>
+          <w:lang w:val="en-US" w:eastAsia="it-IT"/>
+        </w:rPr>
+      </w:pPr>
+      <w:r>
+        <w:rPr>
+          <w:rFonts w:ascii="Times New Roman" w:eastAsia="Times New Roman" w:hAnsi="Times New Roman" w:cs="Times New Roman"/>
+          <w:b/>
+          <w:bCs/>
+          <w:sz w:val="28"/>
+          <w:szCs w:val="28"/>
           <w:lang w:val="en-US" w:eastAsia="it-IT"/>
         </w:rPr>
         <w:t>4.4 Confidence Score Analysis and Error Patterns</w:t>
@@ -4882,6 +4181,7 @@
     <w:p>
       <w:pPr>
         <w:spacing w:before="100" w:beforeAutospacing="1" w:after="100" w:afterAutospacing="1" w:line="240" w:lineRule="auto"/>
+        <w:ind w:firstLine="708"/>
         <w:rPr>
           <w:rFonts w:ascii="Times New Roman" w:eastAsia="Times New Roman" w:hAnsi="Times New Roman" w:cs="Times New Roman"/>
           <w:sz w:val="24"/>
@@ -4901,7 +4201,7 @@
     </w:p>
     <w:p>
       <w:pPr>
-        <w:spacing w:before="100" w:beforeAutospacing="1" w:after="100" w:afterAutospacing="1" w:line="240" w:lineRule="auto"/>
+        <w:spacing w:after="0" w:line="240" w:lineRule="auto"/>
         <w:rPr>
           <w:rFonts w:ascii="Times New Roman" w:eastAsia="Times New Roman" w:hAnsi="Times New Roman" w:cs="Times New Roman"/>
           <w:sz w:val="24"/>
@@ -4969,11 +4269,10 @@
     </w:p>
     <w:p>
       <w:pPr>
-        <w:spacing w:before="100" w:beforeAutospacing="1" w:after="100" w:afterAutospacing="1" w:line="240" w:lineRule="auto"/>
-        <w:rPr>
-          <w:rFonts w:ascii="Times New Roman" w:eastAsia="Times New Roman" w:hAnsi="Times New Roman" w:cs="Times New Roman"/>
-          <w:sz w:val="24"/>
-          <w:szCs w:val="24"/>
+        <w:spacing w:after="100" w:afterAutospacing="1" w:line="240" w:lineRule="auto"/>
+        <w:jc w:val="center"/>
+        <w:rPr>
+          <w:rFonts w:ascii="Times New Roman" w:eastAsia="Times New Roman" w:hAnsi="Times New Roman" w:cs="Times New Roman"/>
           <w:lang w:val="en-US" w:eastAsia="it-IT"/>
         </w:rPr>
       </w:pPr>
@@ -5057,26 +4356,30 @@
       <w:r>
         <w:rPr>
           <w:rFonts w:ascii="Times New Roman" w:eastAsia="Times New Roman" w:hAnsi="Times New Roman" w:cs="Times New Roman"/>
-          <w:i/>
-          <w:iCs/>
-          <w:sz w:val="24"/>
-          <w:szCs w:val="24"/>
-          <w:lang w:val="en-US" w:eastAsia="it-IT"/>
-        </w:rPr>
-        <w:t>Figure 3: Left - Confidence distribution for correct vs incorrect predictions; Right - Accuracy vs Coverage trade-off</w:t>
-      </w:r>
-    </w:p>
-    <w:p>
-      <w:pPr>
-        <w:spacing w:before="100" w:beforeAutospacing="1" w:after="100" w:afterAutospacing="1" w:line="240" w:lineRule="auto"/>
-        <w:rPr>
-          <w:rFonts w:ascii="Times New Roman" w:eastAsia="Times New Roman" w:hAnsi="Times New Roman" w:cs="Times New Roman"/>
-          <w:sz w:val="24"/>
-          <w:szCs w:val="24"/>
-          <w:lang w:eastAsia="it-IT"/>
-        </w:rPr>
-      </w:pPr>
-      <w:proofErr w:type="spellStart"/>
+          <w:b/>
+          <w:bCs/>
+          <w:lang w:val="en-US" w:eastAsia="it-IT"/>
+        </w:rPr>
+        <w:t>Figure 3:</w:t>
+      </w:r>
+      <w:r>
+        <w:rPr>
+          <w:rFonts w:ascii="Times New Roman" w:eastAsia="Times New Roman" w:hAnsi="Times New Roman" w:cs="Times New Roman"/>
+          <w:lang w:val="en-US" w:eastAsia="it-IT"/>
+        </w:rPr>
+        <w:t xml:space="preserve"> Left - Confidence distribution for correct vs incorrect predictions; Right - Accuracy vs Coverage trade-off</w:t>
+      </w:r>
+    </w:p>
+    <w:p>
+      <w:pPr>
+        <w:spacing w:before="100" w:beforeAutospacing="1" w:after="0" w:line="240" w:lineRule="auto"/>
+        <w:rPr>
+          <w:rFonts w:ascii="Times New Roman" w:eastAsia="Times New Roman" w:hAnsi="Times New Roman" w:cs="Times New Roman"/>
+          <w:sz w:val="24"/>
+          <w:szCs w:val="24"/>
+          <w:lang w:eastAsia="it-IT"/>
+        </w:rPr>
+      </w:pPr>
       <w:r>
         <w:rPr>
           <w:rFonts w:ascii="Times New Roman" w:eastAsia="Times New Roman" w:hAnsi="Times New Roman" w:cs="Times New Roman"/>
@@ -5087,19 +4390,7 @@
           <w:lang w:eastAsia="it-IT"/>
         </w:rPr>
         <w:lastRenderedPageBreak/>
-        <w:t>Error</w:t>
-      </w:r>
-      <w:proofErr w:type="spellEnd"/>
-      <w:r>
-        <w:rPr>
-          <w:rFonts w:ascii="Times New Roman" w:eastAsia="Times New Roman" w:hAnsi="Times New Roman" w:cs="Times New Roman"/>
-          <w:b/>
-          <w:bCs/>
-          <w:sz w:val="24"/>
-          <w:szCs w:val="24"/>
-          <w:lang w:eastAsia="it-IT"/>
-        </w:rPr>
-        <w:t xml:space="preserve"> Analysis Results:</w:t>
+        <w:t>Error Analysis Results:</w:t>
       </w:r>
     </w:p>
     <w:p>
@@ -5109,6 +4400,7 @@
           <w:numId w:val="12"/>
         </w:numPr>
         <w:spacing w:before="100" w:beforeAutospacing="1" w:after="100" w:afterAutospacing="1" w:line="240" w:lineRule="auto"/>
+        <w:jc w:val="both"/>
         <w:rPr>
           <w:rFonts w:ascii="Times New Roman" w:eastAsia="Times New Roman" w:hAnsi="Times New Roman" w:cs="Times New Roman"/>
           <w:sz w:val="24"/>
@@ -5144,6 +4436,7 @@
           <w:numId w:val="12"/>
         </w:numPr>
         <w:spacing w:before="100" w:beforeAutospacing="1" w:after="100" w:afterAutospacing="1" w:line="240" w:lineRule="auto"/>
+        <w:jc w:val="both"/>
         <w:rPr>
           <w:rFonts w:ascii="Times New Roman" w:eastAsia="Times New Roman" w:hAnsi="Times New Roman" w:cs="Times New Roman"/>
           <w:sz w:val="24"/>
@@ -5179,6 +4472,7 @@
           <w:numId w:val="12"/>
         </w:numPr>
         <w:spacing w:before="100" w:beforeAutospacing="1" w:after="100" w:afterAutospacing="1" w:line="240" w:lineRule="auto"/>
+        <w:jc w:val="both"/>
         <w:rPr>
           <w:rFonts w:ascii="Times New Roman" w:eastAsia="Times New Roman" w:hAnsi="Times New Roman" w:cs="Times New Roman"/>
           <w:sz w:val="24"/>
@@ -5226,55 +4520,7 @@
           <w:szCs w:val="24"/>
           <w:lang w:eastAsia="it-IT"/>
         </w:rPr>
-        <w:t xml:space="preserve">Confidence </w:t>
-      </w:r>
-      <w:proofErr w:type="spellStart"/>
-      <w:r>
-        <w:rPr>
-          <w:rFonts w:ascii="Times New Roman" w:eastAsia="Times New Roman" w:hAnsi="Times New Roman" w:cs="Times New Roman"/>
-          <w:b/>
-          <w:bCs/>
-          <w:sz w:val="24"/>
-          <w:szCs w:val="24"/>
-          <w:lang w:eastAsia="it-IT"/>
-        </w:rPr>
-        <w:t>Threshold</w:t>
-      </w:r>
-      <w:proofErr w:type="spellEnd"/>
-      <w:r>
-        <w:rPr>
-          <w:rFonts w:ascii="Times New Roman" w:eastAsia="Times New Roman" w:hAnsi="Times New Roman" w:cs="Times New Roman"/>
-          <w:b/>
-          <w:bCs/>
-          <w:sz w:val="24"/>
-          <w:szCs w:val="24"/>
-          <w:lang w:eastAsia="it-IT"/>
-        </w:rPr>
-        <w:t xml:space="preserve"> </w:t>
-      </w:r>
-      <w:proofErr w:type="spellStart"/>
-      <w:r>
-        <w:rPr>
-          <w:rFonts w:ascii="Times New Roman" w:eastAsia="Times New Roman" w:hAnsi="Times New Roman" w:cs="Times New Roman"/>
-          <w:b/>
-          <w:bCs/>
-          <w:sz w:val="24"/>
-          <w:szCs w:val="24"/>
-          <w:lang w:eastAsia="it-IT"/>
-        </w:rPr>
-        <w:t>Strategy</w:t>
-      </w:r>
-      <w:proofErr w:type="spellEnd"/>
-      <w:r>
-        <w:rPr>
-          <w:rFonts w:ascii="Times New Roman" w:eastAsia="Times New Roman" w:hAnsi="Times New Roman" w:cs="Times New Roman"/>
-          <w:b/>
-          <w:bCs/>
-          <w:sz w:val="24"/>
-          <w:szCs w:val="24"/>
-          <w:lang w:eastAsia="it-IT"/>
-        </w:rPr>
-        <w:t>:</w:t>
+        <w:t>Confidence Threshold Strategy:</w:t>
       </w:r>
     </w:p>
     <w:p>
@@ -5326,50 +4572,26 @@
           <w:lang w:eastAsia="it-IT"/>
         </w:rPr>
       </w:pPr>
-      <w:proofErr w:type="spellStart"/>
-      <w:r>
-        <w:rPr>
-          <w:rFonts w:ascii="Times New Roman" w:eastAsia="Times New Roman" w:hAnsi="Times New Roman" w:cs="Times New Roman"/>
-          <w:b/>
-          <w:bCs/>
-          <w:sz w:val="24"/>
-          <w:szCs w:val="24"/>
-          <w:lang w:eastAsia="it-IT"/>
-        </w:rPr>
-        <w:t>Threshold</w:t>
-      </w:r>
-      <w:proofErr w:type="spellEnd"/>
-      <w:r>
-        <w:rPr>
-          <w:rFonts w:ascii="Times New Roman" w:eastAsia="Times New Roman" w:hAnsi="Times New Roman" w:cs="Times New Roman"/>
-          <w:b/>
-          <w:bCs/>
-          <w:sz w:val="24"/>
-          <w:szCs w:val="24"/>
-          <w:lang w:eastAsia="it-IT"/>
-        </w:rPr>
-        <w:t xml:space="preserve"> 0.5-0.7</w:t>
-      </w:r>
-      <w:r>
-        <w:rPr>
-          <w:rFonts w:ascii="Times New Roman" w:eastAsia="Times New Roman" w:hAnsi="Times New Roman" w:cs="Times New Roman"/>
-          <w:sz w:val="24"/>
-          <w:szCs w:val="24"/>
-          <w:lang w:eastAsia="it-IT"/>
-        </w:rPr>
-        <w:t xml:space="preserve">: Human review </w:t>
-      </w:r>
-      <w:proofErr w:type="spellStart"/>
-      <w:r>
-        <w:rPr>
-          <w:rFonts w:ascii="Times New Roman" w:eastAsia="Times New Roman" w:hAnsi="Times New Roman" w:cs="Times New Roman"/>
-          <w:sz w:val="24"/>
-          <w:szCs w:val="24"/>
-          <w:lang w:eastAsia="it-IT"/>
-        </w:rPr>
-        <w:t>recommended</w:t>
-      </w:r>
-      <w:proofErr w:type="spellEnd"/>
+      <w:r>
+        <w:rPr>
+          <w:rFonts w:ascii="Times New Roman" w:eastAsia="Times New Roman" w:hAnsi="Times New Roman" w:cs="Times New Roman"/>
+          <w:b/>
+          <w:bCs/>
+          <w:sz w:val="24"/>
+          <w:szCs w:val="24"/>
+          <w:lang w:eastAsia="it-IT"/>
+        </w:rPr>
+        <w:t>Threshold 0.5-0.7</w:t>
+      </w:r>
+      <w:r>
+        <w:rPr>
+          <w:rFonts w:ascii="Times New Roman" w:eastAsia="Times New Roman" w:hAnsi="Times New Roman" w:cs="Times New Roman"/>
+          <w:sz w:val="24"/>
+          <w:szCs w:val="24"/>
+          <w:lang w:eastAsia="it-IT"/>
+        </w:rPr>
+        <w:t>: Human review recommended</w:t>
+      </w:r>
     </w:p>
     <w:p>
       <w:pPr>
@@ -5385,70 +4607,26 @@
           <w:lang w:eastAsia="it-IT"/>
         </w:rPr>
       </w:pPr>
-      <w:proofErr w:type="spellStart"/>
-      <w:r>
-        <w:rPr>
-          <w:rFonts w:ascii="Times New Roman" w:eastAsia="Times New Roman" w:hAnsi="Times New Roman" w:cs="Times New Roman"/>
-          <w:b/>
-          <w:bCs/>
-          <w:sz w:val="24"/>
-          <w:szCs w:val="24"/>
-          <w:lang w:eastAsia="it-IT"/>
-        </w:rPr>
-        <w:t>Threshold</w:t>
-      </w:r>
-      <w:proofErr w:type="spellEnd"/>
-      <w:r>
-        <w:rPr>
-          <w:rFonts w:ascii="Times New Roman" w:eastAsia="Times New Roman" w:hAnsi="Times New Roman" w:cs="Times New Roman"/>
-          <w:b/>
-          <w:bCs/>
-          <w:sz w:val="24"/>
-          <w:szCs w:val="24"/>
-          <w:lang w:eastAsia="it-IT"/>
-        </w:rPr>
-        <w:t xml:space="preserve"> &lt; 0.5</w:t>
-      </w:r>
-      <w:r>
-        <w:rPr>
-          <w:rFonts w:ascii="Times New Roman" w:eastAsia="Times New Roman" w:hAnsi="Times New Roman" w:cs="Times New Roman"/>
-          <w:sz w:val="24"/>
-          <w:szCs w:val="24"/>
-          <w:lang w:eastAsia="it-IT"/>
-        </w:rPr>
-        <w:t xml:space="preserve">: </w:t>
-      </w:r>
-      <w:proofErr w:type="spellStart"/>
-      <w:r>
-        <w:rPr>
-          <w:rFonts w:ascii="Times New Roman" w:eastAsia="Times New Roman" w:hAnsi="Times New Roman" w:cs="Times New Roman"/>
-          <w:sz w:val="24"/>
-          <w:szCs w:val="24"/>
-          <w:lang w:eastAsia="it-IT"/>
-        </w:rPr>
-        <w:t>Requires</w:t>
-      </w:r>
-      <w:proofErr w:type="spellEnd"/>
-      <w:r>
-        <w:rPr>
-          <w:rFonts w:ascii="Times New Roman" w:eastAsia="Times New Roman" w:hAnsi="Times New Roman" w:cs="Times New Roman"/>
-          <w:sz w:val="24"/>
-          <w:szCs w:val="24"/>
-          <w:lang w:eastAsia="it-IT"/>
-        </w:rPr>
-        <w:t xml:space="preserve"> human </w:t>
-      </w:r>
-      <w:proofErr w:type="spellStart"/>
-      <w:r>
-        <w:rPr>
-          <w:rFonts w:ascii="Times New Roman" w:eastAsia="Times New Roman" w:hAnsi="Times New Roman" w:cs="Times New Roman"/>
-          <w:sz w:val="24"/>
-          <w:szCs w:val="24"/>
-          <w:lang w:eastAsia="it-IT"/>
-        </w:rPr>
-        <w:t>intervention</w:t>
-      </w:r>
-      <w:proofErr w:type="spellEnd"/>
+      <w:r>
+        <w:rPr>
+          <w:rFonts w:ascii="Times New Roman" w:eastAsia="Times New Roman" w:hAnsi="Times New Roman" w:cs="Times New Roman"/>
+          <w:b/>
+          <w:bCs/>
+          <w:sz w:val="24"/>
+          <w:szCs w:val="24"/>
+          <w:lang w:eastAsia="it-IT"/>
+        </w:rPr>
+        <w:t>Threshold &lt; 0.5</w:t>
+      </w:r>
+      <w:r>
+        <w:rPr>
+          <w:rFonts w:ascii="Times New Roman" w:eastAsia="Times New Roman" w:hAnsi="Times New Roman" w:cs="Times New Roman"/>
+          <w:sz w:val="24"/>
+          <w:szCs w:val="24"/>
+          <w:lang w:eastAsia="it-IT"/>
+        </w:rPr>
+        <w:t>: Requires human intervention</w:t>
+      </w:r>
     </w:p>
     <w:p>
       <w:pPr>
@@ -5458,74 +4636,27 @@
           <w:rFonts w:ascii="Times New Roman" w:eastAsia="Times New Roman" w:hAnsi="Times New Roman" w:cs="Times New Roman"/>
           <w:b/>
           <w:bCs/>
-          <w:sz w:val="27"/>
-          <w:szCs w:val="27"/>
-          <w:lang w:eastAsia="it-IT"/>
-        </w:rPr>
-      </w:pPr>
-      <w:r>
-        <w:rPr>
-          <w:rFonts w:ascii="Times New Roman" w:eastAsia="Times New Roman" w:hAnsi="Times New Roman" w:cs="Times New Roman"/>
-          <w:b/>
-          <w:bCs/>
-          <w:sz w:val="27"/>
-          <w:szCs w:val="27"/>
-          <w:lang w:eastAsia="it-IT"/>
-        </w:rPr>
-        <w:t xml:space="preserve">4.5 Learning </w:t>
-      </w:r>
-      <w:proofErr w:type="spellStart"/>
-      <w:r>
-        <w:rPr>
-          <w:rFonts w:ascii="Times New Roman" w:eastAsia="Times New Roman" w:hAnsi="Times New Roman" w:cs="Times New Roman"/>
-          <w:b/>
-          <w:bCs/>
-          <w:sz w:val="27"/>
-          <w:szCs w:val="27"/>
-          <w:lang w:eastAsia="it-IT"/>
-        </w:rPr>
-        <w:t>Curves</w:t>
-      </w:r>
-      <w:proofErr w:type="spellEnd"/>
-      <w:r>
-        <w:rPr>
-          <w:rFonts w:ascii="Times New Roman" w:eastAsia="Times New Roman" w:hAnsi="Times New Roman" w:cs="Times New Roman"/>
-          <w:b/>
-          <w:bCs/>
-          <w:sz w:val="27"/>
-          <w:szCs w:val="27"/>
-          <w:lang w:eastAsia="it-IT"/>
-        </w:rPr>
-        <w:t xml:space="preserve"> and </w:t>
-      </w:r>
-      <w:proofErr w:type="spellStart"/>
-      <w:r>
-        <w:rPr>
-          <w:rFonts w:ascii="Times New Roman" w:eastAsia="Times New Roman" w:hAnsi="Times New Roman" w:cs="Times New Roman"/>
-          <w:b/>
-          <w:bCs/>
-          <w:sz w:val="27"/>
-          <w:szCs w:val="27"/>
-          <w:lang w:eastAsia="it-IT"/>
-        </w:rPr>
-        <w:t>Overfitting</w:t>
-      </w:r>
-      <w:proofErr w:type="spellEnd"/>
-      <w:r>
-        <w:rPr>
-          <w:rFonts w:ascii="Times New Roman" w:eastAsia="Times New Roman" w:hAnsi="Times New Roman" w:cs="Times New Roman"/>
-          <w:b/>
-          <w:bCs/>
-          <w:sz w:val="27"/>
-          <w:szCs w:val="27"/>
-          <w:lang w:eastAsia="it-IT"/>
-        </w:rPr>
-        <w:t xml:space="preserve"> Analysis</w:t>
-      </w:r>
-    </w:p>
-    <w:p>
-      <w:pPr>
-        <w:spacing w:before="100" w:beforeAutospacing="1" w:after="100" w:afterAutospacing="1" w:line="240" w:lineRule="auto"/>
+          <w:sz w:val="28"/>
+          <w:szCs w:val="28"/>
+          <w:lang w:eastAsia="it-IT"/>
+        </w:rPr>
+      </w:pPr>
+      <w:r>
+        <w:rPr>
+          <w:rFonts w:ascii="Times New Roman" w:eastAsia="Times New Roman" w:hAnsi="Times New Roman" w:cs="Times New Roman"/>
+          <w:b/>
+          <w:bCs/>
+          <w:sz w:val="28"/>
+          <w:szCs w:val="28"/>
+          <w:lang w:eastAsia="it-IT"/>
+        </w:rPr>
+        <w:t>4.5 Learning Curves and Overfitting Analysis</w:t>
+      </w:r>
+    </w:p>
+    <w:p>
+      <w:pPr>
+        <w:spacing w:before="100" w:beforeAutospacing="1" w:after="100" w:afterAutospacing="1" w:line="240" w:lineRule="auto"/>
+        <w:ind w:firstLine="708"/>
         <w:rPr>
           <w:rFonts w:ascii="Times New Roman" w:eastAsia="Times New Roman" w:hAnsi="Times New Roman" w:cs="Times New Roman"/>
           <w:sz w:val="24"/>
@@ -5545,7 +4676,7 @@
     </w:p>
     <w:p>
       <w:pPr>
-        <w:spacing w:before="100" w:beforeAutospacing="1" w:after="100" w:afterAutospacing="1" w:line="240" w:lineRule="auto"/>
+        <w:spacing w:before="100" w:beforeAutospacing="1" w:after="0" w:line="240" w:lineRule="auto"/>
         <w:rPr>
           <w:rFonts w:ascii="Times New Roman" w:eastAsia="Times New Roman" w:hAnsi="Times New Roman" w:cs="Times New Roman"/>
           <w:sz w:val="24"/>
@@ -5613,11 +4744,10 @@
     </w:p>
     <w:p>
       <w:pPr>
-        <w:spacing w:before="100" w:beforeAutospacing="1" w:after="100" w:afterAutospacing="1" w:line="240" w:lineRule="auto"/>
-        <w:rPr>
-          <w:rFonts w:ascii="Times New Roman" w:eastAsia="Times New Roman" w:hAnsi="Times New Roman" w:cs="Times New Roman"/>
-          <w:sz w:val="24"/>
-          <w:szCs w:val="24"/>
+        <w:spacing w:after="100" w:afterAutospacing="1" w:line="240" w:lineRule="auto"/>
+        <w:jc w:val="center"/>
+        <w:rPr>
+          <w:rFonts w:ascii="Times New Roman" w:eastAsia="Times New Roman" w:hAnsi="Times New Roman" w:cs="Times New Roman"/>
           <w:lang w:val="en-US" w:eastAsia="it-IT"/>
         </w:rPr>
       </w:pPr>
@@ -5701,48 +4831,40 @@
       <w:r>
         <w:rPr>
           <w:rFonts w:ascii="Times New Roman" w:eastAsia="Times New Roman" w:hAnsi="Times New Roman" w:cs="Times New Roman"/>
-          <w:i/>
-          <w:iCs/>
-          <w:sz w:val="24"/>
-          <w:szCs w:val="24"/>
-          <w:lang w:val="en-US" w:eastAsia="it-IT"/>
-        </w:rPr>
-        <w:t>Figure 4: Training and validation accuracy vs training set size</w:t>
-      </w:r>
-    </w:p>
-    <w:p>
-      <w:pPr>
-        <w:spacing w:before="100" w:beforeAutospacing="1" w:after="100" w:afterAutospacing="1" w:line="240" w:lineRule="auto"/>
-        <w:rPr>
-          <w:rFonts w:ascii="Times New Roman" w:eastAsia="Times New Roman" w:hAnsi="Times New Roman" w:cs="Times New Roman"/>
-          <w:sz w:val="24"/>
-          <w:szCs w:val="24"/>
-          <w:lang w:eastAsia="it-IT"/>
-        </w:rPr>
-      </w:pPr>
-      <w:proofErr w:type="spellStart"/>
-      <w:r>
-        <w:rPr>
-          <w:rFonts w:ascii="Times New Roman" w:eastAsia="Times New Roman" w:hAnsi="Times New Roman" w:cs="Times New Roman"/>
-          <w:b/>
-          <w:bCs/>
-          <w:sz w:val="24"/>
-          <w:szCs w:val="24"/>
-          <w:lang w:eastAsia="it-IT"/>
-        </w:rPr>
-        <w:t>Bias-Variance</w:t>
-      </w:r>
-      <w:proofErr w:type="spellEnd"/>
-      <w:r>
-        <w:rPr>
-          <w:rFonts w:ascii="Times New Roman" w:eastAsia="Times New Roman" w:hAnsi="Times New Roman" w:cs="Times New Roman"/>
-          <w:b/>
-          <w:bCs/>
-          <w:sz w:val="24"/>
-          <w:szCs w:val="24"/>
-          <w:lang w:eastAsia="it-IT"/>
-        </w:rPr>
-        <w:t xml:space="preserve"> Analysis:</w:t>
+          <w:b/>
+          <w:bCs/>
+          <w:lang w:val="en-US" w:eastAsia="it-IT"/>
+        </w:rPr>
+        <w:t>Figure 4:</w:t>
+      </w:r>
+      <w:r>
+        <w:rPr>
+          <w:rFonts w:ascii="Times New Roman" w:eastAsia="Times New Roman" w:hAnsi="Times New Roman" w:cs="Times New Roman"/>
+          <w:lang w:val="en-US" w:eastAsia="it-IT"/>
+        </w:rPr>
+        <w:t xml:space="preserve"> Training and validation accuracy vs training set size</w:t>
+      </w:r>
+    </w:p>
+    <w:p>
+      <w:pPr>
+        <w:spacing w:before="100" w:beforeAutospacing="1" w:after="100" w:afterAutospacing="1" w:line="240" w:lineRule="auto"/>
+        <w:rPr>
+          <w:rFonts w:ascii="Times New Roman" w:eastAsia="Times New Roman" w:hAnsi="Times New Roman" w:cs="Times New Roman"/>
+          <w:sz w:val="24"/>
+          <w:szCs w:val="24"/>
+          <w:lang w:eastAsia="it-IT"/>
+        </w:rPr>
+      </w:pPr>
+      <w:r>
+        <w:rPr>
+          <w:rFonts w:ascii="Times New Roman" w:eastAsia="Times New Roman" w:hAnsi="Times New Roman" w:cs="Times New Roman"/>
+          <w:b/>
+          <w:bCs/>
+          <w:sz w:val="24"/>
+          <w:szCs w:val="24"/>
+          <w:lang w:eastAsia="it-IT"/>
+        </w:rPr>
+        <w:t>Bias-Variance Analysis:</w:t>
       </w:r>
     </w:p>
     <w:p>
@@ -5847,39 +4969,8 @@
           <w:szCs w:val="24"/>
           <w:lang w:eastAsia="it-IT"/>
         </w:rPr>
-        <w:t xml:space="preserve">: 20.5% </w:t>
-      </w:r>
-      <w:proofErr w:type="spellStart"/>
-      <w:r>
-        <w:rPr>
-          <w:rFonts w:ascii="Times New Roman" w:eastAsia="Times New Roman" w:hAnsi="Times New Roman" w:cs="Times New Roman"/>
-          <w:sz w:val="24"/>
-          <w:szCs w:val="24"/>
-          <w:lang w:eastAsia="it-IT"/>
-        </w:rPr>
-        <w:t>indicates</w:t>
-      </w:r>
-      <w:proofErr w:type="spellEnd"/>
-      <w:r>
-        <w:rPr>
-          <w:rFonts w:ascii="Times New Roman" w:eastAsia="Times New Roman" w:hAnsi="Times New Roman" w:cs="Times New Roman"/>
-          <w:sz w:val="24"/>
-          <w:szCs w:val="24"/>
-          <w:lang w:eastAsia="it-IT"/>
-        </w:rPr>
-        <w:t xml:space="preserve"> moderate </w:t>
-      </w:r>
-      <w:proofErr w:type="spellStart"/>
-      <w:r>
-        <w:rPr>
-          <w:rFonts w:ascii="Times New Roman" w:eastAsia="Times New Roman" w:hAnsi="Times New Roman" w:cs="Times New Roman"/>
-          <w:sz w:val="24"/>
-          <w:szCs w:val="24"/>
-          <w:lang w:eastAsia="it-IT"/>
-        </w:rPr>
-        <w:t>overfitting</w:t>
-      </w:r>
-      <w:proofErr w:type="spellEnd"/>
+        <w:t>: 20.5% indicates moderate overfitting</w:t>
+      </w:r>
     </w:p>
     <w:p>
       <w:pPr>
@@ -5904,38 +4995,38 @@
           <w:szCs w:val="24"/>
           <w:lang w:val="en-US" w:eastAsia="it-IT"/>
         </w:rPr>
+        <w:t>Data efficiency</w:t>
+      </w:r>
+      <w:r>
+        <w:rPr>
+          <w:rFonts w:ascii="Times New Roman" w:eastAsia="Times New Roman" w:hAnsi="Times New Roman" w:cs="Times New Roman"/>
+          <w:sz w:val="24"/>
+          <w:szCs w:val="24"/>
+          <w:lang w:val="en-US" w:eastAsia="it-IT"/>
+        </w:rPr>
+        <w:t>: Model performance plateaus around 1,200 training samples</w:t>
+      </w:r>
+    </w:p>
+    <w:p>
+      <w:pPr>
+        <w:spacing w:after="0" w:line="240" w:lineRule="auto"/>
+        <w:rPr>
+          <w:rFonts w:ascii="Times New Roman" w:eastAsia="Times New Roman" w:hAnsi="Times New Roman" w:cs="Times New Roman"/>
+          <w:sz w:val="24"/>
+          <w:szCs w:val="24"/>
+          <w:lang w:eastAsia="it-IT"/>
+        </w:rPr>
+      </w:pPr>
+      <w:r>
+        <w:rPr>
+          <w:rFonts w:ascii="Times New Roman" w:eastAsia="Times New Roman" w:hAnsi="Times New Roman" w:cs="Times New Roman"/>
+          <w:sz w:val="24"/>
+          <w:szCs w:val="24"/>
+          <w:lang w:eastAsia="it-IT"/>
+        </w:rPr>
         <w:lastRenderedPageBreak/>
-        <w:t>Data efficiency</w:t>
-      </w:r>
-      <w:r>
-        <w:rPr>
-          <w:rFonts w:ascii="Times New Roman" w:eastAsia="Times New Roman" w:hAnsi="Times New Roman" w:cs="Times New Roman"/>
-          <w:sz w:val="24"/>
-          <w:szCs w:val="24"/>
-          <w:lang w:val="en-US" w:eastAsia="it-IT"/>
-        </w:rPr>
-        <w:t>: Model performance plateaus around 1,200 training samples</w:t>
-      </w:r>
-    </w:p>
-    <w:p>
-      <w:pPr>
-        <w:spacing w:after="0" w:line="240" w:lineRule="auto"/>
-        <w:rPr>
-          <w:rFonts w:ascii="Times New Roman" w:eastAsia="Times New Roman" w:hAnsi="Times New Roman" w:cs="Times New Roman"/>
-          <w:sz w:val="24"/>
-          <w:szCs w:val="24"/>
-          <w:lang w:eastAsia="it-IT"/>
-        </w:rPr>
-      </w:pPr>
-      <w:r>
-        <w:rPr>
-          <w:rFonts w:ascii="Times New Roman" w:eastAsia="Times New Roman" w:hAnsi="Times New Roman" w:cs="Times New Roman"/>
-          <w:sz w:val="24"/>
-          <w:szCs w:val="24"/>
-          <w:lang w:eastAsia="it-IT"/>
-        </w:rPr>
         <w:pict w14:anchorId="55AA25E4">
-          <v:rect id="_x0000_i1030" style="width:0;height:1.5pt" o:hralign="center" o:hrstd="t" o:hr="t" fillcolor="#a0a0a0" stroked="f"/>
+          <v:rect id="_x0000_i1031" style="width:0;height:1.5pt" o:hralign="center" o:hrstd="t" o:hr="t" fillcolor="#a0a0a0" stroked="f"/>
         </w:pict>
       </w:r>
     </w:p>
@@ -5947,18 +5038,18 @@
           <w:rFonts w:ascii="Times New Roman" w:eastAsia="Times New Roman" w:hAnsi="Times New Roman" w:cs="Times New Roman"/>
           <w:b/>
           <w:bCs/>
-          <w:sz w:val="36"/>
-          <w:szCs w:val="36"/>
-          <w:lang w:val="en-US" w:eastAsia="it-IT"/>
-        </w:rPr>
-      </w:pPr>
-      <w:r>
-        <w:rPr>
-          <w:rFonts w:ascii="Times New Roman" w:eastAsia="Times New Roman" w:hAnsi="Times New Roman" w:cs="Times New Roman"/>
-          <w:b/>
-          <w:bCs/>
-          <w:sz w:val="36"/>
-          <w:szCs w:val="36"/>
+          <w:sz w:val="32"/>
+          <w:szCs w:val="32"/>
+          <w:lang w:val="en-US" w:eastAsia="it-IT"/>
+        </w:rPr>
+      </w:pPr>
+      <w:r>
+        <w:rPr>
+          <w:rFonts w:ascii="Times New Roman" w:eastAsia="Times New Roman" w:hAnsi="Times New Roman" w:cs="Times New Roman"/>
+          <w:b/>
+          <w:bCs/>
+          <w:sz w:val="32"/>
+          <w:szCs w:val="32"/>
           <w:lang w:val="en-US" w:eastAsia="it-IT"/>
         </w:rPr>
         <w:t>5. BONUS: Deep Learning Approach with MBERT</w:t>
@@ -5967,6 +5058,8 @@
     <w:p>
       <w:pPr>
         <w:spacing w:before="100" w:beforeAutospacing="1" w:after="100" w:afterAutospacing="1" w:line="240" w:lineRule="auto"/>
+        <w:ind w:firstLine="708"/>
+        <w:jc w:val="both"/>
         <w:rPr>
           <w:rFonts w:ascii="Times New Roman" w:eastAsia="Times New Roman" w:hAnsi="Times New Roman" w:cs="Times New Roman"/>
           <w:sz w:val="24"/>
@@ -5992,18 +5085,18 @@
           <w:rFonts w:ascii="Times New Roman" w:eastAsia="Times New Roman" w:hAnsi="Times New Roman" w:cs="Times New Roman"/>
           <w:b/>
           <w:bCs/>
-          <w:sz w:val="27"/>
-          <w:szCs w:val="27"/>
-          <w:lang w:eastAsia="it-IT"/>
-        </w:rPr>
-      </w:pPr>
-      <w:r>
-        <w:rPr>
-          <w:rFonts w:ascii="Times New Roman" w:eastAsia="Times New Roman" w:hAnsi="Times New Roman" w:cs="Times New Roman"/>
-          <w:b/>
-          <w:bCs/>
-          <w:sz w:val="27"/>
-          <w:szCs w:val="27"/>
+          <w:sz w:val="28"/>
+          <w:szCs w:val="28"/>
+          <w:lang w:eastAsia="it-IT"/>
+        </w:rPr>
+      </w:pPr>
+      <w:r>
+        <w:rPr>
+          <w:rFonts w:ascii="Times New Roman" w:eastAsia="Times New Roman" w:hAnsi="Times New Roman" w:cs="Times New Roman"/>
+          <w:b/>
+          <w:bCs/>
+          <w:sz w:val="28"/>
+          <w:szCs w:val="28"/>
           <w:lang w:eastAsia="it-IT"/>
         </w:rPr>
         <w:t>5.1 MBERT Results</w:t>
@@ -6028,31 +5121,7 @@
           <w:szCs w:val="24"/>
           <w:lang w:eastAsia="it-IT"/>
         </w:rPr>
-        <w:t xml:space="preserve">Model </w:t>
-      </w:r>
-      <w:proofErr w:type="spellStart"/>
-      <w:r>
-        <w:rPr>
-          <w:rFonts w:ascii="Times New Roman" w:eastAsia="Times New Roman" w:hAnsi="Times New Roman" w:cs="Times New Roman"/>
-          <w:b/>
-          <w:bCs/>
-          <w:sz w:val="24"/>
-          <w:szCs w:val="24"/>
-          <w:lang w:eastAsia="it-IT"/>
-        </w:rPr>
-        <w:t>Configuration</w:t>
-      </w:r>
-      <w:proofErr w:type="spellEnd"/>
-      <w:r>
-        <w:rPr>
-          <w:rFonts w:ascii="Times New Roman" w:eastAsia="Times New Roman" w:hAnsi="Times New Roman" w:cs="Times New Roman"/>
-          <w:b/>
-          <w:bCs/>
-          <w:sz w:val="24"/>
-          <w:szCs w:val="24"/>
-          <w:lang w:eastAsia="it-IT"/>
-        </w:rPr>
-        <w:t>:</w:t>
+        <w:t>Model Configuration:</w:t>
       </w:r>
     </w:p>
     <w:p>
@@ -6120,39 +5189,8 @@
           <w:szCs w:val="24"/>
           <w:lang w:eastAsia="it-IT"/>
         </w:rPr>
-        <w:t xml:space="preserve">Training: 15 </w:t>
-      </w:r>
-      <w:proofErr w:type="spellStart"/>
-      <w:r>
-        <w:rPr>
-          <w:rFonts w:ascii="Times New Roman" w:eastAsia="Times New Roman" w:hAnsi="Times New Roman" w:cs="Times New Roman"/>
-          <w:sz w:val="24"/>
-          <w:szCs w:val="24"/>
-          <w:lang w:eastAsia="it-IT"/>
-        </w:rPr>
-        <w:t>epochs</w:t>
-      </w:r>
-      <w:proofErr w:type="spellEnd"/>
-      <w:r>
-        <w:rPr>
-          <w:rFonts w:ascii="Times New Roman" w:eastAsia="Times New Roman" w:hAnsi="Times New Roman" w:cs="Times New Roman"/>
-          <w:sz w:val="24"/>
-          <w:szCs w:val="24"/>
-          <w:lang w:eastAsia="it-IT"/>
-        </w:rPr>
-        <w:t xml:space="preserve"> with early </w:t>
-      </w:r>
-      <w:proofErr w:type="spellStart"/>
-      <w:r>
-        <w:rPr>
-          <w:rFonts w:ascii="Times New Roman" w:eastAsia="Times New Roman" w:hAnsi="Times New Roman" w:cs="Times New Roman"/>
-          <w:sz w:val="24"/>
-          <w:szCs w:val="24"/>
-          <w:lang w:eastAsia="it-IT"/>
-        </w:rPr>
-        <w:t>stopping</w:t>
-      </w:r>
-      <w:proofErr w:type="spellEnd"/>
+        <w:t>Training: 15 epochs with early stopping</w:t>
+      </w:r>
     </w:p>
     <w:p>
       <w:pPr>
@@ -6199,31 +5237,7 @@
           <w:szCs w:val="24"/>
           <w:lang w:eastAsia="it-IT"/>
         </w:rPr>
-        <w:t xml:space="preserve">Test </w:t>
-      </w:r>
-      <w:proofErr w:type="spellStart"/>
-      <w:r>
-        <w:rPr>
-          <w:rFonts w:ascii="Times New Roman" w:eastAsia="Times New Roman" w:hAnsi="Times New Roman" w:cs="Times New Roman"/>
-          <w:b/>
-          <w:bCs/>
-          <w:sz w:val="24"/>
-          <w:szCs w:val="24"/>
-          <w:lang w:eastAsia="it-IT"/>
-        </w:rPr>
-        <w:t>Accuracy</w:t>
-      </w:r>
-      <w:proofErr w:type="spellEnd"/>
-      <w:r>
-        <w:rPr>
-          <w:rFonts w:ascii="Times New Roman" w:eastAsia="Times New Roman" w:hAnsi="Times New Roman" w:cs="Times New Roman"/>
-          <w:b/>
-          <w:bCs/>
-          <w:sz w:val="24"/>
-          <w:szCs w:val="24"/>
-          <w:lang w:eastAsia="it-IT"/>
-        </w:rPr>
-        <w:t>:</w:t>
+        <w:t>Test Accuracy:</w:t>
       </w:r>
       <w:r>
         <w:rPr>
@@ -6331,53 +5345,35 @@
           <w:rFonts w:ascii="Times New Roman" w:eastAsia="Times New Roman" w:hAnsi="Times New Roman" w:cs="Times New Roman"/>
           <w:b/>
           <w:bCs/>
-          <w:sz w:val="27"/>
-          <w:szCs w:val="27"/>
-          <w:lang w:eastAsia="it-IT"/>
-        </w:rPr>
-      </w:pPr>
-      <w:r>
-        <w:rPr>
-          <w:rFonts w:ascii="Times New Roman" w:eastAsia="Times New Roman" w:hAnsi="Times New Roman" w:cs="Times New Roman"/>
-          <w:b/>
-          <w:bCs/>
-          <w:sz w:val="27"/>
-          <w:szCs w:val="27"/>
-          <w:lang w:eastAsia="it-IT"/>
-        </w:rPr>
-        <w:t xml:space="preserve">5.2 </w:t>
-      </w:r>
-      <w:proofErr w:type="spellStart"/>
-      <w:r>
-        <w:rPr>
-          <w:rFonts w:ascii="Times New Roman" w:eastAsia="Times New Roman" w:hAnsi="Times New Roman" w:cs="Times New Roman"/>
-          <w:b/>
-          <w:bCs/>
-          <w:sz w:val="27"/>
-          <w:szCs w:val="27"/>
-          <w:lang w:eastAsia="it-IT"/>
-        </w:rPr>
-        <w:t>Comparison</w:t>
-      </w:r>
-      <w:proofErr w:type="spellEnd"/>
-      <w:r>
-        <w:rPr>
-          <w:rFonts w:ascii="Times New Roman" w:eastAsia="Times New Roman" w:hAnsi="Times New Roman" w:cs="Times New Roman"/>
-          <w:b/>
-          <w:bCs/>
-          <w:sz w:val="27"/>
-          <w:szCs w:val="27"/>
-          <w:lang w:eastAsia="it-IT"/>
-        </w:rPr>
-        <w:t xml:space="preserve"> Analysis</w:t>
-      </w:r>
-      <w:bookmarkStart w:id="0" w:name="_GoBack"/>
-      <w:bookmarkEnd w:id="0"/>
+          <w:sz w:val="28"/>
+          <w:szCs w:val="28"/>
+          <w:lang w:eastAsia="it-IT"/>
+        </w:rPr>
+      </w:pPr>
+      <w:r>
+        <w:rPr>
+          <w:rFonts w:ascii="Times New Roman" w:eastAsia="Times New Roman" w:hAnsi="Times New Roman" w:cs="Times New Roman"/>
+          <w:b/>
+          <w:bCs/>
+          <w:sz w:val="28"/>
+          <w:szCs w:val="28"/>
+          <w:lang w:eastAsia="it-IT"/>
+        </w:rPr>
+        <w:t>5.2 Comparison Analysis</w:t>
+      </w:r>
     </w:p>
     <w:tbl>
       <w:tblPr>
         <w:tblW w:w="0" w:type="auto"/>
         <w:tblCellSpacing w:w="15" w:type="dxa"/>
+        <w:tblBorders>
+          <w:top w:val="single" w:sz="4" w:space="0" w:color="auto"/>
+          <w:left w:val="single" w:sz="4" w:space="0" w:color="auto"/>
+          <w:bottom w:val="single" w:sz="4" w:space="0" w:color="auto"/>
+          <w:right w:val="single" w:sz="4" w:space="0" w:color="auto"/>
+          <w:insideH w:val="single" w:sz="4" w:space="0" w:color="auto"/>
+          <w:insideV w:val="single" w:sz="4" w:space="0" w:color="auto"/>
+        </w:tblBorders>
         <w:tblCellMar>
           <w:top w:w="15" w:type="dxa"/>
           <w:left w:w="15" w:type="dxa"/>
@@ -6387,11 +5383,11 @@
         <w:tblLook w:val="04A0" w:firstRow="1" w:lastRow="0" w:firstColumn="1" w:lastColumn="0" w:noHBand="0" w:noVBand="1"/>
       </w:tblPr>
       <w:tblGrid>
-        <w:gridCol w:w="2069"/>
-        <w:gridCol w:w="1033"/>
-        <w:gridCol w:w="1000"/>
-        <w:gridCol w:w="1660"/>
-        <w:gridCol w:w="1695"/>
+        <w:gridCol w:w="2089"/>
+        <w:gridCol w:w="1053"/>
+        <w:gridCol w:w="1020"/>
+        <w:gridCol w:w="1680"/>
+        <w:gridCol w:w="1715"/>
       </w:tblGrid>
       <w:tr>
         <w:trPr>
@@ -6449,7 +5445,6 @@
                 <w:lang w:eastAsia="it-IT"/>
               </w:rPr>
             </w:pPr>
-            <w:proofErr w:type="spellStart"/>
             <w:r>
               <w:rPr>
                 <w:rFonts w:ascii="Times New Roman" w:eastAsia="Times New Roman" w:hAnsi="Times New Roman" w:cs="Times New Roman"/>
@@ -6461,7 +5456,6 @@
               </w:rPr>
               <w:t>Accuracy</w:t>
             </w:r>
-            <w:proofErr w:type="spellEnd"/>
           </w:p>
         </w:tc>
         <w:tc>
@@ -6515,7 +5509,6 @@
                 <w:lang w:eastAsia="it-IT"/>
               </w:rPr>
             </w:pPr>
-            <w:proofErr w:type="spellStart"/>
             <w:r>
               <w:rPr>
                 <w:rFonts w:ascii="Times New Roman" w:eastAsia="Times New Roman" w:hAnsi="Times New Roman" w:cs="Times New Roman"/>
@@ -6527,7 +5520,6 @@
               </w:rPr>
               <w:t>Interpretability</w:t>
             </w:r>
-            <w:proofErr w:type="spellEnd"/>
           </w:p>
         </w:tc>
         <w:tc>
@@ -6558,21 +5550,8 @@
                 <w:szCs w:val="24"/>
                 <w:lang w:eastAsia="it-IT"/>
               </w:rPr>
-              <w:t xml:space="preserve">Resource </w:t>
+              <w:t>Resource Usage</w:t>
             </w:r>
-            <w:proofErr w:type="spellStart"/>
-            <w:r>
-              <w:rPr>
-                <w:rFonts w:ascii="Times New Roman" w:eastAsia="Times New Roman" w:hAnsi="Times New Roman" w:cs="Times New Roman"/>
-                <w:b/>
-                <w:bCs/>
-                <w:sz w:val="24"/>
-                <w:szCs w:val="24"/>
-                <w:lang w:eastAsia="it-IT"/>
-              </w:rPr>
-              <w:t>Usage</w:t>
-            </w:r>
-            <w:proofErr w:type="spellEnd"/>
           </w:p>
         </w:tc>
       </w:tr>
@@ -6596,7 +5575,6 @@
                 <w:lang w:eastAsia="it-IT"/>
               </w:rPr>
             </w:pPr>
-            <w:proofErr w:type="spellStart"/>
             <w:r>
               <w:rPr>
                 <w:rFonts w:ascii="Times New Roman" w:eastAsia="Times New Roman" w:hAnsi="Times New Roman" w:cs="Times New Roman"/>
@@ -6606,33 +5584,8 @@
                 <w:szCs w:val="24"/>
                 <w:lang w:eastAsia="it-IT"/>
               </w:rPr>
-              <w:t>Logistic</w:t>
+              <w:t>Logistic Regression</w:t>
             </w:r>
-            <w:proofErr w:type="spellEnd"/>
-            <w:r>
-              <w:rPr>
-                <w:rFonts w:ascii="Times New Roman" w:eastAsia="Times New Roman" w:hAnsi="Times New Roman" w:cs="Times New Roman"/>
-                <w:b/>
-                <w:bCs/>
-                <w:sz w:val="24"/>
-                <w:szCs w:val="24"/>
-                <w:lang w:eastAsia="it-IT"/>
-              </w:rPr>
-              <w:t xml:space="preserve"> </w:t>
-            </w:r>
-            <w:proofErr w:type="spellStart"/>
-            <w:r>
-              <w:rPr>
-                <w:rFonts w:ascii="Times New Roman" w:eastAsia="Times New Roman" w:hAnsi="Times New Roman" w:cs="Times New Roman"/>
-                <w:b/>
-                <w:bCs/>
-                <w:sz w:val="24"/>
-                <w:szCs w:val="24"/>
-                <w:lang w:eastAsia="it-IT"/>
-              </w:rPr>
-              <w:t>Regression</w:t>
-            </w:r>
-            <w:proofErr w:type="spellEnd"/>
           </w:p>
         </w:tc>
         <w:tc>
@@ -6678,7 +5631,6 @@
                 <w:lang w:eastAsia="it-IT"/>
               </w:rPr>
             </w:pPr>
-            <w:proofErr w:type="spellStart"/>
             <w:r>
               <w:rPr>
                 <w:rFonts w:ascii="Times New Roman" w:eastAsia="Times New Roman" w:hAnsi="Times New Roman" w:cs="Times New Roman"/>
@@ -6686,17 +5638,7 @@
                 <w:szCs w:val="24"/>
                 <w:lang w:eastAsia="it-IT"/>
               </w:rPr>
-              <w:t>Very</w:t>
-            </w:r>
-            <w:proofErr w:type="spellEnd"/>
-            <w:r>
-              <w:rPr>
-                <w:rFonts w:ascii="Times New Roman" w:eastAsia="Times New Roman" w:hAnsi="Times New Roman" w:cs="Times New Roman"/>
-                <w:sz w:val="24"/>
-                <w:szCs w:val="24"/>
-                <w:lang w:eastAsia="it-IT"/>
-              </w:rPr>
-              <w:t xml:space="preserve"> Fast</w:t>
+              <w:t>Very Fast</w:t>
             </w:r>
           </w:p>
         </w:tc>
@@ -6926,7 +5868,25 @@
           <w:szCs w:val="24"/>
           <w:lang w:val="en-US" w:eastAsia="it-IT"/>
         </w:rPr>
-        <w:t xml:space="preserve"> MBERT achieved 4.0% accuracy improvement but with 62x larger model size and 4.5x slower training.</w:t>
+        <w:t xml:space="preserve"> MBERT achieved 4.0% accuracy improvement</w:t>
+      </w:r>
+      <w:r>
+        <w:rPr>
+          <w:rFonts w:ascii="Times New Roman" w:eastAsia="Times New Roman" w:hAnsi="Times New Roman" w:cs="Times New Roman"/>
+          <w:sz w:val="24"/>
+          <w:szCs w:val="24"/>
+          <w:lang w:val="en-US" w:eastAsia="it-IT"/>
+        </w:rPr>
+        <w:t>,</w:t>
+      </w:r>
+      <w:r>
+        <w:rPr>
+          <w:rFonts w:ascii="Times New Roman" w:eastAsia="Times New Roman" w:hAnsi="Times New Roman" w:cs="Times New Roman"/>
+          <w:sz w:val="24"/>
+          <w:szCs w:val="24"/>
+          <w:lang w:val="en-US" w:eastAsia="it-IT"/>
+        </w:rPr>
+        <w:t xml:space="preserve"> but with 62x larger model size and 4.5x slower training.</w:t>
       </w:r>
     </w:p>
     <w:p>
@@ -6947,7 +5907,7 @@
           <w:lang w:eastAsia="it-IT"/>
         </w:rPr>
         <w:pict w14:anchorId="7B7C8C5E">
-          <v:rect id="_x0000_i1031" style="width:0;height:1.5pt" o:hralign="center" o:hrstd="t" o:hr="t" fillcolor="#a0a0a0" stroked="f"/>
+          <v:rect id="_x0000_i1032" style="width:0;height:1.5pt" o:hralign="center" o:hrstd="t" o:hr="t" fillcolor="#a0a0a0" stroked="f"/>
         </w:pict>
       </w:r>
     </w:p>
@@ -6959,18 +5919,18 @@
           <w:rFonts w:ascii="Times New Roman" w:eastAsia="Times New Roman" w:hAnsi="Times New Roman" w:cs="Times New Roman"/>
           <w:b/>
           <w:bCs/>
-          <w:sz w:val="36"/>
-          <w:szCs w:val="36"/>
-          <w:lang w:val="en-US" w:eastAsia="it-IT"/>
-        </w:rPr>
-      </w:pPr>
-      <w:r>
-        <w:rPr>
-          <w:rFonts w:ascii="Times New Roman" w:eastAsia="Times New Roman" w:hAnsi="Times New Roman" w:cs="Times New Roman"/>
-          <w:b/>
-          <w:bCs/>
-          <w:sz w:val="36"/>
-          <w:szCs w:val="36"/>
+          <w:sz w:val="32"/>
+          <w:szCs w:val="32"/>
+          <w:lang w:val="en-US" w:eastAsia="it-IT"/>
+        </w:rPr>
+      </w:pPr>
+      <w:r>
+        <w:rPr>
+          <w:rFonts w:ascii="Times New Roman" w:eastAsia="Times New Roman" w:hAnsi="Times New Roman" w:cs="Times New Roman"/>
+          <w:b/>
+          <w:bCs/>
+          <w:sz w:val="32"/>
+          <w:szCs w:val="32"/>
           <w:lang w:val="en-US" w:eastAsia="it-IT"/>
         </w:rPr>
         <w:t>6. System Architecture and Deployment</w:t>
@@ -6984,18 +5944,18 @@
           <w:rFonts w:ascii="Times New Roman" w:eastAsia="Times New Roman" w:hAnsi="Times New Roman" w:cs="Times New Roman"/>
           <w:b/>
           <w:bCs/>
-          <w:sz w:val="27"/>
-          <w:szCs w:val="27"/>
-          <w:lang w:val="en-US" w:eastAsia="it-IT"/>
-        </w:rPr>
-      </w:pPr>
-      <w:r>
-        <w:rPr>
-          <w:rFonts w:ascii="Times New Roman" w:eastAsia="Times New Roman" w:hAnsi="Times New Roman" w:cs="Times New Roman"/>
-          <w:b/>
-          <w:bCs/>
-          <w:sz w:val="27"/>
-          <w:szCs w:val="27"/>
+          <w:sz w:val="28"/>
+          <w:szCs w:val="28"/>
+          <w:lang w:val="en-US" w:eastAsia="it-IT"/>
+        </w:rPr>
+      </w:pPr>
+      <w:r>
+        <w:rPr>
+          <w:rFonts w:ascii="Times New Roman" w:eastAsia="Times New Roman" w:hAnsi="Times New Roman" w:cs="Times New Roman"/>
+          <w:b/>
+          <w:bCs/>
+          <w:sz w:val="28"/>
+          <w:szCs w:val="28"/>
           <w:lang w:val="en-US" w:eastAsia="it-IT"/>
         </w:rPr>
         <w:t>6.1 Production Package</w:t>
@@ -7035,77 +5995,15 @@
           <w:lang w:eastAsia="it-IT"/>
         </w:rPr>
       </w:pPr>
-      <w:proofErr w:type="spellStart"/>
-      <w:r>
-        <w:rPr>
-          <w:rFonts w:ascii="Times New Roman" w:eastAsia="Times New Roman" w:hAnsi="Times New Roman" w:cs="Times New Roman"/>
-          <w:sz w:val="24"/>
-          <w:szCs w:val="24"/>
-          <w:lang w:eastAsia="it-IT"/>
-        </w:rPr>
-        <w:t>Trained</w:t>
-      </w:r>
-      <w:proofErr w:type="spellEnd"/>
-      <w:r>
-        <w:rPr>
-          <w:rFonts w:ascii="Times New Roman" w:eastAsia="Times New Roman" w:hAnsi="Times New Roman" w:cs="Times New Roman"/>
-          <w:sz w:val="24"/>
-          <w:szCs w:val="24"/>
-          <w:lang w:eastAsia="it-IT"/>
-        </w:rPr>
-        <w:t xml:space="preserve"> </w:t>
-      </w:r>
-      <w:proofErr w:type="spellStart"/>
-      <w:r>
-        <w:rPr>
-          <w:rFonts w:ascii="Times New Roman" w:eastAsia="Times New Roman" w:hAnsi="Times New Roman" w:cs="Times New Roman"/>
-          <w:sz w:val="24"/>
-          <w:szCs w:val="24"/>
-          <w:lang w:eastAsia="it-IT"/>
-        </w:rPr>
-        <w:t>Logistic</w:t>
-      </w:r>
-      <w:proofErr w:type="spellEnd"/>
-      <w:r>
-        <w:rPr>
-          <w:rFonts w:ascii="Times New Roman" w:eastAsia="Times New Roman" w:hAnsi="Times New Roman" w:cs="Times New Roman"/>
-          <w:sz w:val="24"/>
-          <w:szCs w:val="24"/>
-          <w:lang w:eastAsia="it-IT"/>
-        </w:rPr>
-        <w:t xml:space="preserve"> </w:t>
-      </w:r>
-      <w:proofErr w:type="spellStart"/>
-      <w:r>
-        <w:rPr>
-          <w:rFonts w:ascii="Times New Roman" w:eastAsia="Times New Roman" w:hAnsi="Times New Roman" w:cs="Times New Roman"/>
-          <w:sz w:val="24"/>
-          <w:szCs w:val="24"/>
-          <w:lang w:eastAsia="it-IT"/>
-        </w:rPr>
-        <w:t>Regression</w:t>
-      </w:r>
-      <w:proofErr w:type="spellEnd"/>
-      <w:r>
-        <w:rPr>
-          <w:rFonts w:ascii="Times New Roman" w:eastAsia="Times New Roman" w:hAnsi="Times New Roman" w:cs="Times New Roman"/>
-          <w:sz w:val="24"/>
-          <w:szCs w:val="24"/>
-          <w:lang w:eastAsia="it-IT"/>
-        </w:rPr>
-        <w:t xml:space="preserve"> </w:t>
-      </w:r>
-      <w:proofErr w:type="spellStart"/>
-      <w:r>
-        <w:rPr>
-          <w:rFonts w:ascii="Times New Roman" w:eastAsia="Times New Roman" w:hAnsi="Times New Roman" w:cs="Times New Roman"/>
-          <w:sz w:val="24"/>
-          <w:szCs w:val="24"/>
-          <w:lang w:eastAsia="it-IT"/>
-        </w:rPr>
-        <w:t>classifier</w:t>
-      </w:r>
-      <w:proofErr w:type="spellEnd"/>
+      <w:r>
+        <w:rPr>
+          <w:rFonts w:ascii="Times New Roman" w:eastAsia="Times New Roman" w:hAnsi="Times New Roman" w:cs="Times New Roman"/>
+          <w:sz w:val="24"/>
+          <w:szCs w:val="24"/>
+          <w:lang w:eastAsia="it-IT"/>
+        </w:rPr>
+        <w:t>Trained Logistic Regression classifier</w:t>
+      </w:r>
     </w:p>
     <w:p>
       <w:pPr>
@@ -7187,18 +6085,18 @@
           <w:rFonts w:ascii="Times New Roman" w:eastAsia="Times New Roman" w:hAnsi="Times New Roman" w:cs="Times New Roman"/>
           <w:b/>
           <w:bCs/>
-          <w:sz w:val="27"/>
-          <w:szCs w:val="27"/>
-          <w:lang w:val="en-US" w:eastAsia="it-IT"/>
-        </w:rPr>
-      </w:pPr>
-      <w:r>
-        <w:rPr>
-          <w:rFonts w:ascii="Times New Roman" w:eastAsia="Times New Roman" w:hAnsi="Times New Roman" w:cs="Times New Roman"/>
-          <w:b/>
-          <w:bCs/>
-          <w:sz w:val="27"/>
-          <w:szCs w:val="27"/>
+          <w:sz w:val="28"/>
+          <w:szCs w:val="28"/>
+          <w:lang w:val="en-US" w:eastAsia="it-IT"/>
+        </w:rPr>
+      </w:pPr>
+      <w:r>
+        <w:rPr>
+          <w:rFonts w:ascii="Times New Roman" w:eastAsia="Times New Roman" w:hAnsi="Times New Roman" w:cs="Times New Roman"/>
+          <w:b/>
+          <w:bCs/>
+          <w:sz w:val="28"/>
+          <w:szCs w:val="28"/>
           <w:lang w:val="en-US" w:eastAsia="it-IT"/>
         </w:rPr>
         <w:t>6.2 Prediction Pipeline</w:t>
@@ -7355,7 +6253,6 @@
           <w:szCs w:val="20"/>
           <w:lang w:val="en-US" w:eastAsia="it-IT"/>
         </w:rPr>
-        <w:lastRenderedPageBreak/>
         <w:t xml:space="preserve">    </w:t>
       </w:r>
       <w:proofErr w:type="spellStart"/>
@@ -7492,6 +6389,7 @@
           <w:szCs w:val="20"/>
           <w:lang w:val="en-US" w:eastAsia="it-IT"/>
         </w:rPr>
+        <w:lastRenderedPageBreak/>
         <w:t xml:space="preserve">    </w:t>
       </w:r>
       <w:proofErr w:type="spellStart"/>
@@ -7671,9 +6569,9 @@
           <w:szCs w:val="20"/>
           <w:lang w:val="en-US" w:eastAsia="it-IT"/>
         </w:rPr>
-        <w:t>text_vector</w:t>
-      </w:r>
-      <w:proofErr w:type="spellEnd"/>
+        <w:t>text_</w:t>
+      </w:r>
+      <w:proofErr w:type="gramStart"/>
       <w:r>
         <w:rPr>
           <w:rFonts w:ascii="Courier New" w:eastAsia="Times New Roman" w:hAnsi="Courier New" w:cs="Courier New"/>
@@ -7681,7 +6579,27 @@
           <w:szCs w:val="20"/>
           <w:lang w:val="en-US" w:eastAsia="it-IT"/>
         </w:rPr>
-        <w:t>)[0]</w:t>
+        <w:t>vector</w:t>
+      </w:r>
+      <w:proofErr w:type="spellEnd"/>
+      <w:r>
+        <w:rPr>
+          <w:rFonts w:ascii="Courier New" w:eastAsia="Times New Roman" w:hAnsi="Courier New" w:cs="Courier New"/>
+          <w:sz w:val="20"/>
+          <w:szCs w:val="20"/>
+          <w:lang w:val="en-US" w:eastAsia="it-IT"/>
+        </w:rPr>
+        <w:t>)[</w:t>
+      </w:r>
+      <w:proofErr w:type="gramEnd"/>
+      <w:r>
+        <w:rPr>
+          <w:rFonts w:ascii="Courier New" w:eastAsia="Times New Roman" w:hAnsi="Courier New" w:cs="Courier New"/>
+          <w:sz w:val="20"/>
+          <w:szCs w:val="20"/>
+          <w:lang w:val="en-US" w:eastAsia="it-IT"/>
+        </w:rPr>
+        <w:t>0]</w:t>
       </w:r>
     </w:p>
     <w:p>
@@ -7741,18 +6659,18 @@
           <w:rFonts w:ascii="Times New Roman" w:eastAsia="Times New Roman" w:hAnsi="Times New Roman" w:cs="Times New Roman"/>
           <w:b/>
           <w:bCs/>
-          <w:sz w:val="27"/>
-          <w:szCs w:val="27"/>
-          <w:lang w:val="en-US" w:eastAsia="it-IT"/>
-        </w:rPr>
-      </w:pPr>
-      <w:r>
-        <w:rPr>
-          <w:rFonts w:ascii="Times New Roman" w:eastAsia="Times New Roman" w:hAnsi="Times New Roman" w:cs="Times New Roman"/>
-          <w:b/>
-          <w:bCs/>
-          <w:sz w:val="27"/>
-          <w:szCs w:val="27"/>
+          <w:sz w:val="28"/>
+          <w:szCs w:val="28"/>
+          <w:lang w:val="en-US" w:eastAsia="it-IT"/>
+        </w:rPr>
+      </w:pPr>
+      <w:r>
+        <w:rPr>
+          <w:rFonts w:ascii="Times New Roman" w:eastAsia="Times New Roman" w:hAnsi="Times New Roman" w:cs="Times New Roman"/>
+          <w:b/>
+          <w:bCs/>
+          <w:sz w:val="28"/>
+          <w:szCs w:val="28"/>
           <w:lang w:val="en-US" w:eastAsia="it-IT"/>
         </w:rPr>
         <w:t>6.3 Project Structure</w:t>
@@ -8061,7 +6979,6 @@
         </w:rPr>
         <w:t xml:space="preserve">│       └── </w:t>
       </w:r>
-      <w:proofErr w:type="spellStart"/>
       <w:r>
         <w:rPr>
           <w:rFonts w:ascii="Courier New" w:eastAsia="Times New Roman" w:hAnsi="Courier New" w:cs="Courier New"/>
@@ -8071,7 +6988,6 @@
         </w:rPr>
         <w:t>Коментари</w:t>
       </w:r>
-      <w:proofErr w:type="spellEnd"/>
       <w:r>
         <w:rPr>
           <w:rFonts w:ascii="Courier New" w:eastAsia="Times New Roman" w:hAnsi="Courier New" w:cs="Courier New"/>
@@ -8081,7 +6997,6 @@
         </w:rPr>
         <w:t xml:space="preserve"> </w:t>
       </w:r>
-      <w:proofErr w:type="spellStart"/>
       <w:r>
         <w:rPr>
           <w:rFonts w:ascii="Courier New" w:eastAsia="Times New Roman" w:hAnsi="Courier New" w:cs="Courier New"/>
@@ -8091,7 +7006,6 @@
         </w:rPr>
         <w:t>за</w:t>
       </w:r>
-      <w:proofErr w:type="spellEnd"/>
       <w:r>
         <w:rPr>
           <w:rFonts w:ascii="Courier New" w:eastAsia="Times New Roman" w:hAnsi="Courier New" w:cs="Courier New"/>
@@ -8101,7 +7015,6 @@
         </w:rPr>
         <w:t xml:space="preserve"> </w:t>
       </w:r>
-      <w:proofErr w:type="spellStart"/>
       <w:proofErr w:type="gramStart"/>
       <w:r>
         <w:rPr>
@@ -8112,7 +7025,6 @@
         </w:rPr>
         <w:t>сортиране</w:t>
       </w:r>
-      <w:proofErr w:type="spellEnd"/>
       <w:r>
         <w:rPr>
           <w:rFonts w:ascii="Courier New" w:eastAsia="Times New Roman" w:hAnsi="Courier New" w:cs="Courier New"/>
@@ -8351,70 +7263,8 @@
           <w:szCs w:val="20"/>
           <w:lang w:eastAsia="it-IT"/>
         </w:rPr>
-        <w:t xml:space="preserve">│   ├── </w:t>
-      </w:r>
-      <w:proofErr w:type="spellStart"/>
-      <w:r>
-        <w:rPr>
-          <w:rFonts w:ascii="Courier New" w:eastAsia="Times New Roman" w:hAnsi="Courier New" w:cs="Courier New"/>
-          <w:sz w:val="20"/>
-          <w:szCs w:val="20"/>
-          <w:lang w:eastAsia="it-IT"/>
-        </w:rPr>
-        <w:t>model_</w:t>
-      </w:r>
-      <w:proofErr w:type="gramStart"/>
-      <w:r>
-        <w:rPr>
-          <w:rFonts w:ascii="Courier New" w:eastAsia="Times New Roman" w:hAnsi="Courier New" w:cs="Courier New"/>
-          <w:sz w:val="20"/>
-          <w:szCs w:val="20"/>
-          <w:lang w:eastAsia="it-IT"/>
-        </w:rPr>
-        <w:t>metadata.json</w:t>
-      </w:r>
-      <w:proofErr w:type="spellEnd"/>
-      <w:proofErr w:type="gramEnd"/>
-      <w:r>
-        <w:rPr>
-          <w:rFonts w:ascii="Courier New" w:eastAsia="Times New Roman" w:hAnsi="Courier New" w:cs="Courier New"/>
-          <w:sz w:val="20"/>
-          <w:szCs w:val="20"/>
-          <w:lang w:eastAsia="it-IT"/>
-        </w:rPr>
-        <w:t xml:space="preserve">         # Model </w:t>
-      </w:r>
-      <w:proofErr w:type="spellStart"/>
-      <w:r>
-        <w:rPr>
-          <w:rFonts w:ascii="Courier New" w:eastAsia="Times New Roman" w:hAnsi="Courier New" w:cs="Courier New"/>
-          <w:sz w:val="20"/>
-          <w:szCs w:val="20"/>
-          <w:lang w:eastAsia="it-IT"/>
-        </w:rPr>
-        <w:t>configuration</w:t>
-      </w:r>
-      <w:proofErr w:type="spellEnd"/>
-      <w:r>
-        <w:rPr>
-          <w:rFonts w:ascii="Courier New" w:eastAsia="Times New Roman" w:hAnsi="Courier New" w:cs="Courier New"/>
-          <w:sz w:val="20"/>
-          <w:szCs w:val="20"/>
-          <w:lang w:eastAsia="it-IT"/>
-        </w:rPr>
-        <w:t xml:space="preserve"> &amp; </w:t>
-      </w:r>
-      <w:proofErr w:type="spellStart"/>
-      <w:r>
-        <w:rPr>
-          <w:rFonts w:ascii="Courier New" w:eastAsia="Times New Roman" w:hAnsi="Courier New" w:cs="Courier New"/>
-          <w:sz w:val="20"/>
-          <w:szCs w:val="20"/>
-          <w:lang w:eastAsia="it-IT"/>
-        </w:rPr>
-        <w:t>metrics</w:t>
-      </w:r>
-      <w:proofErr w:type="spellEnd"/>
+        <w:t>│   ├── model_metadata.json         # Model configuration &amp; metrics</w:t>
+      </w:r>
     </w:p>
     <w:p>
       <w:pPr>
@@ -8992,7 +7842,7 @@
           <w:lang w:eastAsia="it-IT"/>
         </w:rPr>
         <w:pict w14:anchorId="7421EB9B">
-          <v:rect id="_x0000_i1032" style="width:0;height:1.5pt" o:hralign="center" o:hrstd="t" o:hr="t" fillcolor="#a0a0a0" stroked="f"/>
+          <v:rect id="_x0000_i1033" style="width:0;height:1.5pt" o:hralign="center" o:hrstd="t" o:hr="t" fillcolor="#a0a0a0" stroked="f"/>
         </w:pict>
       </w:r>
     </w:p>
@@ -9004,18 +7854,18 @@
           <w:rFonts w:ascii="Times New Roman" w:eastAsia="Times New Roman" w:hAnsi="Times New Roman" w:cs="Times New Roman"/>
           <w:b/>
           <w:bCs/>
-          <w:sz w:val="36"/>
-          <w:szCs w:val="36"/>
-          <w:lang w:val="en-US" w:eastAsia="it-IT"/>
-        </w:rPr>
-      </w:pPr>
-      <w:r>
-        <w:rPr>
-          <w:rFonts w:ascii="Times New Roman" w:eastAsia="Times New Roman" w:hAnsi="Times New Roman" w:cs="Times New Roman"/>
-          <w:b/>
-          <w:bCs/>
-          <w:sz w:val="36"/>
-          <w:szCs w:val="36"/>
+          <w:sz w:val="32"/>
+          <w:szCs w:val="32"/>
+          <w:lang w:val="en-US" w:eastAsia="it-IT"/>
+        </w:rPr>
+      </w:pPr>
+      <w:r>
+        <w:rPr>
+          <w:rFonts w:ascii="Times New Roman" w:eastAsia="Times New Roman" w:hAnsi="Times New Roman" w:cs="Times New Roman"/>
+          <w:b/>
+          <w:bCs/>
+          <w:sz w:val="32"/>
+          <w:szCs w:val="32"/>
           <w:lang w:val="en-US" w:eastAsia="it-IT"/>
         </w:rPr>
         <w:t>Conclusion</w:t>
@@ -9024,6 +7874,8 @@
     <w:p>
       <w:pPr>
         <w:spacing w:before="100" w:beforeAutospacing="1" w:after="100" w:afterAutospacing="1" w:line="240" w:lineRule="auto"/>
+        <w:ind w:firstLine="708"/>
+        <w:jc w:val="both"/>
         <w:rPr>
           <w:rFonts w:ascii="Times New Roman" w:eastAsia="Times New Roman" w:hAnsi="Times New Roman" w:cs="Times New Roman"/>
           <w:sz w:val="24"/>
@@ -9040,7 +7892,6 @@
         </w:rPr>
         <w:t xml:space="preserve">The banking customer question classification system demonstrates strong performance with 88.6% accuracy </w:t>
       </w:r>
-      <w:proofErr w:type="gramStart"/>
       <w:r>
         <w:rPr>
           <w:rFonts w:ascii="Times New Roman" w:eastAsia="Times New Roman" w:hAnsi="Times New Roman" w:cs="Times New Roman"/>
@@ -9057,17 +7908,7 @@
           <w:szCs w:val="24"/>
           <w:lang w:val="en-US" w:eastAsia="it-IT"/>
         </w:rPr>
-        <w:t xml:space="preserve"> data</w:t>
-      </w:r>
-      <w:proofErr w:type="gramEnd"/>
-      <w:r>
-        <w:rPr>
-          <w:rFonts w:ascii="Times New Roman" w:eastAsia="Times New Roman" w:hAnsi="Times New Roman" w:cs="Times New Roman"/>
-          <w:sz w:val="24"/>
-          <w:szCs w:val="24"/>
-          <w:lang w:val="en-US" w:eastAsia="it-IT"/>
-        </w:rPr>
-        <w:t>. We successfully compared traditional machine learning with modern deep learning approaches.</w:t>
+        <w:t>data. We successfully compared traditional machine learning with modern deep learning approaches.</w:t>
       </w:r>
     </w:p>
     <w:p>
@@ -9078,18 +7919,18 @@
           <w:rFonts w:ascii="Times New Roman" w:eastAsia="Times New Roman" w:hAnsi="Times New Roman" w:cs="Times New Roman"/>
           <w:b/>
           <w:bCs/>
-          <w:sz w:val="27"/>
-          <w:szCs w:val="27"/>
-          <w:lang w:val="en-US" w:eastAsia="it-IT"/>
-        </w:rPr>
-      </w:pPr>
-      <w:r>
-        <w:rPr>
-          <w:rFonts w:ascii="Times New Roman" w:eastAsia="Times New Roman" w:hAnsi="Times New Roman" w:cs="Times New Roman"/>
-          <w:b/>
-          <w:bCs/>
-          <w:sz w:val="27"/>
-          <w:szCs w:val="27"/>
+          <w:sz w:val="28"/>
+          <w:szCs w:val="28"/>
+          <w:lang w:val="en-US" w:eastAsia="it-IT"/>
+        </w:rPr>
+      </w:pPr>
+      <w:r>
+        <w:rPr>
+          <w:rFonts w:ascii="Times New Roman" w:eastAsia="Times New Roman" w:hAnsi="Times New Roman" w:cs="Times New Roman"/>
+          <w:b/>
+          <w:bCs/>
+          <w:sz w:val="28"/>
+          <w:szCs w:val="28"/>
           <w:lang w:val="en-US" w:eastAsia="it-IT"/>
         </w:rPr>
         <w:t>Model Performance Summary</w:t>
@@ -9282,6 +8123,28 @@
     <w:p>
       <w:pPr>
         <w:spacing w:before="100" w:beforeAutospacing="1" w:after="100" w:afterAutospacing="1" w:line="240" w:lineRule="auto"/>
+        <w:rPr>
+          <w:rFonts w:ascii="Times New Roman" w:eastAsia="Times New Roman" w:hAnsi="Times New Roman" w:cs="Times New Roman"/>
+          <w:sz w:val="24"/>
+          <w:szCs w:val="24"/>
+          <w:lang w:val="en-US" w:eastAsia="it-IT"/>
+        </w:rPr>
+      </w:pPr>
+    </w:p>
+    <w:p>
+      <w:pPr>
+        <w:spacing w:before="100" w:beforeAutospacing="1" w:after="100" w:afterAutospacing="1" w:line="240" w:lineRule="auto"/>
+        <w:rPr>
+          <w:rFonts w:ascii="Times New Roman" w:eastAsia="Times New Roman" w:hAnsi="Times New Roman" w:cs="Times New Roman"/>
+          <w:sz w:val="24"/>
+          <w:szCs w:val="24"/>
+          <w:lang w:val="en-US" w:eastAsia="it-IT"/>
+        </w:rPr>
+      </w:pPr>
+    </w:p>
+    <w:p>
+      <w:pPr>
+        <w:spacing w:before="100" w:beforeAutospacing="1" w:after="100" w:afterAutospacing="1" w:line="240" w:lineRule="auto"/>
         <w:outlineLvl w:val="2"/>
         <w:rPr>
           <w:rFonts w:ascii="Times New Roman" w:eastAsia="Times New Roman" w:hAnsi="Times New Roman" w:cs="Times New Roman"/>
@@ -9301,27 +8164,29 @@
           <w:szCs w:val="27"/>
           <w:lang w:val="en-US" w:eastAsia="it-IT"/>
         </w:rPr>
+        <w:lastRenderedPageBreak/>
         <w:t>Strategic Recommendation</w:t>
       </w:r>
     </w:p>
     <w:p>
       <w:pPr>
         <w:spacing w:before="100" w:beforeAutospacing="1" w:after="100" w:afterAutospacing="1" w:line="240" w:lineRule="auto"/>
-        <w:rPr>
-          <w:rFonts w:ascii="Times New Roman" w:eastAsia="Times New Roman" w:hAnsi="Times New Roman" w:cs="Times New Roman"/>
-          <w:sz w:val="24"/>
-          <w:szCs w:val="24"/>
-          <w:lang w:val="en-US" w:eastAsia="it-IT"/>
-        </w:rPr>
-      </w:pPr>
-      <w:r>
-        <w:rPr>
-          <w:rFonts w:ascii="Times New Roman" w:eastAsia="Times New Roman" w:hAnsi="Times New Roman" w:cs="Times New Roman"/>
-          <w:sz w:val="24"/>
-          <w:szCs w:val="24"/>
-          <w:lang w:val="en-US" w:eastAsia="it-IT"/>
-        </w:rPr>
-        <w:lastRenderedPageBreak/>
+        <w:ind w:firstLine="708"/>
+        <w:jc w:val="both"/>
+        <w:rPr>
+          <w:rFonts w:ascii="Times New Roman" w:eastAsia="Times New Roman" w:hAnsi="Times New Roman" w:cs="Times New Roman"/>
+          <w:sz w:val="24"/>
+          <w:szCs w:val="24"/>
+          <w:lang w:val="en-US" w:eastAsia="it-IT"/>
+        </w:rPr>
+      </w:pPr>
+      <w:r>
+        <w:rPr>
+          <w:rFonts w:ascii="Times New Roman" w:eastAsia="Times New Roman" w:hAnsi="Times New Roman" w:cs="Times New Roman"/>
+          <w:sz w:val="24"/>
+          <w:szCs w:val="24"/>
+          <w:lang w:val="en-US" w:eastAsia="it-IT"/>
+        </w:rPr>
         <w:t xml:space="preserve">For immediate production deployment, the </w:t>
       </w:r>
       <w:r>
@@ -9373,6 +8238,8 @@
     <w:p>
       <w:pPr>
         <w:spacing w:before="100" w:beforeAutospacing="1" w:after="100" w:afterAutospacing="1" w:line="240" w:lineRule="auto"/>
+        <w:ind w:firstLine="708"/>
+        <w:jc w:val="both"/>
         <w:rPr>
           <w:rFonts w:ascii="Times New Roman" w:eastAsia="Times New Roman" w:hAnsi="Times New Roman" w:cs="Times New Roman"/>
           <w:sz w:val="24"/>
@@ -9449,7 +8316,25 @@
           <w:szCs w:val="24"/>
           <w:lang w:val="en-US" w:eastAsia="it-IT"/>
         </w:rPr>
-        <w:t xml:space="preserve"> Proven solution ready for deployment with clear upgrade path for deep learning adoption.</w:t>
+        <w:t xml:space="preserve"> Proven solution ready for deployment with </w:t>
+      </w:r>
+      <w:r>
+        <w:rPr>
+          <w:rFonts w:ascii="Times New Roman" w:eastAsia="Times New Roman" w:hAnsi="Times New Roman" w:cs="Times New Roman"/>
+          <w:sz w:val="24"/>
+          <w:szCs w:val="24"/>
+          <w:lang w:val="en-US" w:eastAsia="it-IT"/>
+        </w:rPr>
+        <w:t xml:space="preserve">a </w:t>
+      </w:r>
+      <w:r>
+        <w:rPr>
+          <w:rFonts w:ascii="Times New Roman" w:eastAsia="Times New Roman" w:hAnsi="Times New Roman" w:cs="Times New Roman"/>
+          <w:sz w:val="24"/>
+          <w:szCs w:val="24"/>
+          <w:lang w:val="en-US" w:eastAsia="it-IT"/>
+        </w:rPr>
+        <w:t>clear upgrade path for deep learning adoption.</w:t>
       </w:r>
     </w:p>
     <w:p>
@@ -9470,10 +8355,10 @@
 </file>
 
 <file path=word/numbering.xml><?xml version="1.0" encoding="utf-8"?>
-<w:numbering xmlns:wpc="http://schemas.microsoft.com/office/word/2010/wordprocessingCanvas" xmlns:cx="http://schemas.microsoft.com/office/drawing/2014/chartex" xmlns:cx1="http://schemas.microsoft.com/office/drawing/2015/9/8/chartex" xmlns:cx2="http://schemas.microsoft.com/office/drawing/2015/10/21/chartex" xmlns:cx3="http://schemas.microsoft.com/office/drawing/2016/5/9/chartex" xmlns:cx4="http://schemas.microsoft.com/office/drawing/2016/5/10/chartex" xmlns:cx5="http://schemas.microsoft.com/office/drawing/2016/5/11/chartex" xmlns:cx6="http://schemas.microsoft.com/office/drawing/2016/5/12/chartex" xmlns:cx7="http://schemas.microsoft.com/office/drawing/2016/5/13/chartex" xmlns:cx8="http://schemas.microsoft.com/office/drawing/2016/5/14/chartex" xmlns:mc="http://schemas.openxmlformats.org/markup-compatibility/2006" xmlns:aink="http://schemas.microsoft.com/office/drawing/2016/ink" xmlns:am3d="http://schemas.microsoft.com/office/drawing/2017/model3d" xmlns:o="urn:schemas-microsoft-com:office:office" xmlns:r="http://schemas.openxmlformats.org/officeDocument/2006/relationships" xmlns:m="http://schemas.openxmlformats.org/officeDocument/2006/math" xmlns:v="urn:schemas-microsoft-com:vml" xmlns:wp14="http://schemas.microsoft.com/office/word/2010/wordprocessingDrawing" xmlns:wp="http://schemas.openxmlformats.org/drawingml/2006/wordprocessingDrawing" xmlns:w10="urn:schemas-microsoft-com:office:word" xmlns:w="http://schemas.openxmlformats.org/wordprocessingml/2006/main" xmlns:w14="http://schemas.microsoft.com/office/word/2010/wordml" xmlns:w15="http://schemas.microsoft.com/office/word/2012/wordml" xmlns:w16cid="http://schemas.microsoft.com/office/word/2016/wordml/cid" xmlns:w16se="http://schemas.microsoft.com/office/word/2015/wordml/symex" xmlns:wpg="http://schemas.microsoft.com/office/word/2010/wordprocessingGroup" xmlns:wpi="http://schemas.microsoft.com/office/word/2010/wordprocessingInk" xmlns:wne="http://schemas.microsoft.com/office/word/2006/wordml" xmlns:wps="http://schemas.microsoft.com/office/word/2010/wordprocessingShape" mc:Ignorable="w14 w15 w16se w16cid wp14">
+<w:numbering xmlns:wpc="http://schemas.microsoft.com/office/word/2010/wordprocessingCanvas" xmlns:cx="http://schemas.microsoft.com/office/drawing/2014/chartex" xmlns:cx1="http://schemas.microsoft.com/office/drawing/2015/9/8/chartex" xmlns:cx2="http://schemas.microsoft.com/office/drawing/2015/10/21/chartex" xmlns:cx3="http://schemas.microsoft.com/office/drawing/2016/5/9/chartex" xmlns:cx4="http://schemas.microsoft.com/office/drawing/2016/5/10/chartex" xmlns:cx5="http://schemas.microsoft.com/office/drawing/2016/5/11/chartex" xmlns:cx6="http://schemas.microsoft.com/office/drawing/2016/5/12/chartex" xmlns:cx7="http://schemas.microsoft.com/office/drawing/2016/5/13/chartex" xmlns:cx8="http://schemas.microsoft.com/office/drawing/2016/5/14/chartex" xmlns:mc="http://schemas.openxmlformats.org/markup-compatibility/2006" xmlns:aink="http://schemas.microsoft.com/office/drawing/2016/ink" xmlns:am3d="http://schemas.microsoft.com/office/drawing/2017/model3d" xmlns:o="urn:schemas-microsoft-com:office:office" xmlns:oel="http://schemas.microsoft.com/office/2019/extlst" xmlns:r="http://schemas.openxmlformats.org/officeDocument/2006/relationships" xmlns:m="http://schemas.openxmlformats.org/officeDocument/2006/math" xmlns:v="urn:schemas-microsoft-com:vml" xmlns:wp14="http://schemas.microsoft.com/office/word/2010/wordprocessingDrawing" xmlns:wp="http://schemas.openxmlformats.org/drawingml/2006/wordprocessingDrawing" xmlns:w10="urn:schemas-microsoft-com:office:word" xmlns:w="http://schemas.openxmlformats.org/wordprocessingml/2006/main" xmlns:w14="http://schemas.microsoft.com/office/word/2010/wordml" xmlns:w15="http://schemas.microsoft.com/office/word/2012/wordml" xmlns:w16cex="http://schemas.microsoft.com/office/word/2018/wordml/cex" xmlns:w16cid="http://schemas.microsoft.com/office/word/2016/wordml/cid" xmlns:w16="http://schemas.microsoft.com/office/word/2018/wordml" xmlns:w16du="http://schemas.microsoft.com/office/word/2023/wordml/word16du" xmlns:w16sdtdh="http://schemas.microsoft.com/office/word/2020/wordml/sdtdatahash" xmlns:w16sdtfl="http://schemas.microsoft.com/office/word/2024/wordml/sdtformatlock" xmlns:w16se="http://schemas.microsoft.com/office/word/2015/wordml/symex" xmlns:wpg="http://schemas.microsoft.com/office/word/2010/wordprocessingGroup" xmlns:wpi="http://schemas.microsoft.com/office/word/2010/wordprocessingInk" xmlns:wne="http://schemas.microsoft.com/office/word/2006/wordml" xmlns:wps="http://schemas.microsoft.com/office/word/2010/wordprocessingShape" mc:Ignorable="w14 w15 w16se w16cid w16 w16cex w16sdtdh w16sdtfl w16du wp14">
   <w:numPicBullet w:numPicBulletId="0">
     <w:pict>
-      <v:rect id="_x0000_i1028" style="width:0;height:1.5pt" o:hralign="center" o:bullet="t" o:hrstd="t" o:hr="t" fillcolor="#a0a0a0" stroked="f"/>
+      <v:rect id="_x0000_i1128" style="width:0;height:1.5pt" o:hralign="center" o:bullet="t" o:hrstd="t" o:hr="t" fillcolor="#a0a0a0" stroked="f"/>
     </w:pict>
   </w:numPicBullet>
   <w:abstractNum w:abstractNumId="0" w15:restartNumberingAfterBreak="0">
@@ -12307,61 +11192,61 @@
       </w:rPr>
     </w:lvl>
   </w:abstractNum>
-  <w:num w:numId="1">
+  <w:num w:numId="1" w16cid:durableId="1070888912">
     <w:abstractNumId w:val="6"/>
   </w:num>
-  <w:num w:numId="2">
+  <w:num w:numId="2" w16cid:durableId="313681799">
     <w:abstractNumId w:val="15"/>
   </w:num>
-  <w:num w:numId="3">
+  <w:num w:numId="3" w16cid:durableId="1974948393">
     <w:abstractNumId w:val="14"/>
   </w:num>
-  <w:num w:numId="4">
+  <w:num w:numId="4" w16cid:durableId="1089236764">
     <w:abstractNumId w:val="4"/>
   </w:num>
-  <w:num w:numId="5">
+  <w:num w:numId="5" w16cid:durableId="1289622432">
     <w:abstractNumId w:val="13"/>
   </w:num>
-  <w:num w:numId="6">
+  <w:num w:numId="6" w16cid:durableId="568807514">
     <w:abstractNumId w:val="5"/>
   </w:num>
-  <w:num w:numId="7">
+  <w:num w:numId="7" w16cid:durableId="1708216223">
     <w:abstractNumId w:val="2"/>
   </w:num>
-  <w:num w:numId="8">
+  <w:num w:numId="8" w16cid:durableId="1425686949">
     <w:abstractNumId w:val="10"/>
   </w:num>
-  <w:num w:numId="9">
+  <w:num w:numId="9" w16cid:durableId="1984002124">
     <w:abstractNumId w:val="18"/>
   </w:num>
-  <w:num w:numId="10">
+  <w:num w:numId="10" w16cid:durableId="2116056862">
     <w:abstractNumId w:val="3"/>
   </w:num>
-  <w:num w:numId="11">
+  <w:num w:numId="11" w16cid:durableId="1199049577">
     <w:abstractNumId w:val="1"/>
   </w:num>
-  <w:num w:numId="12">
+  <w:num w:numId="12" w16cid:durableId="1488547605">
     <w:abstractNumId w:val="11"/>
   </w:num>
-  <w:num w:numId="13">
+  <w:num w:numId="13" w16cid:durableId="2005357142">
     <w:abstractNumId w:val="8"/>
   </w:num>
-  <w:num w:numId="14">
+  <w:num w:numId="14" w16cid:durableId="2067606978">
     <w:abstractNumId w:val="17"/>
   </w:num>
-  <w:num w:numId="15">
+  <w:num w:numId="15" w16cid:durableId="20397598">
     <w:abstractNumId w:val="9"/>
   </w:num>
-  <w:num w:numId="16">
+  <w:num w:numId="16" w16cid:durableId="1941064995">
     <w:abstractNumId w:val="16"/>
   </w:num>
-  <w:num w:numId="17">
+  <w:num w:numId="17" w16cid:durableId="1355495885">
     <w:abstractNumId w:val="7"/>
   </w:num>
-  <w:num w:numId="18">
+  <w:num w:numId="18" w16cid:durableId="1032463111">
     <w:abstractNumId w:val="0"/>
   </w:num>
-  <w:num w:numId="19">
+  <w:num w:numId="19" w16cid:durableId="1729769055">
     <w:abstractNumId w:val="12"/>
   </w:num>
   <w:numIdMacAtCleanup w:val="19"/>
@@ -12369,7 +11254,7 @@
 </file>
 
 <file path=word/styles.xml><?xml version="1.0" encoding="utf-8"?>
-<w:styles xmlns:mc="http://schemas.openxmlformats.org/markup-compatibility/2006" xmlns:r="http://schemas.openxmlformats.org/officeDocument/2006/relationships" xmlns:w="http://schemas.openxmlformats.org/wordprocessingml/2006/main" xmlns:w14="http://schemas.microsoft.com/office/word/2010/wordml" xmlns:w15="http://schemas.microsoft.com/office/word/2012/wordml" xmlns:w16cid="http://schemas.microsoft.com/office/word/2016/wordml/cid" xmlns:w16se="http://schemas.microsoft.com/office/word/2015/wordml/symex" mc:Ignorable="w14 w15 w16se w16cid">
+<w:styles xmlns:mc="http://schemas.openxmlformats.org/markup-compatibility/2006" xmlns:r="http://schemas.openxmlformats.org/officeDocument/2006/relationships" xmlns:w="http://schemas.openxmlformats.org/wordprocessingml/2006/main" xmlns:w14="http://schemas.microsoft.com/office/word/2010/wordml" xmlns:w15="http://schemas.microsoft.com/office/word/2012/wordml" xmlns:w16cex="http://schemas.microsoft.com/office/word/2018/wordml/cex" xmlns:w16cid="http://schemas.microsoft.com/office/word/2016/wordml/cid" xmlns:w16="http://schemas.microsoft.com/office/word/2018/wordml" xmlns:w16du="http://schemas.microsoft.com/office/word/2023/wordml/word16du" xmlns:w16sdtdh="http://schemas.microsoft.com/office/word/2020/wordml/sdtdatahash" xmlns:w16sdtfl="http://schemas.microsoft.com/office/word/2024/wordml/sdtformatlock" xmlns:w16se="http://schemas.microsoft.com/office/word/2015/wordml/symex" mc:Ignorable="w14 w15 w16se w16cid w16 w16cex w16sdtdh w16sdtfl w16du">
   <w:docDefaults>
     <w:rPrDefault>
       <w:rPr>
@@ -12385,7 +11270,7 @@
       </w:pPr>
     </w:pPrDefault>
   </w:docDefaults>
-  <w:latentStyles w:defLockedState="0" w:defUIPriority="99" w:defSemiHidden="0" w:defUnhideWhenUsed="0" w:defQFormat="0" w:count="375">
+  <w:latentStyles w:defLockedState="0" w:defUIPriority="99" w:defSemiHidden="0" w:defUnhideWhenUsed="0" w:defQFormat="0" w:count="376">
     <w:lsdException w:name="Normal" w:uiPriority="0" w:qFormat="1"/>
     <w:lsdException w:name="heading 1" w:uiPriority="9" w:qFormat="1"/>
     <w:lsdException w:name="heading 2" w:semiHidden="1" w:uiPriority="9" w:unhideWhenUsed="1" w:qFormat="1"/>
@@ -12761,15 +11646,16 @@
     <w:lsdException w:name="Smart Hyperlink" w:semiHidden="1" w:unhideWhenUsed="1"/>
     <w:lsdException w:name="Hashtag" w:semiHidden="1" w:unhideWhenUsed="1"/>
     <w:lsdException w:name="Unresolved Mention" w:semiHidden="1" w:unhideWhenUsed="1"/>
+    <w:lsdException w:name="Smart Link" w:semiHidden="1" w:unhideWhenUsed="1"/>
   </w:latentStyles>
   <w:style w:type="paragraph" w:default="1" w:styleId="Normal">
     <w:name w:val="Normal"/>
     <w:qFormat/>
   </w:style>
-  <w:style w:type="paragraph" w:styleId="Heading1">
+  <w:style w:type="paragraph" w:styleId="Balk1">
     <w:name w:val="heading 1"/>
     <w:basedOn w:val="Normal"/>
-    <w:link w:val="Heading1Char"/>
+    <w:link w:val="Balk1Char"/>
     <w:uiPriority w:val="9"/>
     <w:qFormat/>
     <w:rsid w:val="004F20C8"/>
@@ -12787,10 +11673,10 @@
       <w:lang w:eastAsia="it-IT"/>
     </w:rPr>
   </w:style>
-  <w:style w:type="paragraph" w:styleId="Heading2">
+  <w:style w:type="paragraph" w:styleId="Balk2">
     <w:name w:val="heading 2"/>
     <w:basedOn w:val="Normal"/>
-    <w:link w:val="Heading2Char"/>
+    <w:link w:val="Balk2Char"/>
     <w:uiPriority w:val="9"/>
     <w:qFormat/>
     <w:rsid w:val="004F20C8"/>
@@ -12807,10 +11693,10 @@
       <w:lang w:eastAsia="it-IT"/>
     </w:rPr>
   </w:style>
-  <w:style w:type="paragraph" w:styleId="Heading3">
+  <w:style w:type="paragraph" w:styleId="Balk3">
     <w:name w:val="heading 3"/>
     <w:basedOn w:val="Normal"/>
-    <w:link w:val="Heading3Char"/>
+    <w:link w:val="Balk3Char"/>
     <w:uiPriority w:val="9"/>
     <w:qFormat/>
     <w:rsid w:val="004F20C8"/>
@@ -12827,13 +11713,13 @@
       <w:lang w:eastAsia="it-IT"/>
     </w:rPr>
   </w:style>
-  <w:style w:type="character" w:default="1" w:styleId="DefaultParagraphFont">
+  <w:style w:type="character" w:default="1" w:styleId="VarsaylanParagrafYazTipi">
     <w:name w:val="Default Paragraph Font"/>
     <w:uiPriority w:val="1"/>
     <w:semiHidden/>
     <w:unhideWhenUsed/>
   </w:style>
-  <w:style w:type="table" w:default="1" w:styleId="TableNormal">
+  <w:style w:type="table" w:default="1" w:styleId="NormalTablo">
     <w:name w:val="Normal Table"/>
     <w:uiPriority w:val="99"/>
     <w:semiHidden/>
@@ -12848,16 +11734,16 @@
       </w:tblCellMar>
     </w:tblPr>
   </w:style>
-  <w:style w:type="numbering" w:default="1" w:styleId="NoList">
+  <w:style w:type="numbering" w:default="1" w:styleId="ListeYok">
     <w:name w:val="No List"/>
     <w:uiPriority w:val="99"/>
     <w:semiHidden/>
     <w:unhideWhenUsed/>
   </w:style>
-  <w:style w:type="character" w:customStyle="1" w:styleId="Heading1Char">
-    <w:name w:val="Heading 1 Char"/>
-    <w:basedOn w:val="DefaultParagraphFont"/>
-    <w:link w:val="Heading1"/>
+  <w:style w:type="character" w:customStyle="1" w:styleId="Balk1Char">
+    <w:name w:val="Başlık 1 Char"/>
+    <w:basedOn w:val="VarsaylanParagrafYazTipi"/>
+    <w:link w:val="Balk1"/>
     <w:uiPriority w:val="9"/>
     <w:rsid w:val="004F20C8"/>
     <w:rPr>
@@ -12870,10 +11756,10 @@
       <w:lang w:eastAsia="it-IT"/>
     </w:rPr>
   </w:style>
-  <w:style w:type="character" w:customStyle="1" w:styleId="Heading2Char">
-    <w:name w:val="Heading 2 Char"/>
-    <w:basedOn w:val="DefaultParagraphFont"/>
-    <w:link w:val="Heading2"/>
+  <w:style w:type="character" w:customStyle="1" w:styleId="Balk2Char">
+    <w:name w:val="Başlık 2 Char"/>
+    <w:basedOn w:val="VarsaylanParagrafYazTipi"/>
+    <w:link w:val="Balk2"/>
     <w:uiPriority w:val="9"/>
     <w:rsid w:val="004F20C8"/>
     <w:rPr>
@@ -12885,10 +11771,10 @@
       <w:lang w:eastAsia="it-IT"/>
     </w:rPr>
   </w:style>
-  <w:style w:type="character" w:customStyle="1" w:styleId="Heading3Char">
-    <w:name w:val="Heading 3 Char"/>
-    <w:basedOn w:val="DefaultParagraphFont"/>
-    <w:link w:val="Heading3"/>
+  <w:style w:type="character" w:customStyle="1" w:styleId="Balk3Char">
+    <w:name w:val="Başlık 3 Char"/>
+    <w:basedOn w:val="VarsaylanParagrafYazTipi"/>
+    <w:link w:val="Balk3"/>
     <w:uiPriority w:val="9"/>
     <w:rsid w:val="004F20C8"/>
     <w:rPr>
@@ -12917,9 +11803,9 @@
       <w:lang w:eastAsia="it-IT"/>
     </w:rPr>
   </w:style>
-  <w:style w:type="character" w:styleId="Strong">
+  <w:style w:type="character" w:styleId="Gl">
     <w:name w:val="Strong"/>
-    <w:basedOn w:val="DefaultParagraphFont"/>
+    <w:basedOn w:val="VarsaylanParagrafYazTipi"/>
     <w:uiPriority w:val="22"/>
     <w:qFormat/>
     <w:rsid w:val="004F20C8"/>
@@ -12928,10 +11814,10 @@
       <w:bCs/>
     </w:rPr>
   </w:style>
-  <w:style w:type="paragraph" w:styleId="HTMLPreformatted">
+  <w:style w:type="paragraph" w:styleId="HTMLncedenBiimlendirilmi">
     <w:name w:val="HTML Preformatted"/>
     <w:basedOn w:val="Normal"/>
-    <w:link w:val="HTMLPreformattedChar"/>
+    <w:link w:val="HTMLncedenBiimlendirilmiChar"/>
     <w:uiPriority w:val="99"/>
     <w:semiHidden/>
     <w:unhideWhenUsed/>
@@ -12964,10 +11850,10 @@
       <w:lang w:eastAsia="it-IT"/>
     </w:rPr>
   </w:style>
-  <w:style w:type="character" w:customStyle="1" w:styleId="HTMLPreformattedChar">
-    <w:name w:val="HTML Preformatted Char"/>
-    <w:basedOn w:val="DefaultParagraphFont"/>
-    <w:link w:val="HTMLPreformatted"/>
+  <w:style w:type="character" w:customStyle="1" w:styleId="HTMLncedenBiimlendirilmiChar">
+    <w:name w:val="HTML Önceden Biçimlendirilmiş Char"/>
+    <w:basedOn w:val="VarsaylanParagrafYazTipi"/>
+    <w:link w:val="HTMLncedenBiimlendirilmi"/>
     <w:uiPriority w:val="99"/>
     <w:semiHidden/>
     <w:rsid w:val="004F20C8"/>
@@ -12978,9 +11864,9 @@
       <w:lang w:eastAsia="it-IT"/>
     </w:rPr>
   </w:style>
-  <w:style w:type="character" w:styleId="HTMLCode">
+  <w:style w:type="character" w:styleId="HTMLKodu">
     <w:name w:val="HTML Code"/>
-    <w:basedOn w:val="DefaultParagraphFont"/>
+    <w:basedOn w:val="VarsaylanParagrafYazTipi"/>
     <w:uiPriority w:val="99"/>
     <w:semiHidden/>
     <w:unhideWhenUsed/>
@@ -12991,9 +11877,9 @@
       <w:szCs w:val="20"/>
     </w:rPr>
   </w:style>
-  <w:style w:type="character" w:styleId="Emphasis">
+  <w:style w:type="character" w:styleId="Vurgu">
     <w:name w:val="Emphasis"/>
-    <w:basedOn w:val="DefaultParagraphFont"/>
+    <w:basedOn w:val="VarsaylanParagrafYazTipi"/>
     <w:uiPriority w:val="20"/>
     <w:qFormat/>
     <w:rsid w:val="009015B1"/>

</xml_diff>